<commit_message>
Modified private notebook and doc
</commit_message>
<xml_diff>
--- a/AndreaDominicSarah/project/Project2-Presentation-SK-AP-DD.docx
+++ b/AndreaDominicSarah/project/Project2-Presentation-SK-AP-DD.docx
@@ -1,6 +1,6 @@
 
 <file path=word/document.xml><?xml version="1.0" encoding="utf-8"?>
-<w:document xmlns:wpc="http://schemas.microsoft.com/office/word/2010/wordprocessingCanvas" xmlns:mc="http://schemas.openxmlformats.org/markup-compatibility/2006" xmlns:o="urn:schemas-microsoft-com:office:office" xmlns:r="http://schemas.openxmlformats.org/officeDocument/2006/relationships" xmlns:m="http://schemas.openxmlformats.org/officeDocument/2006/math" xmlns:v="urn:schemas-microsoft-com:vml" xmlns:wp14="http://schemas.microsoft.com/office/word/2010/wordprocessingDrawing" xmlns:wp="http://schemas.openxmlformats.org/drawingml/2006/wordprocessingDrawing" xmlns:w10="urn:schemas-microsoft-com:office:word" xmlns:w="http://schemas.openxmlformats.org/wordprocessingml/2006/main" xmlns:w14="http://schemas.microsoft.com/office/word/2010/wordml" xmlns:wpg="http://schemas.microsoft.com/office/word/2010/wordprocessingGroup" xmlns:wpi="http://schemas.microsoft.com/office/word/2010/wordprocessingInk" xmlns:wne="http://schemas.microsoft.com/office/word/2006/wordml" xmlns:wps="http://schemas.microsoft.com/office/word/2010/wordprocessingShape" mc:Ignorable="w14 wp14">
+<w:document xmlns:wpc="http://schemas.microsoft.com/office/word/2010/wordprocessingCanvas" xmlns:mo="http://schemas.microsoft.com/office/mac/office/2008/main" xmlns:mc="http://schemas.openxmlformats.org/markup-compatibility/2006" xmlns:mv="urn:schemas-microsoft-com:mac:vml" xmlns:o="urn:schemas-microsoft-com:office:office" xmlns:r="http://schemas.openxmlformats.org/officeDocument/2006/relationships" xmlns:m="http://schemas.openxmlformats.org/officeDocument/2006/math" xmlns:v="urn:schemas-microsoft-com:vml" xmlns:wp14="http://schemas.microsoft.com/office/word/2010/wordprocessingDrawing" xmlns:wp="http://schemas.openxmlformats.org/drawingml/2006/wordprocessingDrawing" xmlns:w10="urn:schemas-microsoft-com:office:word" xmlns:w="http://schemas.openxmlformats.org/wordprocessingml/2006/main" xmlns:w14="http://schemas.microsoft.com/office/word/2010/wordml" xmlns:w15="http://schemas.microsoft.com/office/word/2012/wordml" xmlns:wpg="http://schemas.microsoft.com/office/word/2010/wordprocessingGroup" xmlns:wpi="http://schemas.microsoft.com/office/word/2010/wordprocessingInk" xmlns:wne="http://schemas.microsoft.com/office/word/2006/wordml" xmlns:wps="http://schemas.microsoft.com/office/word/2010/wordprocessingShape" mc:Ignorable="w14 w15 wp14">
   <w:background w:color="FFFFFF"/>
   <w:body>
     <w:p>
@@ -9,155 +9,149 @@
           <w:rFonts w:asciiTheme="minorHAnsi" w:hAnsiTheme="minorHAnsi"/>
         </w:rPr>
       </w:pPr>
-      <w:bookmarkStart w:id="0" w:name="_GoBack"/>
+      <w:r>
+        <w:rPr>
+          <w:rFonts w:eastAsia="Calibri" w:cs="Calibri" w:asciiTheme="minorHAnsi" w:hAnsiTheme="minorHAnsi"/>
+        </w:rPr>
+        <w:t xml:space="preserve">Dominic Delmolino  </w:t>
+      </w:r>
+      <w:r>
+        <w:rPr>
+          <w:rFonts w:eastAsia="Calibri" w:cs="Calibri" w:asciiTheme="minorHAnsi" w:hAnsiTheme="minorHAnsi"/>
+        </w:rPr>
+        <w:tab/>
+      </w:r>
+      <w:r>
+        <w:rPr>
+          <w:rFonts w:eastAsia="Calibri" w:cs="Calibri" w:asciiTheme="minorHAnsi" w:hAnsiTheme="minorHAnsi"/>
+        </w:rPr>
+        <w:tab/>
+      </w:r>
+      <w:r>
+        <w:rPr>
+          <w:rFonts w:eastAsia="Calibri" w:cs="Calibri" w:asciiTheme="minorHAnsi" w:hAnsiTheme="minorHAnsi"/>
+        </w:rPr>
+        <w:tab/>
+      </w:r>
+      <w:r>
+        <w:rPr>
+          <w:rFonts w:eastAsia="Calibri" w:cs="Calibri" w:asciiTheme="minorHAnsi" w:hAnsiTheme="minorHAnsi"/>
+        </w:rPr>
+        <w:tab/>
+      </w:r>
+      <w:r>
+        <w:rPr>
+          <w:rFonts w:eastAsia="Calibri" w:cs="Calibri" w:asciiTheme="minorHAnsi" w:hAnsiTheme="minorHAnsi"/>
+        </w:rPr>
+        <w:t xml:space="preserve">                                                                    Project 2 – Final Presentation  </w:t>
+      </w:r>
+    </w:p>
+    <w:p>
+      <w:pPr>
+        <w:rPr>
+          <w:rFonts w:asciiTheme="minorHAnsi" w:hAnsiTheme="minorHAnsi"/>
+        </w:rPr>
+      </w:pPr>
+      <w:r>
+        <w:rPr>
+          <w:rFonts w:eastAsia="Calibri" w:cs="Calibri" w:asciiTheme="minorHAnsi" w:hAnsiTheme="minorHAnsi"/>
+        </w:rPr>
+        <w:t>Sarah Kell</w:t>
+      </w:r>
+      <w:r>
+        <w:rPr>
+          <w:rFonts w:eastAsia="Calibri" w:cs="Calibri" w:asciiTheme="minorHAnsi" w:hAnsiTheme="minorHAnsi"/>
+        </w:rPr>
+        <w:t>e</w:t>
+      </w:r>
+      <w:r>
+        <w:rPr>
+          <w:rFonts w:eastAsia="Calibri" w:cs="Calibri" w:asciiTheme="minorHAnsi" w:hAnsiTheme="minorHAnsi"/>
+        </w:rPr>
+        <w:t xml:space="preserve">y </w:t>
+      </w:r>
+      <w:r>
+        <w:rPr>
+          <w:rFonts w:eastAsia="Calibri" w:cs="Calibri" w:asciiTheme="minorHAnsi" w:hAnsiTheme="minorHAnsi"/>
+        </w:rPr>
+        <w:tab/>
+      </w:r>
+      <w:r>
+        <w:rPr>
+          <w:rFonts w:eastAsia="Calibri" w:cs="Calibri" w:asciiTheme="minorHAnsi" w:hAnsiTheme="minorHAnsi"/>
+        </w:rPr>
+        <w:tab/>
+      </w:r>
+      <w:r>
+        <w:rPr>
+          <w:rFonts w:eastAsia="Calibri" w:cs="Calibri" w:asciiTheme="minorHAnsi" w:hAnsiTheme="minorHAnsi"/>
+        </w:rPr>
+        <w:tab/>
+      </w:r>
+      <w:r>
+        <w:rPr>
+          <w:rFonts w:eastAsia="Calibri" w:cs="Calibri" w:asciiTheme="minorHAnsi" w:hAnsiTheme="minorHAnsi"/>
+        </w:rPr>
+        <w:tab/>
+      </w:r>
+      <w:r>
+        <w:rPr>
+          <w:rFonts w:eastAsia="Calibri" w:cs="Calibri" w:asciiTheme="minorHAnsi" w:hAnsiTheme="minorHAnsi"/>
+        </w:rPr>
+        <w:tab/>
+      </w:r>
+      <w:r>
+        <w:rPr>
+          <w:rFonts w:eastAsia="Calibri" w:cs="Calibri" w:asciiTheme="minorHAnsi" w:hAnsiTheme="minorHAnsi"/>
+        </w:rPr>
+        <w:tab/>
+      </w:r>
+      <w:r>
+        <w:rPr>
+          <w:rFonts w:eastAsia="Calibri" w:cs="Calibri" w:asciiTheme="minorHAnsi" w:hAnsiTheme="minorHAnsi"/>
+        </w:rPr>
+        <w:tab/>
+      </w:r>
+      <w:r>
+        <w:rPr>
+          <w:rFonts w:eastAsia="Calibri" w:cs="Calibri" w:asciiTheme="minorHAnsi" w:hAnsiTheme="minorHAnsi"/>
+        </w:rPr>
+        <w:t xml:space="preserve">                                         INFO W18 – Python Bridge 2</w:t>
+      </w:r>
+    </w:p>
+    <w:p>
+      <w:pPr>
+        <w:rPr>
+          <w:rFonts w:asciiTheme="minorHAnsi" w:hAnsiTheme="minorHAnsi"/>
+        </w:rPr>
+      </w:pPr>
+      <w:r>
+        <w:rPr>
+          <w:rFonts w:eastAsia="Calibri" w:cs="Calibri" w:asciiTheme="minorHAnsi" w:hAnsiTheme="minorHAnsi"/>
+        </w:rPr>
+        <w:t xml:space="preserve">Andrea Pope                                 </w:t>
+      </w:r>
+      <w:r>
+        <w:rPr>
+          <w:rFonts w:eastAsia="Calibri" w:cs="Calibri" w:asciiTheme="minorHAnsi" w:hAnsiTheme="minorHAnsi"/>
+        </w:rPr>
+        <w:tab/>
+      </w:r>
+    </w:p>
+    <w:p>
+      <w:pPr>
+        <w:rPr>
+          <w:rFonts w:asciiTheme="minorHAnsi" w:hAnsiTheme="minorHAnsi"/>
+        </w:rPr>
+      </w:pPr>
+      <w:r>
+        <w:rPr>
+          <w:rFonts w:eastAsia="Calibri" w:cs="Calibri" w:asciiTheme="minorHAnsi" w:hAnsiTheme="minorHAnsi"/>
+        </w:rPr>
+        <w:t xml:space="preserve"> </w:t>
+      </w:r>
+      <w:bookmarkStart w:id="0" w:name="h.m7bp1ayxte5p" w:colFirst="0" w:colLast="0"/>
       <w:bookmarkEnd w:id="0"/>
-      <w:r>
-        <w:rPr>
-          <w:rFonts w:asciiTheme="minorHAnsi" w:eastAsia="Calibri" w:hAnsiTheme="minorHAnsi" w:cs="Calibri"/>
-        </w:rPr>
-        <w:t xml:space="preserve">Dominic </w:t>
-      </w:r>
-      <w:proofErr w:type="spellStart"/>
-      <w:r>
-        <w:rPr>
-          <w:rFonts w:asciiTheme="minorHAnsi" w:eastAsia="Calibri" w:hAnsiTheme="minorHAnsi" w:cs="Calibri"/>
-        </w:rPr>
-        <w:t>Delmolino</w:t>
-      </w:r>
-      <w:proofErr w:type="spellEnd"/>
-      <w:r>
-        <w:rPr>
-          <w:rFonts w:asciiTheme="minorHAnsi" w:eastAsia="Calibri" w:hAnsiTheme="minorHAnsi" w:cs="Calibri"/>
-        </w:rPr>
-        <w:t xml:space="preserve">  </w:t>
-      </w:r>
-      <w:r>
-        <w:rPr>
-          <w:rFonts w:asciiTheme="minorHAnsi" w:eastAsia="Calibri" w:hAnsiTheme="minorHAnsi" w:cs="Calibri"/>
-        </w:rPr>
-        <w:tab/>
-      </w:r>
-      <w:r>
-        <w:rPr>
-          <w:rFonts w:asciiTheme="minorHAnsi" w:eastAsia="Calibri" w:hAnsiTheme="minorHAnsi" w:cs="Calibri"/>
-        </w:rPr>
-        <w:tab/>
-      </w:r>
-      <w:r>
-        <w:rPr>
-          <w:rFonts w:asciiTheme="minorHAnsi" w:eastAsia="Calibri" w:hAnsiTheme="minorHAnsi" w:cs="Calibri"/>
-        </w:rPr>
-        <w:tab/>
-      </w:r>
-      <w:r>
-        <w:rPr>
-          <w:rFonts w:asciiTheme="minorHAnsi" w:eastAsia="Calibri" w:hAnsiTheme="minorHAnsi" w:cs="Calibri"/>
-        </w:rPr>
-        <w:tab/>
-        <w:t xml:space="preserve">                                                                    Project 2 – Final Presentation  </w:t>
-      </w:r>
-    </w:p>
-    <w:p>
-      <w:pPr>
-        <w:rPr>
-          <w:rFonts w:asciiTheme="minorHAnsi" w:hAnsiTheme="minorHAnsi"/>
-        </w:rPr>
-      </w:pPr>
-      <w:r>
-        <w:rPr>
-          <w:rFonts w:asciiTheme="minorHAnsi" w:eastAsia="Calibri" w:hAnsiTheme="minorHAnsi" w:cs="Calibri"/>
-        </w:rPr>
-        <w:t>Sarah Kell</w:t>
-      </w:r>
-      <w:r>
-        <w:rPr>
-          <w:rFonts w:asciiTheme="minorHAnsi" w:eastAsia="Calibri" w:hAnsiTheme="minorHAnsi" w:cs="Calibri"/>
-        </w:rPr>
-        <w:t>e</w:t>
-      </w:r>
-      <w:r>
-        <w:rPr>
-          <w:rFonts w:asciiTheme="minorHAnsi" w:eastAsia="Calibri" w:hAnsiTheme="minorHAnsi" w:cs="Calibri"/>
-        </w:rPr>
-        <w:t xml:space="preserve">y </w:t>
-      </w:r>
-      <w:r>
-        <w:rPr>
-          <w:rFonts w:asciiTheme="minorHAnsi" w:eastAsia="Calibri" w:hAnsiTheme="minorHAnsi" w:cs="Calibri"/>
-        </w:rPr>
-        <w:tab/>
-      </w:r>
-      <w:r>
-        <w:rPr>
-          <w:rFonts w:asciiTheme="minorHAnsi" w:eastAsia="Calibri" w:hAnsiTheme="minorHAnsi" w:cs="Calibri"/>
-        </w:rPr>
-        <w:tab/>
-      </w:r>
-      <w:r>
-        <w:rPr>
-          <w:rFonts w:asciiTheme="minorHAnsi" w:eastAsia="Calibri" w:hAnsiTheme="minorHAnsi" w:cs="Calibri"/>
-        </w:rPr>
-        <w:tab/>
-      </w:r>
-      <w:r>
-        <w:rPr>
-          <w:rFonts w:asciiTheme="minorHAnsi" w:eastAsia="Calibri" w:hAnsiTheme="minorHAnsi" w:cs="Calibri"/>
-        </w:rPr>
-        <w:tab/>
-      </w:r>
-      <w:r>
-        <w:rPr>
-          <w:rFonts w:asciiTheme="minorHAnsi" w:eastAsia="Calibri" w:hAnsiTheme="minorHAnsi" w:cs="Calibri"/>
-        </w:rPr>
-        <w:tab/>
-      </w:r>
-      <w:r>
-        <w:rPr>
-          <w:rFonts w:asciiTheme="minorHAnsi" w:eastAsia="Calibri" w:hAnsiTheme="minorHAnsi" w:cs="Calibri"/>
-        </w:rPr>
-        <w:tab/>
-      </w:r>
-      <w:r>
-        <w:rPr>
-          <w:rFonts w:asciiTheme="minorHAnsi" w:eastAsia="Calibri" w:hAnsiTheme="minorHAnsi" w:cs="Calibri"/>
-        </w:rPr>
-        <w:tab/>
-        <w:t xml:space="preserve">                                         INFO W18 – Python Bridge 2</w:t>
-      </w:r>
-    </w:p>
-    <w:p>
-      <w:pPr>
-        <w:rPr>
-          <w:rFonts w:asciiTheme="minorHAnsi" w:hAnsiTheme="minorHAnsi"/>
-        </w:rPr>
-      </w:pPr>
-      <w:r>
-        <w:rPr>
-          <w:rFonts w:asciiTheme="minorHAnsi" w:eastAsia="Calibri" w:hAnsiTheme="minorHAnsi" w:cs="Calibri"/>
-        </w:rPr>
-        <w:t xml:space="preserve">Andrea Pope                                 </w:t>
-      </w:r>
-      <w:r>
-        <w:rPr>
-          <w:rFonts w:asciiTheme="minorHAnsi" w:eastAsia="Calibri" w:hAnsiTheme="minorHAnsi" w:cs="Calibri"/>
-        </w:rPr>
-        <w:tab/>
-      </w:r>
-    </w:p>
-    <w:p>
-      <w:pPr>
-        <w:rPr>
-          <w:rFonts w:asciiTheme="minorHAnsi" w:hAnsiTheme="minorHAnsi"/>
-        </w:rPr>
-      </w:pPr>
-      <w:r>
-        <w:rPr>
-          <w:rFonts w:asciiTheme="minorHAnsi" w:eastAsia="Calibri" w:hAnsiTheme="minorHAnsi" w:cs="Calibri"/>
-        </w:rPr>
-        <w:t xml:space="preserve"> </w:t>
-      </w:r>
-      <w:bookmarkStart w:id="1" w:name="h.m7bp1ayxte5p" w:colFirst="0" w:colLast="0"/>
-      <w:bookmarkEnd w:id="1"/>
     </w:p>
     <w:p>
       <w:pPr>
@@ -176,35 +170,35 @@
       </w:pPr>
       <w:r>
         <w:rPr>
-          <w:rFonts w:asciiTheme="minorHAnsi" w:hAnsiTheme="minorHAnsi"/>
-        </w:rPr>
-        <w:t>&lt;&lt;</w:t>
-      </w:r>
-      <w:proofErr w:type="gramStart"/>
-      <w:r>
-        <w:rPr>
-          <w:rFonts w:asciiTheme="minorHAnsi" w:hAnsiTheme="minorHAnsi"/>
-        </w:rPr>
-        <w:t>summary</w:t>
-      </w:r>
-      <w:proofErr w:type="gramEnd"/>
-      <w:r>
-        <w:rPr>
-          <w:rFonts w:asciiTheme="minorHAnsi" w:hAnsiTheme="minorHAnsi"/>
-        </w:rPr>
-        <w:t xml:space="preserve"> of paper&gt;&gt;</w:t>
-      </w:r>
-    </w:p>
+          <w:rFonts w:asciiTheme="minorHAnsi" w:hAnsiTheme="minorHAnsi" w:eastAsiaTheme="minorEastAsia" w:cstheme="minorBidi"/>
+        </w:rPr>
+        <w:t>&lt;&lt;summary of paper&gt;&gt;</w:t>
+      </w:r>
+    </w:p>
+    <w:p>
+      <w:r>
+        <w:rPr>
+          <w:rFonts w:asciiTheme="minorHAnsi" w:hAnsiTheme="minorHAnsi" w:eastAsiaTheme="minorEastAsia" w:cstheme="minorBidi"/>
+        </w:rPr>
+        <w:t>Editing online test....</w:t>
+      </w:r>
+    </w:p>
+    <w:p>
+      <w:r>
+        <w:rPr>
+          <w:rFonts w:asciiTheme="minorHAnsi" w:hAnsiTheme="minorHAnsi" w:eastAsiaTheme="minorEastAsia" w:cstheme="minorBidi"/>
+        </w:rPr>
+        <w:t>Cool – I can see your edits!</w:t>
+      </w:r>
+    </w:p>
+    <w:p/>
     <w:p>
       <w:pPr>
         <w:pStyle w:val="MainHeading"/>
         <w:spacing w:line="240" w:lineRule="auto"/>
       </w:pPr>
       <w:r>
-        <w:t>Introduction</w:t>
-      </w:r>
-      <w:r>
-        <w:t>:</w:t>
+        <w:t>Introduction:</w:t>
       </w:r>
     </w:p>
     <w:p>
@@ -245,10 +239,7 @@
         <w:spacing w:line="240" w:lineRule="auto"/>
       </w:pPr>
       <w:r>
-        <w:t>Methodology</w:t>
-      </w:r>
-      <w:r>
-        <w:t>:</w:t>
+        <w:t>Methodology:</w:t>
       </w:r>
     </w:p>
     <w:p>
@@ -404,12 +395,24 @@
         <w:rPr>
           <w:rStyle w:val="BodyChar"/>
         </w:rPr>
-        <w:t xml:space="preserve">for the years 2000, 2012, and 2013 for 194 different countries.  The </w:t>
+        <w:t xml:space="preserve">for the years </w:t>
       </w:r>
       <w:r>
         <w:rPr>
           <w:rStyle w:val="BodyChar"/>
         </w:rPr>
+        <w:t xml:space="preserve">1990, </w:t>
+      </w:r>
+      <w:r>
+        <w:rPr>
+          <w:rStyle w:val="BodyChar"/>
+        </w:rPr>
+        <w:t xml:space="preserve">2000, 2012, and 2013 for 194 different countries.  The </w:t>
+      </w:r>
+      <w:r>
+        <w:rPr>
+          <w:rStyle w:val="BodyChar"/>
+        </w:rPr>
         <w:t>HALE</w:t>
       </w:r>
       <w:r>
@@ -432,7 +435,13 @@
         <w:pStyle w:val="Body"/>
       </w:pPr>
       <w:r>
-        <w:t>Against the Life Expectancy data, we compared 4 different factors that could impact Life Expectancy, specifically environmental factors, HIV prevalence, how health services are provided (government vs private) and aid provided to each country. In each case, we have conducted investigative analysis of the individual data set, and then compared it to the Life Expectancy data set.</w:t>
+        <w:t>Against the Life Expectancy data, we compared 4 different factors that could impact Life Expectancy, specifically environmental factors</w:t>
+      </w:r>
+      <w:r>
+        <w:t xml:space="preserve"> (access to clean drinking water and sanitation capabilities)</w:t>
+      </w:r>
+      <w:r>
+        <w:t>, HIV prevalence, how health services are provided (government vs private) and aid provided to each country. In each case, we have conducted investigative analysis of the individual data set, and then compared it to the Life Expectancy data set.</w:t>
       </w:r>
     </w:p>
     <w:p>
@@ -454,29 +463,19 @@
         <w:rPr>
           <w:rStyle w:val="BodyChar"/>
         </w:rPr>
-        <w:t>For all of the data sets, initial data cleaning was completed to structure the data such that is allowed easier analysis, and to rid the data of any superfluous characters. Examples of this include separating a “</w:t>
-      </w:r>
-      <w:proofErr w:type="spellStart"/>
+        <w:t xml:space="preserve">For all of the data sets, initial data cleaning was completed to structure the data such that is allowed easier analysis, and to rid the data of any superfluous characters. Examples of this include separating a “Country;Date” field into 2 separate fields, </w:t>
+      </w:r>
       <w:r>
         <w:rPr>
           <w:rStyle w:val="BodyChar"/>
         </w:rPr>
-        <w:t>Country</w:t>
-      </w:r>
-      <w:proofErr w:type="gramStart"/>
+        <w:t xml:space="preserve">simplifying column names, </w:t>
+      </w:r>
       <w:r>
         <w:rPr>
           <w:rStyle w:val="BodyChar"/>
         </w:rPr>
-        <w:t>;Date</w:t>
-      </w:r>
-      <w:proofErr w:type="spellEnd"/>
-      <w:proofErr w:type="gramEnd"/>
-      <w:r>
-        <w:rPr>
-          <w:rStyle w:val="BodyChar"/>
-        </w:rPr>
-        <w:t>” field into 2 separate fields, managing null values, and dropping years of data without any corresponding</w:t>
+        <w:t>managing null values, and dropping years of data without any corresponding</w:t>
       </w:r>
       <w:r>
         <w:rPr>
@@ -504,7 +503,7 @@
       </w:pPr>
       <w:r>
         <w:rPr>
-          <w:rFonts w:asciiTheme="minorHAnsi" w:eastAsia="Calibri" w:hAnsiTheme="minorHAnsi" w:cs="Calibri"/>
+          <w:rFonts w:eastAsia="Calibri" w:cs="Calibri" w:asciiTheme="minorHAnsi" w:hAnsiTheme="minorHAnsi"/>
           <w:color w:val="222222"/>
         </w:rPr>
         <w:t>For a complete list of all columns included, please see the Appendix included at the end of this document.</w:t>
@@ -524,16 +523,134 @@
         <w:spacing w:line="240" w:lineRule="auto"/>
       </w:pPr>
       <w:r>
-        <w:t>Result</w:t>
-      </w:r>
-      <w:r>
-        <w:t>:</w:t>
+        <w:t>Result:</w:t>
+      </w:r>
+    </w:p>
+    <w:p>
+      <w:pPr>
+        <w:pStyle w:val="Heading5"/>
+        <w:keepNext w:val="0"/>
+        <w:keepLines w:val="0"/>
+        <w:spacing w:before="280"/>
+        <w:contextualSpacing w:val="0"/>
+        <w:rPr>
+          <w:rFonts w:asciiTheme="minorHAnsi" w:hAnsiTheme="minorHAnsi"/>
+        </w:rPr>
+      </w:pPr>
+      <w:r>
+        <w:rPr>
+          <w:rFonts w:asciiTheme="minorHAnsi" w:hAnsiTheme="minorHAnsi"/>
+        </w:rPr>
+        <w:t>Environmental Factors (Hygiene):</w:t>
       </w:r>
     </w:p>
     <w:p>
       <w:pPr>
         <w:pStyle w:val="Body"/>
       </w:pPr>
+      <w:r>
+        <w:t>Correlations of Life Expectancy against Environmental Hygiene factors and cross correlation between Hygiene factors:</w:t>
+      </w:r>
+    </w:p>
+    <w:p>
+      <w:pPr>
+        <w:pStyle w:val="Body"/>
+      </w:pPr>
+      <w:r>
+        <w:lastRenderedPageBreak/>
+        <w:drawing>
+          <wp:inline distT="0" distB="0" distL="0" distR="0" wp14:anchorId="115E6C26" wp14:editId="2585FCE0">
+            <wp:extent cx="3910814" cy="2239303"/>
+            <wp:effectExtent l="0" t="0" r="1270" b="0"/>
+            <wp:docPr id="11" name="Picture 11"/>
+            <wp:cNvGraphicFramePr>
+              <a:graphicFrameLocks xmlns:a="http://schemas.openxmlformats.org/drawingml/2006/main" noChangeAspect="1"/>
+            </wp:cNvGraphicFramePr>
+            <a:graphic xmlns:a="http://schemas.openxmlformats.org/drawingml/2006/main">
+              <a:graphicData uri="http://schemas.openxmlformats.org/drawingml/2006/picture">
+                <pic:pic xmlns:pic="http://schemas.openxmlformats.org/drawingml/2006/picture">
+                  <pic:nvPicPr>
+                    <pic:cNvPr id="1" name=""/>
+                    <pic:cNvPicPr/>
+                  </pic:nvPicPr>
+                  <pic:blipFill>
+                    <a:blip r:embed="rId8"/>
+                    <a:stretch>
+                      <a:fillRect/>
+                    </a:stretch>
+                  </pic:blipFill>
+                  <pic:spPr>
+                    <a:xfrm>
+                      <a:off x="0" y="0"/>
+                      <a:ext cx="3934616" cy="2252932"/>
+                    </a:xfrm>
+                    <a:prstGeom prst="rect">
+                      <a:avLst/>
+                    </a:prstGeom>
+                  </pic:spPr>
+                </pic:pic>
+              </a:graphicData>
+            </a:graphic>
+          </wp:inline>
+        </w:drawing>
+      </w:r>
+    </w:p>
+    <w:p>
+      <w:pPr>
+        <w:pStyle w:val="Body"/>
+      </w:pPr>
+      <w:bookmarkStart w:id="1" w:name="_GoBack"/>
+      <w:bookmarkEnd w:id="1"/>
+    </w:p>
+    <w:p>
+      <w:pPr>
+        <w:pStyle w:val="Body"/>
+      </w:pPr>
+      <w:r>
+        <w:t xml:space="preserve">While access to sanitation facilities had the highest correlation to Life Expectancies (and among Life Expectancies, most highly correlated with “At Birth” expectancies), both rural </w:t>
+      </w:r>
+      <w:r>
+        <w:rPr>
+          <w:b/>
+          <w:i/>
+        </w:rPr>
+        <w:t>and</w:t>
+      </w:r>
+      <w:r>
+        <w:rPr>
+          <w:i/>
+        </w:rPr>
+        <w:t xml:space="preserve"> </w:t>
+      </w:r>
+      <w:r>
+        <w:t>urban sanitation access is most highly correlated with rural access to clean drinking water. In fact, even urban sanitation access showed higher correlation with rural access to clean drinking water than to urban access to clean drinking water.</w:t>
+      </w:r>
+    </w:p>
+    <w:p>
+      <w:pPr>
+        <w:pStyle w:val="Body"/>
+      </w:pPr>
+    </w:p>
+    <w:p>
+      <w:pPr>
+        <w:pStyle w:val="Body"/>
+      </w:pPr>
+      <w:r>
+        <w:t>Comparing rural access to clean drinking water with urban access to clean drinking water, across all life expectancies the rural access was more highly correlated than the urban access.</w:t>
+      </w:r>
+    </w:p>
+    <w:p>
+      <w:pPr>
+        <w:pStyle w:val="Body"/>
+      </w:pPr>
+    </w:p>
+    <w:p>
+      <w:pPr>
+        <w:pStyle w:val="Body"/>
+      </w:pPr>
+      <w:r>
+        <w:t>Given rural access to clean drinking water having such high correlations to sanitation and life expectancy, it appears that efforts to improve rural access to clean drinking water have the largest environmental / hygiene beneficial impact on life expectancy.</w:t>
+      </w:r>
     </w:p>
     <w:p>
       <w:pPr>
@@ -541,10 +658,7 @@
         <w:spacing w:line="240" w:lineRule="auto"/>
       </w:pPr>
       <w:r>
-        <w:t>Discussion</w:t>
-      </w:r>
-      <w:r>
-        <w:t>:</w:t>
+        <w:t>Discussion:</w:t>
       </w:r>
     </w:p>
     <w:p>
@@ -573,11 +687,7 @@
         <w:spacing w:line="240" w:lineRule="auto"/>
       </w:pPr>
       <w:r>
-        <w:lastRenderedPageBreak/>
-        <w:t>Conclusion</w:t>
-      </w:r>
-      <w:r>
-        <w:t>:</w:t>
+        <w:t>Conclusion:</w:t>
       </w:r>
     </w:p>
     <w:p>
@@ -599,10 +709,7 @@
         <w:spacing w:line="240" w:lineRule="auto"/>
       </w:pPr>
       <w:r>
-        <w:t>Sources</w:t>
-      </w:r>
-      <w:r>
-        <w:t>:</w:t>
+        <w:t>Sources:</w:t>
       </w:r>
     </w:p>
     <w:p>
@@ -647,6 +754,7 @@
           <w:sz w:val="22"/>
           <w:szCs w:val="22"/>
         </w:rPr>
+        <w:lastRenderedPageBreak/>
         <w:t>Data:</w:t>
       </w:r>
       <w:r>
@@ -665,7 +773,7 @@
       </w:pPr>
       <w:r>
         <w:rPr>
-          <w:rFonts w:asciiTheme="minorHAnsi" w:eastAsia="Calibri" w:hAnsiTheme="minorHAnsi" w:cs="Calibri"/>
+          <w:rFonts w:eastAsia="Calibri" w:cs="Calibri" w:asciiTheme="minorHAnsi" w:hAnsiTheme="minorHAnsi"/>
         </w:rPr>
         <w:t>Each section below describes the data sets included in our project. The appendix includes specific column names from each data set.</w:t>
       </w:r>
@@ -697,7 +805,7 @@
       </w:pPr>
       <w:r>
         <w:rPr>
-          <w:rFonts w:asciiTheme="minorHAnsi" w:eastAsia="Calibri" w:hAnsiTheme="minorHAnsi" w:cs="Calibri"/>
+          <w:rFonts w:eastAsia="Calibri" w:cs="Calibri" w:asciiTheme="minorHAnsi" w:hAnsiTheme="minorHAnsi"/>
           <w:b/>
           <w:i/>
         </w:rPr>
@@ -705,51 +813,37 @@
       </w:r>
       <w:r>
         <w:rPr>
-          <w:rFonts w:asciiTheme="minorHAnsi" w:eastAsia="Calibri" w:hAnsiTheme="minorHAnsi" w:cs="Calibri"/>
-        </w:rPr>
-        <w:t xml:space="preserve"> The life expectancy data set looks at life expectancy at birth and at age 60, for both males and females in 194 countries, for the </w:t>
-      </w:r>
-      <w:proofErr w:type="gramStart"/>
-      <w:r>
-        <w:rPr>
-          <w:rFonts w:asciiTheme="minorHAnsi" w:eastAsia="Calibri" w:hAnsiTheme="minorHAnsi" w:cs="Calibri"/>
-        </w:rPr>
-        <w:t>years  1999</w:t>
-      </w:r>
-      <w:proofErr w:type="gramEnd"/>
-      <w:r>
-        <w:rPr>
-          <w:rFonts w:asciiTheme="minorHAnsi" w:eastAsia="Calibri" w:hAnsiTheme="minorHAnsi" w:cs="Calibri"/>
-        </w:rPr>
-        <w:t>, 2000, 2012, and 2013. The data set also includes Healthy Life Expectancy (HALE) at birth. This measure takes into account degraded health due to disease or injury. HALE numbers are only available for 2000, 2012, and 2013.</w:t>
-      </w:r>
-    </w:p>
-    <w:p>
-      <w:pPr>
-        <w:rPr>
-          <w:rFonts w:asciiTheme="minorHAnsi" w:hAnsiTheme="minorHAnsi"/>
-        </w:rPr>
-      </w:pPr>
-      <w:r>
-        <w:rPr>
-          <w:rFonts w:asciiTheme="minorHAnsi" w:eastAsia="Calibri" w:hAnsiTheme="minorHAnsi" w:cs="Calibri"/>
+          <w:rFonts w:eastAsia="Calibri" w:cs="Calibri" w:asciiTheme="minorHAnsi" w:hAnsiTheme="minorHAnsi"/>
+        </w:rPr>
+        <w:t xml:space="preserve"> The life expectancy data set looks at life expectancy at birth and at age 60, for both males and females in 194 countries, for the years  1999, 2000, 2012, and 2013. The data set also includes Healthy Life Expectancy (HALE) at birth. This measure takes into account degraded health due to disease or injury. HALE numbers are only available for 2000, 2012, and 2013.</w:t>
+      </w:r>
+    </w:p>
+    <w:p>
+      <w:pPr>
+        <w:rPr>
+          <w:rFonts w:asciiTheme="minorHAnsi" w:hAnsiTheme="minorHAnsi"/>
+        </w:rPr>
+      </w:pPr>
+      <w:r>
+        <w:rPr>
+          <w:rFonts w:eastAsia="Calibri" w:cs="Calibri" w:asciiTheme="minorHAnsi" w:hAnsiTheme="minorHAnsi"/>
           <w:b/>
           <w:i/>
         </w:rPr>
         <w:t>Data source:</w:t>
       </w:r>
-      <w:hyperlink r:id="rId8">
+      <w:hyperlink r:id="rId9">
         <w:r>
           <w:rPr>
-            <w:rFonts w:asciiTheme="minorHAnsi" w:eastAsia="Calibri" w:hAnsiTheme="minorHAnsi" w:cs="Calibri"/>
+            <w:rFonts w:eastAsia="Calibri" w:cs="Calibri" w:asciiTheme="minorHAnsi" w:hAnsiTheme="minorHAnsi"/>
           </w:rPr>
           <w:t xml:space="preserve"> </w:t>
         </w:r>
       </w:hyperlink>
-      <w:hyperlink r:id="rId9">
+      <w:hyperlink r:id="rId10">
         <w:r>
           <w:rPr>
-            <w:rFonts w:asciiTheme="minorHAnsi" w:eastAsia="Calibri" w:hAnsiTheme="minorHAnsi" w:cs="Calibri"/>
+            <w:rFonts w:eastAsia="Calibri" w:cs="Calibri" w:asciiTheme="minorHAnsi" w:hAnsiTheme="minorHAnsi"/>
             <w:color w:val="1155CC"/>
             <w:u w:val="single"/>
           </w:rPr>
@@ -765,7 +859,7 @@
       </w:pPr>
       <w:r>
         <w:rPr>
-          <w:rFonts w:asciiTheme="minorHAnsi" w:eastAsia="Calibri" w:hAnsiTheme="minorHAnsi" w:cs="Calibri"/>
+          <w:rFonts w:eastAsia="Calibri" w:cs="Calibri" w:asciiTheme="minorHAnsi" w:hAnsiTheme="minorHAnsi"/>
           <w:b/>
           <w:i/>
         </w:rPr>
@@ -773,31 +867,31 @@
       </w:r>
       <w:r>
         <w:rPr>
-          <w:rFonts w:asciiTheme="minorHAnsi" w:eastAsia="Calibri" w:hAnsiTheme="minorHAnsi" w:cs="Calibri"/>
+          <w:rFonts w:eastAsia="Calibri" w:cs="Calibri" w:asciiTheme="minorHAnsi" w:hAnsiTheme="minorHAnsi"/>
         </w:rPr>
         <w:t xml:space="preserve"> 776</w:t>
       </w:r>
       <w:r>
         <w:rPr>
-          <w:rFonts w:asciiTheme="minorHAnsi" w:eastAsia="Calibri" w:hAnsiTheme="minorHAnsi" w:cs="Calibri"/>
+          <w:rFonts w:eastAsia="Calibri" w:cs="Calibri" w:asciiTheme="minorHAnsi" w:hAnsiTheme="minorHAnsi"/>
         </w:rPr>
         <w:tab/>
       </w:r>
       <w:r>
         <w:rPr>
-          <w:rFonts w:asciiTheme="minorHAnsi" w:eastAsia="Calibri" w:hAnsiTheme="minorHAnsi" w:cs="Calibri"/>
+          <w:rFonts w:eastAsia="Calibri" w:cs="Calibri" w:asciiTheme="minorHAnsi" w:hAnsiTheme="minorHAnsi"/>
         </w:rPr>
         <w:tab/>
       </w:r>
       <w:r>
         <w:rPr>
-          <w:rFonts w:asciiTheme="minorHAnsi" w:eastAsia="Calibri" w:hAnsiTheme="minorHAnsi" w:cs="Calibri"/>
+          <w:rFonts w:eastAsia="Calibri" w:cs="Calibri" w:asciiTheme="minorHAnsi" w:hAnsiTheme="minorHAnsi"/>
         </w:rPr>
         <w:tab/>
       </w:r>
       <w:r>
         <w:rPr>
-          <w:rFonts w:asciiTheme="minorHAnsi" w:eastAsia="Calibri" w:hAnsiTheme="minorHAnsi" w:cs="Calibri"/>
+          <w:rFonts w:eastAsia="Calibri" w:cs="Calibri" w:asciiTheme="minorHAnsi" w:hAnsiTheme="minorHAnsi"/>
           <w:b/>
           <w:i/>
         </w:rPr>
@@ -805,7 +899,7 @@
       </w:r>
       <w:r>
         <w:rPr>
-          <w:rFonts w:asciiTheme="minorHAnsi" w:eastAsia="Calibri" w:hAnsiTheme="minorHAnsi" w:cs="Calibri"/>
+          <w:rFonts w:eastAsia="Calibri" w:cs="Calibri" w:asciiTheme="minorHAnsi" w:hAnsiTheme="minorHAnsi"/>
         </w:rPr>
         <w:t xml:space="preserve"> 10</w:t>
       </w:r>
@@ -818,7 +912,7 @@
       </w:pPr>
       <w:r>
         <w:rPr>
-          <w:rFonts w:asciiTheme="minorHAnsi" w:eastAsia="Calibri" w:hAnsiTheme="minorHAnsi" w:cs="Calibri"/>
+          <w:rFonts w:eastAsia="Calibri" w:cs="Calibri" w:asciiTheme="minorHAnsi" w:hAnsiTheme="minorHAnsi"/>
           <w:b/>
           <w:i/>
         </w:rPr>
@@ -826,7 +920,7 @@
       </w:r>
       <w:r>
         <w:rPr>
-          <w:rFonts w:asciiTheme="minorHAnsi" w:eastAsia="Calibri" w:hAnsiTheme="minorHAnsi" w:cs="Calibri"/>
+          <w:rFonts w:eastAsia="Calibri" w:cs="Calibri" w:asciiTheme="minorHAnsi" w:hAnsiTheme="minorHAnsi"/>
         </w:rPr>
         <w:t xml:space="preserve"> This data set will be used as the baseline on which we compare the other factors.</w:t>
       </w:r>
@@ -839,7 +933,7 @@
       </w:pPr>
       <w:r>
         <w:rPr>
-          <w:rFonts w:asciiTheme="minorHAnsi" w:eastAsia="Calibri" w:hAnsiTheme="minorHAnsi" w:cs="Calibri"/>
+          <w:rFonts w:eastAsia="Calibri" w:cs="Calibri" w:asciiTheme="minorHAnsi" w:hAnsiTheme="minorHAnsi"/>
         </w:rPr>
         <w:t xml:space="preserve">Within this file, introductory analysis will review male vs. female life expectancy, and a detailed comparison by country, noting outliers. A final analysis on this file will look at life expectancy at birth, vs at age 60, and highlight those countries with the biggest discrepancies. </w:t>
       </w:r>
@@ -852,7 +946,7 @@
       </w:pPr>
       <w:r>
         <w:rPr>
-          <w:rFonts w:asciiTheme="minorHAnsi" w:eastAsia="Calibri" w:hAnsiTheme="minorHAnsi" w:cs="Calibri"/>
+          <w:rFonts w:eastAsia="Calibri" w:cs="Calibri" w:asciiTheme="minorHAnsi" w:hAnsiTheme="minorHAnsi"/>
           <w:b/>
           <w:i/>
         </w:rPr>
@@ -867,7 +961,7 @@
       </w:pPr>
       <w:r>
         <w:rPr>
-          <w:rFonts w:asciiTheme="minorHAnsi" w:eastAsia="Calibri" w:hAnsiTheme="minorHAnsi" w:cs="Calibri"/>
+          <w:rFonts w:eastAsia="Calibri" w:cs="Calibri" w:asciiTheme="minorHAnsi" w:hAnsiTheme="minorHAnsi"/>
         </w:rPr>
         <w:t xml:space="preserve">As our primary data set, some initial analysis has been completed. </w:t>
       </w:r>
@@ -898,7 +992,7 @@
                     <pic:cNvPicPr preferRelativeResize="0"/>
                   </pic:nvPicPr>
                   <pic:blipFill>
-                    <a:blip r:embed="rId10"/>
+                    <a:blip r:embed="rId11"/>
                     <a:srcRect/>
                     <a:stretch>
                       <a:fillRect/>
@@ -935,7 +1029,7 @@
       </w:pPr>
       <w:r>
         <w:rPr>
-          <w:rFonts w:asciiTheme="minorHAnsi" w:eastAsia="Calibri" w:hAnsiTheme="minorHAnsi" w:cs="Calibri"/>
+          <w:rFonts w:eastAsia="Calibri" w:cs="Calibri" w:asciiTheme="minorHAnsi" w:hAnsiTheme="minorHAnsi"/>
         </w:rPr>
         <w:t>Life expectancy for both sexes ranges from a low of 38 years to a high of 87 years.</w:t>
       </w:r>
@@ -954,7 +1048,7 @@
       </w:pPr>
       <w:r>
         <w:rPr>
-          <w:rFonts w:asciiTheme="minorHAnsi" w:eastAsia="Calibri" w:hAnsiTheme="minorHAnsi" w:cs="Calibri"/>
+          <w:rFonts w:eastAsia="Calibri" w:cs="Calibri" w:asciiTheme="minorHAnsi" w:hAnsiTheme="minorHAnsi"/>
         </w:rPr>
         <w:t>Countries where the expected life expectancy at birth (both sexes) is less than 50:</w:t>
       </w:r>
@@ -980,9 +1074,8 @@
       </w:pPr>
       <w:r>
         <w:rPr>
-          <w:rFonts w:asciiTheme="minorHAnsi" w:eastAsia="Calibri" w:hAnsiTheme="minorHAnsi" w:cs="Calibri"/>
-        </w:rPr>
-        <w:lastRenderedPageBreak/>
+          <w:rFonts w:eastAsia="Calibri" w:cs="Calibri" w:asciiTheme="minorHAnsi" w:hAnsiTheme="minorHAnsi"/>
+        </w:rPr>
         <w:t>Countries where the expected life expectancy at birth (both sexes) is greater than 80:</w:t>
       </w:r>
       <w:r>
@@ -991,7 +1084,7 @@
           <w:noProof/>
         </w:rPr>
         <w:drawing>
-          <wp:anchor distT="114300" distB="114300" distL="114300" distR="114300" simplePos="0" relativeHeight="251659264" behindDoc="0" locked="0" layoutInCell="0" hidden="0" allowOverlap="0" wp14:anchorId="65059128" wp14:editId="219EA0CC">
+          <wp:anchor distT="114300" distB="114300" distL="114300" distR="114300" simplePos="0" relativeHeight="251658241" behindDoc="0" locked="0" layoutInCell="0" hidden="0" allowOverlap="0" wp14:anchorId="65059128" wp14:editId="219EA0CC">
             <wp:simplePos x="0" y="0"/>
             <wp:positionH relativeFrom="margin">
               <wp:posOffset>266700</wp:posOffset>
@@ -1012,7 +1105,7 @@
                     <pic:cNvPicPr preferRelativeResize="0"/>
                   </pic:nvPicPr>
                   <pic:blipFill>
-                    <a:blip r:embed="rId11"/>
+                    <a:blip r:embed="rId12"/>
                     <a:srcRect/>
                     <a:stretch>
                       <a:fillRect/>
@@ -1084,7 +1177,7 @@
       </w:pPr>
       <w:r>
         <w:rPr>
-          <w:rFonts w:asciiTheme="minorHAnsi" w:eastAsia="Calibri" w:hAnsiTheme="minorHAnsi" w:cs="Calibri"/>
+          <w:rFonts w:eastAsia="Calibri" w:cs="Calibri" w:asciiTheme="minorHAnsi" w:hAnsiTheme="minorHAnsi"/>
         </w:rPr>
         <w:t>Normal distribution of HALE for both sexes.</w:t>
       </w:r>
@@ -1094,7 +1187,7 @@
           <w:noProof/>
         </w:rPr>
         <w:drawing>
-          <wp:anchor distT="114300" distB="114300" distL="114300" distR="114300" simplePos="0" relativeHeight="251660288" behindDoc="0" locked="0" layoutInCell="0" hidden="0" allowOverlap="0" wp14:anchorId="5D8B6FD9" wp14:editId="494ECB72">
+          <wp:anchor distT="114300" distB="114300" distL="114300" distR="114300" simplePos="0" relativeHeight="251658242" behindDoc="0" locked="0" layoutInCell="0" hidden="0" allowOverlap="0" wp14:anchorId="5D8B6FD9" wp14:editId="494ECB72">
             <wp:simplePos x="0" y="0"/>
             <wp:positionH relativeFrom="margin">
               <wp:posOffset>2876550</wp:posOffset>
@@ -1115,7 +1208,7 @@
                     <pic:cNvPicPr preferRelativeResize="0"/>
                   </pic:nvPicPr>
                   <pic:blipFill>
-                    <a:blip r:embed="rId12"/>
+                    <a:blip r:embed="rId13"/>
                     <a:srcRect/>
                     <a:stretch>
                       <a:fillRect/>
@@ -1236,7 +1329,7 @@
       </w:pPr>
       <w:r>
         <w:rPr>
-          <w:rFonts w:asciiTheme="minorHAnsi" w:eastAsia="Calibri" w:hAnsiTheme="minorHAnsi" w:cs="Calibri"/>
+          <w:rFonts w:eastAsia="Calibri" w:cs="Calibri" w:asciiTheme="minorHAnsi" w:hAnsiTheme="minorHAnsi"/>
           <w:b/>
           <w:i/>
         </w:rPr>
@@ -1244,34 +1337,20 @@
       </w:r>
       <w:r>
         <w:rPr>
-          <w:rFonts w:asciiTheme="minorHAnsi" w:eastAsia="Calibri" w:hAnsiTheme="minorHAnsi" w:cs="Calibri"/>
-        </w:rPr>
-        <w:t xml:space="preserve"> Access to improved drinking water and improved sanitation facilities has data for 192 countries and 3 sample years (1990</w:t>
-      </w:r>
-      <w:proofErr w:type="gramStart"/>
-      <w:r>
-        <w:rPr>
-          <w:rFonts w:asciiTheme="minorHAnsi" w:eastAsia="Calibri" w:hAnsiTheme="minorHAnsi" w:cs="Calibri"/>
-        </w:rPr>
-        <w:t>,2000,2015</w:t>
-      </w:r>
-      <w:proofErr w:type="gramEnd"/>
-      <w:r>
-        <w:rPr>
-          <w:rFonts w:asciiTheme="minorHAnsi" w:eastAsia="Calibri" w:hAnsiTheme="minorHAnsi" w:cs="Calibri"/>
-        </w:rPr>
-        <w:t>) for Rural, Urban and Total populations as a percentage.</w:t>
-      </w:r>
-    </w:p>
-    <w:p>
-      <w:pPr>
-        <w:rPr>
-          <w:rFonts w:asciiTheme="minorHAnsi" w:hAnsiTheme="minorHAnsi"/>
-        </w:rPr>
-      </w:pPr>
-      <w:r>
-        <w:rPr>
-          <w:rFonts w:asciiTheme="minorHAnsi" w:eastAsia="Calibri" w:hAnsiTheme="minorHAnsi" w:cs="Calibri"/>
+          <w:rFonts w:eastAsia="Calibri" w:cs="Calibri" w:asciiTheme="minorHAnsi" w:hAnsiTheme="minorHAnsi"/>
+        </w:rPr>
+        <w:t xml:space="preserve"> Access to improved drinking water and improved sanitation facilities has data for 192 countries and 3 sample years (1990,2000,2015) for Rural, Urban and Total populations as a percentage.</w:t>
+      </w:r>
+    </w:p>
+    <w:p>
+      <w:pPr>
+        <w:rPr>
+          <w:rFonts w:asciiTheme="minorHAnsi" w:hAnsiTheme="minorHAnsi"/>
+        </w:rPr>
+      </w:pPr>
+      <w:r>
+        <w:rPr>
+          <w:rFonts w:eastAsia="Calibri" w:cs="Calibri" w:asciiTheme="minorHAnsi" w:hAnsiTheme="minorHAnsi"/>
           <w:b/>
           <w:i/>
         </w:rPr>
@@ -1279,7 +1358,7 @@
       </w:r>
       <w:r>
         <w:rPr>
-          <w:rFonts w:asciiTheme="minorHAnsi" w:eastAsia="Calibri" w:hAnsiTheme="minorHAnsi" w:cs="Calibri"/>
+          <w:rFonts w:eastAsia="Calibri" w:cs="Calibri" w:asciiTheme="minorHAnsi" w:hAnsiTheme="minorHAnsi"/>
         </w:rPr>
         <w:t xml:space="preserve"> http://apps.who.int/gho/data/node.main.167?lang=en</w:t>
       </w:r>
@@ -1292,7 +1371,7 @@
       </w:pPr>
       <w:r>
         <w:rPr>
-          <w:rFonts w:asciiTheme="minorHAnsi" w:eastAsia="Calibri" w:hAnsiTheme="minorHAnsi" w:cs="Calibri"/>
+          <w:rFonts w:eastAsia="Calibri" w:cs="Calibri" w:asciiTheme="minorHAnsi" w:hAnsiTheme="minorHAnsi"/>
           <w:b/>
           <w:i/>
         </w:rPr>
@@ -1300,25 +1379,25 @@
       </w:r>
       <w:r>
         <w:rPr>
-          <w:rFonts w:asciiTheme="minorHAnsi" w:eastAsia="Calibri" w:hAnsiTheme="minorHAnsi" w:cs="Calibri"/>
+          <w:rFonts w:eastAsia="Calibri" w:cs="Calibri" w:asciiTheme="minorHAnsi" w:hAnsiTheme="minorHAnsi"/>
         </w:rPr>
         <w:t xml:space="preserve"> 558</w:t>
       </w:r>
       <w:r>
         <w:rPr>
-          <w:rFonts w:asciiTheme="minorHAnsi" w:eastAsia="Calibri" w:hAnsiTheme="minorHAnsi" w:cs="Calibri"/>
+          <w:rFonts w:eastAsia="Calibri" w:cs="Calibri" w:asciiTheme="minorHAnsi" w:hAnsiTheme="minorHAnsi"/>
         </w:rPr>
         <w:tab/>
       </w:r>
       <w:r>
         <w:rPr>
-          <w:rFonts w:asciiTheme="minorHAnsi" w:eastAsia="Calibri" w:hAnsiTheme="minorHAnsi" w:cs="Calibri"/>
+          <w:rFonts w:eastAsia="Calibri" w:cs="Calibri" w:asciiTheme="minorHAnsi" w:hAnsiTheme="minorHAnsi"/>
         </w:rPr>
         <w:tab/>
       </w:r>
       <w:r>
         <w:rPr>
-          <w:rFonts w:asciiTheme="minorHAnsi" w:eastAsia="Calibri" w:hAnsiTheme="minorHAnsi" w:cs="Calibri"/>
+          <w:rFonts w:eastAsia="Calibri" w:cs="Calibri" w:asciiTheme="minorHAnsi" w:hAnsiTheme="minorHAnsi"/>
           <w:b/>
           <w:i/>
         </w:rPr>
@@ -1326,20 +1405,20 @@
       </w:r>
       <w:r>
         <w:rPr>
+          <w:rFonts w:eastAsia="Calibri" w:cs="Calibri" w:asciiTheme="minorHAnsi" w:hAnsiTheme="minorHAnsi"/>
+        </w:rPr>
+        <w:t xml:space="preserve"> 7</w:t>
+      </w:r>
+    </w:p>
+    <w:p>
+      <w:pPr>
+        <w:rPr>
           <w:rFonts w:asciiTheme="minorHAnsi" w:eastAsia="Calibri" w:hAnsiTheme="minorHAnsi" w:cs="Calibri"/>
         </w:rPr>
-        <w:t xml:space="preserve"> 7</w:t>
-      </w:r>
-    </w:p>
-    <w:p>
-      <w:pPr>
-        <w:rPr>
-          <w:rFonts w:asciiTheme="minorHAnsi" w:hAnsiTheme="minorHAnsi"/>
-        </w:rPr>
-      </w:pPr>
-      <w:r>
-        <w:rPr>
-          <w:rFonts w:asciiTheme="minorHAnsi" w:eastAsia="Calibri" w:hAnsiTheme="minorHAnsi" w:cs="Calibri"/>
+      </w:pPr>
+      <w:r>
+        <w:rPr>
+          <w:rFonts w:eastAsia="Calibri" w:cs="Calibri" w:asciiTheme="minorHAnsi" w:hAnsiTheme="minorHAnsi"/>
           <w:b/>
           <w:i/>
         </w:rPr>
@@ -1347,23 +1426,347 @@
       </w:r>
       <w:r>
         <w:rPr>
-          <w:rFonts w:asciiTheme="minorHAnsi" w:eastAsia="Calibri" w:hAnsiTheme="minorHAnsi" w:cs="Calibri"/>
-        </w:rPr>
-        <w:t xml:space="preserve"> For analysis in hygiene and sanitary conditions, we will check if life expectancy of the total population has any significant correlation with sanitary access for the different populations. To do this, we will look at Country, Population (Rural, Urban, </w:t>
-      </w:r>
-      <w:proofErr w:type="gramStart"/>
-      <w:r>
-        <w:rPr>
-          <w:rFonts w:asciiTheme="minorHAnsi" w:eastAsia="Calibri" w:hAnsiTheme="minorHAnsi" w:cs="Calibri"/>
-        </w:rPr>
-        <w:t>Total</w:t>
-      </w:r>
-      <w:proofErr w:type="gramEnd"/>
-      <w:r>
-        <w:rPr>
-          <w:rFonts w:asciiTheme="minorHAnsi" w:eastAsia="Calibri" w:hAnsiTheme="minorHAnsi" w:cs="Calibri"/>
-        </w:rPr>
-        <w:t>) and data from 1990 &amp; 2000 (as it matches up to the Life Expectancy). Our initial hypothesis is that countries with higher percentage of access will have higher life expectancy. Within the file itself, we will compare rural vs urban improvement over time.</w:t>
+          <w:rFonts w:eastAsia="Calibri" w:cs="Calibri" w:asciiTheme="minorHAnsi" w:hAnsiTheme="minorHAnsi"/>
+        </w:rPr>
+        <w:t xml:space="preserve"> For analysis in hygiene and sanitary conditions, we will check if life expectancy of the total population has any significant correlation with sanitary access for the different populations. To do this, we will look at Country, Population (Rural, Urb</w:t>
+      </w:r>
+      <w:r>
+        <w:rPr>
+          <w:rFonts w:eastAsia="Calibri" w:cs="Calibri" w:asciiTheme="minorHAnsi" w:hAnsiTheme="minorHAnsi"/>
+        </w:rPr>
+        <w:t xml:space="preserve">an, Total) and data from 1990, </w:t>
+      </w:r>
+      <w:r>
+        <w:rPr>
+          <w:rFonts w:eastAsia="Calibri" w:cs="Calibri" w:asciiTheme="minorHAnsi" w:hAnsiTheme="minorHAnsi"/>
+        </w:rPr>
+        <w:t xml:space="preserve">2000 </w:t>
+      </w:r>
+      <w:r>
+        <w:rPr>
+          <w:rFonts w:eastAsia="Calibri" w:cs="Calibri" w:asciiTheme="minorHAnsi" w:hAnsiTheme="minorHAnsi"/>
+        </w:rPr>
+        <w:t xml:space="preserve">and 2015 </w:t>
+      </w:r>
+      <w:r>
+        <w:rPr>
+          <w:rFonts w:eastAsia="Calibri" w:cs="Calibri" w:asciiTheme="minorHAnsi" w:hAnsiTheme="minorHAnsi"/>
+        </w:rPr>
+        <w:t>(as it matches up to the Life Expectancy</w:t>
+      </w:r>
+      <w:r>
+        <w:rPr>
+          <w:rFonts w:eastAsia="Calibri" w:cs="Calibri" w:asciiTheme="minorHAnsi" w:hAnsiTheme="minorHAnsi"/>
+        </w:rPr>
+        <w:t xml:space="preserve"> in the years 1990, 2000 and 2013</w:t>
+      </w:r>
+      <w:r>
+        <w:rPr>
+          <w:rFonts w:eastAsia="Calibri" w:cs="Calibri" w:asciiTheme="minorHAnsi" w:hAnsiTheme="minorHAnsi"/>
+        </w:rPr>
+        <w:t>). Our initial hypothesis is that countries with higher percentage of access will have higher life expectancy. Within the file itself, we will compare rural vs urban improvement over time.</w:t>
+      </w:r>
+    </w:p>
+    <w:p>
+      <w:pPr>
+        <w:rPr>
+          <w:rFonts w:asciiTheme="minorHAnsi" w:hAnsiTheme="minorHAnsi"/>
+        </w:rPr>
+      </w:pPr>
+      <w:r>
+        <w:rPr>
+          <w:rFonts w:eastAsia="Calibri" w:cs="Calibri" w:asciiTheme="minorHAnsi" w:hAnsiTheme="minorHAnsi"/>
+          <w:b/>
+          <w:i/>
+        </w:rPr>
+        <w:t>Initial Analysis</w:t>
+      </w:r>
+    </w:p>
+    <w:p>
+      <w:pPr>
+        <w:rPr>
+          <w:rFonts w:asciiTheme="minorHAnsi" w:hAnsiTheme="minorHAnsi"/>
+        </w:rPr>
+      </w:pPr>
+      <w:r>
+        <w:rPr>
+          <w:rFonts w:asciiTheme="minorHAnsi" w:hAnsiTheme="minorHAnsi"/>
+        </w:rPr>
+        <w:t>The initial data set was fairly clean, and only required splitting up the Country;Year column into separate columns. We began our analysis looking at how rapid the changes were for increases in access to drinking water for both the rural and urban populations across all countries. Increases in rural access to drinking water showed significant improvement from 1990 to 2015, moving from having some countries to less than 30% access in 1990 to all countries being better than that in 2015.</w:t>
+      </w:r>
+    </w:p>
+    <w:p>
+      <w:pPr>
+        <w:rPr>
+          <w:rFonts w:asciiTheme="minorHAnsi" w:hAnsiTheme="minorHAnsi"/>
+        </w:rPr>
+      </w:pPr>
+      <w:r>
+        <w:rPr>
+          <w:rFonts w:asciiTheme="minorHAnsi" w:hAnsiTheme="minorHAnsi"/>
+        </w:rPr>
+        <w:drawing>
+          <wp:inline distT="0" distB="0" distL="0" distR="0" wp14:anchorId="0EFF8F4C" wp14:editId="23C93E84">
+            <wp:extent cx="2908935" cy="2815699"/>
+            <wp:effectExtent l="0" t="0" r="12065" b="3810"/>
+            <wp:docPr id="5" name="Picture 5"/>
+            <wp:cNvGraphicFramePr>
+              <a:graphicFrameLocks xmlns:a="http://schemas.openxmlformats.org/drawingml/2006/main" noChangeAspect="1"/>
+            </wp:cNvGraphicFramePr>
+            <a:graphic xmlns:a="http://schemas.openxmlformats.org/drawingml/2006/main">
+              <a:graphicData uri="http://schemas.openxmlformats.org/drawingml/2006/picture">
+                <pic:pic xmlns:pic="http://schemas.openxmlformats.org/drawingml/2006/picture">
+                  <pic:nvPicPr>
+                    <pic:cNvPr id="1" name=""/>
+                    <pic:cNvPicPr/>
+                  </pic:nvPicPr>
+                  <pic:blipFill>
+                    <a:blip r:embed="rId14"/>
+                    <a:stretch>
+                      <a:fillRect/>
+                    </a:stretch>
+                  </pic:blipFill>
+                  <pic:spPr>
+                    <a:xfrm>
+                      <a:off x="0" y="0"/>
+                      <a:ext cx="2939031" cy="2844830"/>
+                    </a:xfrm>
+                    <a:prstGeom prst="rect">
+                      <a:avLst/>
+                    </a:prstGeom>
+                  </pic:spPr>
+                </pic:pic>
+              </a:graphicData>
+            </a:graphic>
+          </wp:inline>
+        </w:drawing>
+      </w:r>
+      <w:r>
+        <w:rPr>
+          <w:rFonts w:asciiTheme="minorHAnsi" w:hAnsiTheme="minorHAnsi"/>
+        </w:rPr>
+        <w:drawing>
+          <wp:inline distT="0" distB="0" distL="0" distR="0" wp14:anchorId="1FD019A1" wp14:editId="0F131F9C">
+            <wp:extent cx="2841173" cy="2834982"/>
+            <wp:effectExtent l="0" t="0" r="3810" b="10160"/>
+            <wp:docPr id="6" name="Picture 6"/>
+            <wp:cNvGraphicFramePr>
+              <a:graphicFrameLocks xmlns:a="http://schemas.openxmlformats.org/drawingml/2006/main" noChangeAspect="1"/>
+            </wp:cNvGraphicFramePr>
+            <a:graphic xmlns:a="http://schemas.openxmlformats.org/drawingml/2006/main">
+              <a:graphicData uri="http://schemas.openxmlformats.org/drawingml/2006/picture">
+                <pic:pic xmlns:pic="http://schemas.openxmlformats.org/drawingml/2006/picture">
+                  <pic:nvPicPr>
+                    <pic:cNvPr id="1" name=""/>
+                    <pic:cNvPicPr/>
+                  </pic:nvPicPr>
+                  <pic:blipFill>
+                    <a:blip r:embed="rId15"/>
+                    <a:stretch>
+                      <a:fillRect/>
+                    </a:stretch>
+                  </pic:blipFill>
+                  <pic:spPr>
+                    <a:xfrm>
+                      <a:off x="0" y="0"/>
+                      <a:ext cx="2861947" cy="2855711"/>
+                    </a:xfrm>
+                    <a:prstGeom prst="rect">
+                      <a:avLst/>
+                    </a:prstGeom>
+                  </pic:spPr>
+                </pic:pic>
+              </a:graphicData>
+            </a:graphic>
+          </wp:inline>
+        </w:drawing>
+      </w:r>
+    </w:p>
+    <w:p>
+      <w:pPr>
+        <w:rPr>
+          <w:rFonts w:asciiTheme="minorHAnsi" w:hAnsiTheme="minorHAnsi"/>
+        </w:rPr>
+      </w:pPr>
+      <w:r>
+        <w:rPr>
+          <w:rFonts w:asciiTheme="minorHAnsi" w:hAnsiTheme="minorHAnsi"/>
+        </w:rPr>
+        <w:t>Urban access also improved, but mostly at the high end, moving from many countries with between 80 and 90% access in 1990 to most countries going to greater than 95% access in 2015.</w:t>
+      </w:r>
+    </w:p>
+    <w:p>
+      <w:pPr>
+        <w:rPr>
+          <w:rFonts w:asciiTheme="minorHAnsi" w:hAnsiTheme="minorHAnsi"/>
+        </w:rPr>
+      </w:pPr>
+    </w:p>
+    <w:p>
+      <w:pPr>
+        <w:rPr>
+          <w:rFonts w:asciiTheme="minorHAnsi" w:hAnsiTheme="minorHAnsi"/>
+        </w:rPr>
+      </w:pPr>
+      <w:r>
+        <w:rPr>
+          <w:rFonts w:asciiTheme="minorHAnsi" w:hAnsiTheme="minorHAnsi"/>
+        </w:rPr>
+        <w:t>Sanitation access did not show as much movement as drinking water access.</w:t>
+      </w:r>
+    </w:p>
+    <w:p>
+      <w:pPr>
+        <w:rPr>
+          <w:noProof/>
+        </w:rPr>
+      </w:pPr>
+      <w:r>
+        <w:rPr>
+          <w:rFonts w:asciiTheme="minorHAnsi" w:hAnsiTheme="minorHAnsi"/>
+        </w:rPr>
+        <w:lastRenderedPageBreak/>
+        <w:drawing>
+          <wp:inline distT="0" distB="0" distL="0" distR="0" wp14:anchorId="2FAD6966" wp14:editId="0BBC8759">
+            <wp:extent cx="2794635" cy="2710496"/>
+            <wp:effectExtent l="0" t="0" r="0" b="7620"/>
+            <wp:docPr id="7" name="Picture 7"/>
+            <wp:cNvGraphicFramePr>
+              <a:graphicFrameLocks xmlns:a="http://schemas.openxmlformats.org/drawingml/2006/main" noChangeAspect="1"/>
+            </wp:cNvGraphicFramePr>
+            <a:graphic xmlns:a="http://schemas.openxmlformats.org/drawingml/2006/main">
+              <a:graphicData uri="http://schemas.openxmlformats.org/drawingml/2006/picture">
+                <pic:pic xmlns:pic="http://schemas.openxmlformats.org/drawingml/2006/picture">
+                  <pic:nvPicPr>
+                    <pic:cNvPr id="1" name=""/>
+                    <pic:cNvPicPr/>
+                  </pic:nvPicPr>
+                  <pic:blipFill>
+                    <a:blip r:embed="rId16"/>
+                    <a:stretch>
+                      <a:fillRect/>
+                    </a:stretch>
+                  </pic:blipFill>
+                  <pic:spPr>
+                    <a:xfrm>
+                      <a:off x="0" y="0"/>
+                      <a:ext cx="2825262" cy="2740200"/>
+                    </a:xfrm>
+                    <a:prstGeom prst="rect">
+                      <a:avLst/>
+                    </a:prstGeom>
+                  </pic:spPr>
+                </pic:pic>
+              </a:graphicData>
+            </a:graphic>
+          </wp:inline>
+        </w:drawing>
+      </w:r>
+      <w:r>
+        <w:rPr>
+          <w:noProof/>
+        </w:rPr>
+        <w:t xml:space="preserve"> </w:t>
+      </w:r>
+      <w:r>
+        <w:rPr>
+          <w:noProof/>
+        </w:rPr>
+        <w:drawing>
+          <wp:inline distT="0" distB="0" distL="0" distR="0" wp14:anchorId="32FD570B" wp14:editId="7C56D688">
+            <wp:extent cx="2834231" cy="2679420"/>
+            <wp:effectExtent l="0" t="0" r="10795" b="0"/>
+            <wp:docPr id="9" name="Picture 9"/>
+            <wp:cNvGraphicFramePr>
+              <a:graphicFrameLocks xmlns:a="http://schemas.openxmlformats.org/drawingml/2006/main" noChangeAspect="1"/>
+            </wp:cNvGraphicFramePr>
+            <a:graphic xmlns:a="http://schemas.openxmlformats.org/drawingml/2006/main">
+              <a:graphicData uri="http://schemas.openxmlformats.org/drawingml/2006/picture">
+                <pic:pic xmlns:pic="http://schemas.openxmlformats.org/drawingml/2006/picture">
+                  <pic:nvPicPr>
+                    <pic:cNvPr id="1" name=""/>
+                    <pic:cNvPicPr/>
+                  </pic:nvPicPr>
+                  <pic:blipFill>
+                    <a:blip r:embed="rId17"/>
+                    <a:stretch>
+                      <a:fillRect/>
+                    </a:stretch>
+                  </pic:blipFill>
+                  <pic:spPr>
+                    <a:xfrm>
+                      <a:off x="0" y="0"/>
+                      <a:ext cx="2844762" cy="2689375"/>
+                    </a:xfrm>
+                    <a:prstGeom prst="rect">
+                      <a:avLst/>
+                    </a:prstGeom>
+                  </pic:spPr>
+                </pic:pic>
+              </a:graphicData>
+            </a:graphic>
+          </wp:inline>
+        </w:drawing>
+      </w:r>
+    </w:p>
+    <w:p>
+      <w:pPr>
+        <w:rPr>
+          <w:rFonts w:asciiTheme="minorHAnsi" w:hAnsiTheme="minorHAnsi"/>
+        </w:rPr>
+      </w:pPr>
+      <w:r>
+        <w:rPr>
+          <w:rFonts w:asciiTheme="minorHAnsi" w:hAnsiTheme="minorHAnsi"/>
+        </w:rPr>
+        <w:t>All of the countries with the lowest access to clean drinking water are in Africa:</w:t>
+      </w:r>
+    </w:p>
+    <w:p>
+      <w:pPr>
+        <w:rPr>
+          <w:rFonts w:asciiTheme="minorHAnsi" w:hAnsiTheme="minorHAnsi"/>
+        </w:rPr>
+      </w:pPr>
+      <w:r>
+        <w:rPr>
+          <w:rFonts w:asciiTheme="minorHAnsi" w:hAnsiTheme="minorHAnsi"/>
+        </w:rPr>
+        <w:drawing>
+          <wp:inline distT="0" distB="0" distL="0" distR="0" wp14:anchorId="3AC5DA98" wp14:editId="3283C8B2">
+            <wp:extent cx="4737735" cy="2471080"/>
+            <wp:effectExtent l="0" t="0" r="12065" b="0"/>
+            <wp:docPr id="10" name="Picture 10"/>
+            <wp:cNvGraphicFramePr>
+              <a:graphicFrameLocks xmlns:a="http://schemas.openxmlformats.org/drawingml/2006/main" noChangeAspect="1"/>
+            </wp:cNvGraphicFramePr>
+            <a:graphic xmlns:a="http://schemas.openxmlformats.org/drawingml/2006/main">
+              <a:graphicData uri="http://schemas.openxmlformats.org/drawingml/2006/picture">
+                <pic:pic xmlns:pic="http://schemas.openxmlformats.org/drawingml/2006/picture">
+                  <pic:nvPicPr>
+                    <pic:cNvPr id="1" name=""/>
+                    <pic:cNvPicPr/>
+                  </pic:nvPicPr>
+                  <pic:blipFill>
+                    <a:blip r:embed="rId18"/>
+                    <a:stretch>
+                      <a:fillRect/>
+                    </a:stretch>
+                  </pic:blipFill>
+                  <pic:spPr>
+                    <a:xfrm>
+                      <a:off x="0" y="0"/>
+                      <a:ext cx="4753019" cy="2479052"/>
+                    </a:xfrm>
+                    <a:prstGeom prst="rect">
+                      <a:avLst/>
+                    </a:prstGeom>
+                  </pic:spPr>
+                </pic:pic>
+              </a:graphicData>
+            </a:graphic>
+          </wp:inline>
+        </w:drawing>
       </w:r>
     </w:p>
     <w:p>
@@ -1401,7 +1804,7 @@
       </w:pPr>
       <w:r>
         <w:rPr>
-          <w:rFonts w:asciiTheme="minorHAnsi" w:eastAsia="Calibri" w:hAnsiTheme="minorHAnsi" w:cs="Calibri"/>
+          <w:rFonts w:eastAsia="Calibri" w:cs="Calibri" w:asciiTheme="minorHAnsi" w:hAnsiTheme="minorHAnsi"/>
           <w:b/>
           <w:i/>
         </w:rPr>
@@ -1409,51 +1812,37 @@
       </w:r>
       <w:r>
         <w:rPr>
-          <w:rFonts w:asciiTheme="minorHAnsi" w:eastAsia="Calibri" w:hAnsiTheme="minorHAnsi" w:cs="Calibri"/>
-        </w:rPr>
-        <w:t xml:space="preserve"> This data provides HIV prevalence statistics for 158 countries for 2001, 2005, 2009, </w:t>
-      </w:r>
-      <w:proofErr w:type="gramStart"/>
-      <w:r>
-        <w:rPr>
-          <w:rFonts w:asciiTheme="minorHAnsi" w:eastAsia="Calibri" w:hAnsiTheme="minorHAnsi" w:cs="Calibri"/>
-        </w:rPr>
-        <w:t>and  2013</w:t>
-      </w:r>
-      <w:proofErr w:type="gramEnd"/>
-      <w:r>
-        <w:rPr>
-          <w:rFonts w:asciiTheme="minorHAnsi" w:eastAsia="Calibri" w:hAnsiTheme="minorHAnsi" w:cs="Calibri"/>
-        </w:rPr>
-        <w:t xml:space="preserve">. We will match up data as closely to Life Expectancy dates as possible (2001 with 2000 and 2013 with 2013/2015). In practice, the HIV prevalence does not shift extraordinarily rapidly. </w:t>
-      </w:r>
-    </w:p>
-    <w:p>
-      <w:pPr>
-        <w:rPr>
-          <w:rFonts w:asciiTheme="minorHAnsi" w:hAnsiTheme="minorHAnsi"/>
-        </w:rPr>
-      </w:pPr>
-      <w:r>
-        <w:rPr>
-          <w:rFonts w:asciiTheme="minorHAnsi" w:eastAsia="Calibri" w:hAnsiTheme="minorHAnsi" w:cs="Calibri"/>
+          <w:rFonts w:eastAsia="Calibri" w:cs="Calibri" w:asciiTheme="minorHAnsi" w:hAnsiTheme="minorHAnsi"/>
+        </w:rPr>
+        <w:t xml:space="preserve"> This data provides HIV prevalence statistics for 158 countries for 2001, 2005, 2009, and  2013. We will match up data as closely to Life Expectancy dates as possible (2001 with 2000 and 2013 with 2013/2015). In practice, the HIV prevalence does not shift extraordinarily rapidly. </w:t>
+      </w:r>
+    </w:p>
+    <w:p>
+      <w:pPr>
+        <w:rPr>
+          <w:rFonts w:asciiTheme="minorHAnsi" w:hAnsiTheme="minorHAnsi"/>
+        </w:rPr>
+      </w:pPr>
+      <w:r>
+        <w:rPr>
+          <w:rFonts w:eastAsia="Calibri" w:cs="Calibri" w:asciiTheme="minorHAnsi" w:hAnsiTheme="minorHAnsi"/>
           <w:b/>
           <w:i/>
         </w:rPr>
         <w:t>Source:</w:t>
       </w:r>
-      <w:hyperlink r:id="rId13">
+      <w:hyperlink r:id="rId19">
         <w:r>
           <w:rPr>
-            <w:rFonts w:asciiTheme="minorHAnsi" w:eastAsia="Calibri" w:hAnsiTheme="minorHAnsi" w:cs="Calibri"/>
+            <w:rFonts w:eastAsia="Calibri" w:cs="Calibri" w:asciiTheme="minorHAnsi" w:hAnsiTheme="minorHAnsi"/>
           </w:rPr>
           <w:t xml:space="preserve"> </w:t>
         </w:r>
       </w:hyperlink>
-      <w:hyperlink r:id="rId14">
+      <w:hyperlink r:id="rId20">
         <w:r>
           <w:rPr>
-            <w:rFonts w:asciiTheme="minorHAnsi" w:eastAsia="Calibri" w:hAnsiTheme="minorHAnsi" w:cs="Calibri"/>
+            <w:rFonts w:eastAsia="Calibri" w:cs="Calibri" w:asciiTheme="minorHAnsi" w:hAnsiTheme="minorHAnsi"/>
             <w:color w:val="1155CC"/>
             <w:u w:val="single"/>
           </w:rPr>
@@ -1469,40 +1858,39 @@
       </w:pPr>
       <w:r>
         <w:rPr>
-          <w:rFonts w:asciiTheme="minorHAnsi" w:eastAsia="Calibri" w:hAnsiTheme="minorHAnsi" w:cs="Calibri"/>
+          <w:rFonts w:eastAsia="Calibri" w:cs="Calibri" w:asciiTheme="minorHAnsi" w:hAnsiTheme="minorHAnsi"/>
           <w:b/>
           <w:i/>
         </w:rPr>
-        <w:lastRenderedPageBreak/>
         <w:t>Total rows:</w:t>
       </w:r>
       <w:r>
         <w:rPr>
-          <w:rFonts w:asciiTheme="minorHAnsi" w:eastAsia="Calibri" w:hAnsiTheme="minorHAnsi" w:cs="Calibri"/>
+          <w:rFonts w:eastAsia="Calibri" w:cs="Calibri" w:asciiTheme="minorHAnsi" w:hAnsiTheme="minorHAnsi"/>
         </w:rPr>
         <w:t xml:space="preserve"> 158</w:t>
       </w:r>
       <w:r>
         <w:rPr>
-          <w:rFonts w:asciiTheme="minorHAnsi" w:eastAsia="Calibri" w:hAnsiTheme="minorHAnsi" w:cs="Calibri"/>
+          <w:rFonts w:eastAsia="Calibri" w:cs="Calibri" w:asciiTheme="minorHAnsi" w:hAnsiTheme="minorHAnsi"/>
         </w:rPr>
         <w:tab/>
       </w:r>
       <w:r>
         <w:rPr>
-          <w:rFonts w:asciiTheme="minorHAnsi" w:eastAsia="Calibri" w:hAnsiTheme="minorHAnsi" w:cs="Calibri"/>
+          <w:rFonts w:eastAsia="Calibri" w:cs="Calibri" w:asciiTheme="minorHAnsi" w:hAnsiTheme="minorHAnsi"/>
         </w:rPr>
         <w:tab/>
       </w:r>
       <w:r>
         <w:rPr>
-          <w:rFonts w:asciiTheme="minorHAnsi" w:eastAsia="Calibri" w:hAnsiTheme="minorHAnsi" w:cs="Calibri"/>
+          <w:rFonts w:eastAsia="Calibri" w:cs="Calibri" w:asciiTheme="minorHAnsi" w:hAnsiTheme="minorHAnsi"/>
         </w:rPr>
         <w:tab/>
       </w:r>
       <w:r>
         <w:rPr>
-          <w:rFonts w:asciiTheme="minorHAnsi" w:eastAsia="Calibri" w:hAnsiTheme="minorHAnsi" w:cs="Calibri"/>
+          <w:rFonts w:eastAsia="Calibri" w:cs="Calibri" w:asciiTheme="minorHAnsi" w:hAnsiTheme="minorHAnsi"/>
           <w:b/>
           <w:i/>
         </w:rPr>
@@ -1510,7 +1898,7 @@
       </w:r>
       <w:r>
         <w:rPr>
-          <w:rFonts w:asciiTheme="minorHAnsi" w:eastAsia="Calibri" w:hAnsiTheme="minorHAnsi" w:cs="Calibri"/>
+          <w:rFonts w:eastAsia="Calibri" w:cs="Calibri" w:asciiTheme="minorHAnsi" w:hAnsiTheme="minorHAnsi"/>
         </w:rPr>
         <w:t xml:space="preserve"> 5</w:t>
       </w:r>
@@ -1523,7 +1911,7 @@
       </w:pPr>
       <w:r>
         <w:rPr>
-          <w:rFonts w:asciiTheme="minorHAnsi" w:eastAsia="Calibri" w:hAnsiTheme="minorHAnsi" w:cs="Calibri"/>
+          <w:rFonts w:eastAsia="Calibri" w:cs="Calibri" w:asciiTheme="minorHAnsi" w:hAnsiTheme="minorHAnsi"/>
           <w:b/>
           <w:i/>
         </w:rPr>
@@ -1531,7 +1919,7 @@
       </w:r>
       <w:r>
         <w:rPr>
-          <w:rFonts w:asciiTheme="minorHAnsi" w:eastAsia="Calibri" w:hAnsiTheme="minorHAnsi" w:cs="Calibri"/>
+          <w:rFonts w:eastAsia="Calibri" w:cs="Calibri" w:asciiTheme="minorHAnsi" w:hAnsiTheme="minorHAnsi"/>
         </w:rPr>
         <w:t>Overall, we will analyze the prevalence of HIV and life expectancy.</w:t>
       </w:r>
@@ -1544,7 +1932,7 @@
       </w:pPr>
       <w:r>
         <w:rPr>
-          <w:rFonts w:asciiTheme="minorHAnsi" w:eastAsia="Calibri" w:hAnsiTheme="minorHAnsi" w:cs="Calibri"/>
+          <w:rFonts w:eastAsia="Calibri" w:cs="Calibri" w:asciiTheme="minorHAnsi" w:hAnsiTheme="minorHAnsi"/>
         </w:rPr>
         <w:t>Within the file itself, we will review changes over time between 2000 and 2015 and at the distribution of HIV across countries.</w:t>
       </w:r>
@@ -1577,15 +1965,16 @@
       </w:pPr>
       <w:r>
         <w:rPr>
-          <w:rFonts w:asciiTheme="minorHAnsi" w:eastAsia="Calibri" w:hAnsiTheme="minorHAnsi" w:cs="Calibri"/>
+          <w:rFonts w:eastAsia="Calibri" w:cs="Calibri" w:asciiTheme="minorHAnsi" w:hAnsiTheme="minorHAnsi"/>
           <w:b/>
           <w:i/>
         </w:rPr>
+        <w:lastRenderedPageBreak/>
         <w:t xml:space="preserve">Overview: </w:t>
       </w:r>
       <w:r>
         <w:rPr>
-          <w:rFonts w:asciiTheme="minorHAnsi" w:eastAsia="Calibri" w:hAnsiTheme="minorHAnsi" w:cs="Calibri"/>
+          <w:rFonts w:eastAsia="Calibri" w:cs="Calibri" w:asciiTheme="minorHAnsi" w:hAnsiTheme="minorHAnsi"/>
         </w:rPr>
         <w:t xml:space="preserve"> This data provides indicators of the % of GDP spent on healthcare for 191 countries for the years 2013, 2012, and 2000. Additional indicators include the type of healthcare spending (government, private, out of pocket).</w:t>
       </w:r>
@@ -1598,7 +1987,7 @@
       </w:pPr>
       <w:r>
         <w:rPr>
-          <w:rFonts w:asciiTheme="minorHAnsi" w:eastAsia="Calibri" w:hAnsiTheme="minorHAnsi" w:cs="Calibri"/>
+          <w:rFonts w:eastAsia="Calibri" w:cs="Calibri" w:asciiTheme="minorHAnsi" w:hAnsiTheme="minorHAnsi"/>
           <w:b/>
           <w:i/>
         </w:rPr>
@@ -1606,7 +1995,7 @@
       </w:r>
       <w:r>
         <w:rPr>
-          <w:rFonts w:asciiTheme="minorHAnsi" w:eastAsia="Calibri" w:hAnsiTheme="minorHAnsi" w:cs="Calibri"/>
+          <w:rFonts w:eastAsia="Calibri" w:cs="Calibri" w:asciiTheme="minorHAnsi" w:hAnsiTheme="minorHAnsi"/>
         </w:rPr>
         <w:t>http://apps.who.int/gho/data/node.main.75?lang=en.</w:t>
       </w:r>
@@ -1619,7 +2008,7 @@
       </w:pPr>
       <w:r>
         <w:rPr>
-          <w:rFonts w:asciiTheme="minorHAnsi" w:eastAsia="Calibri" w:hAnsiTheme="minorHAnsi" w:cs="Calibri"/>
+          <w:rFonts w:eastAsia="Calibri" w:cs="Calibri" w:asciiTheme="minorHAnsi" w:hAnsiTheme="minorHAnsi"/>
           <w:b/>
           <w:i/>
         </w:rPr>
@@ -1627,25 +2016,25 @@
       </w:r>
       <w:r>
         <w:rPr>
-          <w:rFonts w:asciiTheme="minorHAnsi" w:eastAsia="Calibri" w:hAnsiTheme="minorHAnsi" w:cs="Calibri"/>
+          <w:rFonts w:eastAsia="Calibri" w:cs="Calibri" w:asciiTheme="minorHAnsi" w:hAnsiTheme="minorHAnsi"/>
         </w:rPr>
         <w:t xml:space="preserve"> 191</w:t>
       </w:r>
       <w:r>
         <w:rPr>
-          <w:rFonts w:asciiTheme="minorHAnsi" w:eastAsia="Calibri" w:hAnsiTheme="minorHAnsi" w:cs="Calibri"/>
+          <w:rFonts w:eastAsia="Calibri" w:cs="Calibri" w:asciiTheme="minorHAnsi" w:hAnsiTheme="minorHAnsi"/>
         </w:rPr>
         <w:tab/>
       </w:r>
       <w:r>
         <w:rPr>
-          <w:rFonts w:asciiTheme="minorHAnsi" w:eastAsia="Calibri" w:hAnsiTheme="minorHAnsi" w:cs="Calibri"/>
+          <w:rFonts w:eastAsia="Calibri" w:cs="Calibri" w:asciiTheme="minorHAnsi" w:hAnsiTheme="minorHAnsi"/>
         </w:rPr>
         <w:tab/>
       </w:r>
       <w:r>
         <w:rPr>
-          <w:rFonts w:asciiTheme="minorHAnsi" w:eastAsia="Calibri" w:hAnsiTheme="minorHAnsi" w:cs="Calibri"/>
+          <w:rFonts w:eastAsia="Calibri" w:cs="Calibri" w:asciiTheme="minorHAnsi" w:hAnsiTheme="minorHAnsi"/>
           <w:b/>
           <w:i/>
         </w:rPr>
@@ -1653,7 +2042,7 @@
       </w:r>
       <w:r>
         <w:rPr>
-          <w:rFonts w:asciiTheme="minorHAnsi" w:eastAsia="Calibri" w:hAnsiTheme="minorHAnsi" w:cs="Calibri"/>
+          <w:rFonts w:eastAsia="Calibri" w:cs="Calibri" w:asciiTheme="minorHAnsi" w:hAnsiTheme="minorHAnsi"/>
         </w:rPr>
         <w:t>13</w:t>
       </w:r>
@@ -1666,14 +2055,14 @@
       </w:pPr>
       <w:r>
         <w:rPr>
-          <w:rFonts w:asciiTheme="minorHAnsi" w:eastAsia="Calibri" w:hAnsiTheme="minorHAnsi" w:cs="Calibri"/>
+          <w:rFonts w:eastAsia="Calibri" w:cs="Calibri" w:asciiTheme="minorHAnsi" w:hAnsiTheme="minorHAnsi"/>
           <w:b/>
         </w:rPr>
         <w:t xml:space="preserve">Planned Analysis: </w:t>
       </w:r>
       <w:r>
         <w:rPr>
-          <w:rFonts w:asciiTheme="minorHAnsi" w:eastAsia="Calibri" w:hAnsiTheme="minorHAnsi" w:cs="Calibri"/>
+          <w:rFonts w:eastAsia="Calibri" w:cs="Calibri" w:asciiTheme="minorHAnsi" w:hAnsiTheme="minorHAnsi"/>
         </w:rPr>
         <w:t>Overall, we will analyze how health care spending relates to life expectancy. We will explore the distribution of healthcare spending as a % of GDP and the cross national differences between government and private spending.  Finally, we will compare health care spending patterns with countries with high HIV prevalence.</w:t>
       </w:r>
@@ -1710,7 +2099,7 @@
       </w:pPr>
       <w:r>
         <w:rPr>
-          <w:rFonts w:asciiTheme="minorHAnsi" w:eastAsia="Calibri" w:hAnsiTheme="minorHAnsi" w:cs="Calibri"/>
+          <w:rFonts w:eastAsia="Calibri" w:cs="Calibri" w:asciiTheme="minorHAnsi" w:hAnsiTheme="minorHAnsi"/>
           <w:b/>
           <w:i/>
         </w:rPr>
@@ -1718,7 +2107,7 @@
       </w:r>
       <w:r>
         <w:rPr>
-          <w:rFonts w:asciiTheme="minorHAnsi" w:eastAsia="Calibri" w:hAnsiTheme="minorHAnsi" w:cs="Calibri"/>
+          <w:rFonts w:eastAsia="Calibri" w:cs="Calibri" w:asciiTheme="minorHAnsi" w:hAnsiTheme="minorHAnsi"/>
         </w:rPr>
         <w:t xml:space="preserve"> This data set documents aid committed and disbursed to 119 different countries between the years 2000 and 2010.</w:t>
       </w:r>
@@ -1731,7 +2120,7 @@
       </w:pPr>
       <w:r>
         <w:rPr>
-          <w:rFonts w:asciiTheme="minorHAnsi" w:eastAsia="Calibri" w:hAnsiTheme="minorHAnsi" w:cs="Calibri"/>
+          <w:rFonts w:eastAsia="Calibri" w:cs="Calibri" w:asciiTheme="minorHAnsi" w:hAnsiTheme="minorHAnsi"/>
           <w:b/>
           <w:i/>
         </w:rPr>
@@ -1739,7 +2128,7 @@
       </w:r>
       <w:r>
         <w:rPr>
-          <w:rFonts w:asciiTheme="minorHAnsi" w:eastAsia="Calibri" w:hAnsiTheme="minorHAnsi" w:cs="Calibri"/>
+          <w:rFonts w:eastAsia="Calibri" w:cs="Calibri" w:asciiTheme="minorHAnsi" w:hAnsiTheme="minorHAnsi"/>
         </w:rPr>
         <w:t xml:space="preserve"> http://apps.who.int/gho/data/node.main.A1626?lang=en</w:t>
       </w:r>
@@ -1752,7 +2141,7 @@
       </w:pPr>
       <w:r>
         <w:rPr>
-          <w:rFonts w:asciiTheme="minorHAnsi" w:eastAsia="Calibri" w:hAnsiTheme="minorHAnsi" w:cs="Calibri"/>
+          <w:rFonts w:eastAsia="Calibri" w:cs="Calibri" w:asciiTheme="minorHAnsi" w:hAnsiTheme="minorHAnsi"/>
           <w:b/>
           <w:i/>
         </w:rPr>
@@ -1760,27 +2149,27 @@
       </w:r>
       <w:r>
         <w:rPr>
-          <w:rFonts w:asciiTheme="minorHAnsi" w:eastAsia="Calibri" w:hAnsiTheme="minorHAnsi" w:cs="Calibri"/>
+          <w:rFonts w:eastAsia="Calibri" w:cs="Calibri" w:asciiTheme="minorHAnsi" w:hAnsiTheme="minorHAnsi"/>
         </w:rPr>
         <w:t xml:space="preserve"> 1295</w:t>
       </w:r>
       <w:r>
         <w:rPr>
-          <w:rFonts w:asciiTheme="minorHAnsi" w:eastAsia="Calibri" w:hAnsiTheme="minorHAnsi" w:cs="Calibri"/>
+          <w:rFonts w:eastAsia="Calibri" w:cs="Calibri" w:asciiTheme="minorHAnsi" w:hAnsiTheme="minorHAnsi"/>
           <w:highlight w:val="white"/>
         </w:rPr>
         <w:tab/>
       </w:r>
       <w:r>
         <w:rPr>
-          <w:rFonts w:asciiTheme="minorHAnsi" w:eastAsia="Calibri" w:hAnsiTheme="minorHAnsi" w:cs="Calibri"/>
+          <w:rFonts w:eastAsia="Calibri" w:cs="Calibri" w:asciiTheme="minorHAnsi" w:hAnsiTheme="minorHAnsi"/>
           <w:highlight w:val="white"/>
         </w:rPr>
         <w:tab/>
       </w:r>
       <w:r>
         <w:rPr>
-          <w:rFonts w:asciiTheme="minorHAnsi" w:eastAsia="Calibri" w:hAnsiTheme="minorHAnsi" w:cs="Calibri"/>
+          <w:rFonts w:eastAsia="Calibri" w:cs="Calibri" w:asciiTheme="minorHAnsi" w:hAnsiTheme="minorHAnsi"/>
           <w:b/>
           <w:i/>
         </w:rPr>
@@ -1788,7 +2177,7 @@
       </w:r>
       <w:r>
         <w:rPr>
-          <w:rFonts w:asciiTheme="minorHAnsi" w:eastAsia="Calibri" w:hAnsiTheme="minorHAnsi" w:cs="Calibri"/>
+          <w:rFonts w:eastAsia="Calibri" w:cs="Calibri" w:asciiTheme="minorHAnsi" w:hAnsiTheme="minorHAnsi"/>
         </w:rPr>
         <w:t xml:space="preserve"> 3</w:t>
       </w:r>
@@ -1801,7 +2190,7 @@
       </w:pPr>
       <w:r>
         <w:rPr>
-          <w:rFonts w:asciiTheme="minorHAnsi" w:eastAsia="Calibri" w:hAnsiTheme="minorHAnsi" w:cs="Calibri"/>
+          <w:rFonts w:eastAsia="Calibri" w:cs="Calibri" w:asciiTheme="minorHAnsi" w:hAnsiTheme="minorHAnsi"/>
           <w:b/>
           <w:i/>
         </w:rPr>
@@ -1809,7 +2198,7 @@
       </w:r>
       <w:r>
         <w:rPr>
-          <w:rFonts w:asciiTheme="minorHAnsi" w:eastAsia="Calibri" w:hAnsiTheme="minorHAnsi" w:cs="Calibri"/>
+          <w:rFonts w:eastAsia="Calibri" w:cs="Calibri" w:asciiTheme="minorHAnsi" w:hAnsiTheme="minorHAnsi"/>
         </w:rPr>
         <w:t>Initial analysis will look at the difference between commitments and disbursements by country. Additionally, we will review the distribution of aid, and highlight those receiving the most, the least, and how those numbers have changed over time. Finally, we will analyze aid with life expectancy, and determine if there is a noticeable effect over time, after receiving aid.</w:t>
       </w:r>
@@ -1900,7 +2289,7 @@
       </w:pPr>
       <w:r>
         <w:rPr>
-          <w:rFonts w:asciiTheme="minorHAnsi" w:eastAsia="Calibri" w:hAnsiTheme="minorHAnsi" w:cs="Calibri"/>
+          <w:rFonts w:eastAsia="Calibri" w:cs="Calibri" w:asciiTheme="minorHAnsi" w:hAnsiTheme="minorHAnsi"/>
         </w:rPr>
         <w:t>Life Expectancy Columns:</w:t>
       </w:r>
@@ -1914,7 +2303,7 @@
       </w:pPr>
       <w:r>
         <w:rPr>
-          <w:rFonts w:asciiTheme="minorHAnsi" w:eastAsia="Calibri" w:hAnsiTheme="minorHAnsi" w:cs="Calibri"/>
+          <w:rFonts w:eastAsia="Calibri" w:cs="Calibri" w:asciiTheme="minorHAnsi" w:hAnsiTheme="minorHAnsi"/>
           <w:highlight w:val="white"/>
         </w:rPr>
         <w:t>Country; Year</w:t>
@@ -1929,26 +2318,40 @@
       </w:pPr>
       <w:r>
         <w:rPr>
-          <w:rFonts w:asciiTheme="minorHAnsi" w:eastAsia="Calibri" w:hAnsiTheme="minorHAnsi" w:cs="Calibri"/>
+          <w:rFonts w:eastAsia="Calibri" w:cs="Calibri" w:asciiTheme="minorHAnsi" w:hAnsiTheme="minorHAnsi"/>
           <w:highlight w:val="white"/>
         </w:rPr>
-        <w:t xml:space="preserve">Life expectancy at birth (years); </w:t>
-      </w:r>
-      <w:proofErr w:type="gramStart"/>
-      <w:r>
-        <w:rPr>
-          <w:rFonts w:asciiTheme="minorHAnsi" w:eastAsia="Calibri" w:hAnsiTheme="minorHAnsi" w:cs="Calibri"/>
+        <w:t>Life expectancy at birth (years); Both sexes</w:t>
+      </w:r>
+    </w:p>
+    <w:p>
+      <w:pPr>
+        <w:ind w:left="720"/>
+        <w:rPr>
+          <w:rFonts w:asciiTheme="minorHAnsi" w:hAnsiTheme="minorHAnsi"/>
+        </w:rPr>
+      </w:pPr>
+      <w:r>
+        <w:rPr>
+          <w:rFonts w:eastAsia="Calibri" w:cs="Calibri" w:asciiTheme="minorHAnsi" w:hAnsiTheme="minorHAnsi"/>
           <w:highlight w:val="white"/>
         </w:rPr>
-        <w:t>Both</w:t>
-      </w:r>
-      <w:proofErr w:type="gramEnd"/>
-      <w:r>
-        <w:rPr>
-          <w:rFonts w:asciiTheme="minorHAnsi" w:eastAsia="Calibri" w:hAnsiTheme="minorHAnsi" w:cs="Calibri"/>
+        <w:t>Life expectancy at birth (years); Female</w:t>
+      </w:r>
+    </w:p>
+    <w:p>
+      <w:pPr>
+        <w:ind w:left="720"/>
+        <w:rPr>
+          <w:rFonts w:asciiTheme="minorHAnsi" w:hAnsiTheme="minorHAnsi"/>
+        </w:rPr>
+      </w:pPr>
+      <w:r>
+        <w:rPr>
+          <w:rFonts w:eastAsia="Calibri" w:cs="Calibri" w:asciiTheme="minorHAnsi" w:hAnsiTheme="minorHAnsi"/>
           <w:highlight w:val="white"/>
         </w:rPr>
-        <w:t xml:space="preserve"> sexes</w:t>
+        <w:t>Life expectancy at birth (years); Male</w:t>
       </w:r>
     </w:p>
     <w:p>
@@ -1960,10 +2363,10 @@
       </w:pPr>
       <w:r>
         <w:rPr>
-          <w:rFonts w:asciiTheme="minorHAnsi" w:eastAsia="Calibri" w:hAnsiTheme="minorHAnsi" w:cs="Calibri"/>
+          <w:rFonts w:eastAsia="Calibri" w:cs="Calibri" w:asciiTheme="minorHAnsi" w:hAnsiTheme="minorHAnsi"/>
           <w:highlight w:val="white"/>
         </w:rPr>
-        <w:t>Life expectancy at birth (years); Female</w:t>
+        <w:t>Life expectancy at age 60 (years); Both sexes</w:t>
       </w:r>
     </w:p>
     <w:p>
@@ -1975,10 +2378,10 @@
       </w:pPr>
       <w:r>
         <w:rPr>
-          <w:rFonts w:asciiTheme="minorHAnsi" w:eastAsia="Calibri" w:hAnsiTheme="minorHAnsi" w:cs="Calibri"/>
+          <w:rFonts w:eastAsia="Calibri" w:cs="Calibri" w:asciiTheme="minorHAnsi" w:hAnsiTheme="minorHAnsi"/>
           <w:highlight w:val="white"/>
         </w:rPr>
-        <w:t>Life expectancy at birth (years); Male</w:t>
+        <w:t>Life expectancy at age 60 (years); Female</w:t>
       </w:r>
     </w:p>
     <w:p>
@@ -1990,26 +2393,40 @@
       </w:pPr>
       <w:r>
         <w:rPr>
-          <w:rFonts w:asciiTheme="minorHAnsi" w:eastAsia="Calibri" w:hAnsiTheme="minorHAnsi" w:cs="Calibri"/>
+          <w:rFonts w:eastAsia="Calibri" w:cs="Calibri" w:asciiTheme="minorHAnsi" w:hAnsiTheme="minorHAnsi"/>
           <w:highlight w:val="white"/>
         </w:rPr>
-        <w:t xml:space="preserve">Life expectancy at age 60 (years); </w:t>
-      </w:r>
-      <w:proofErr w:type="gramStart"/>
-      <w:r>
-        <w:rPr>
-          <w:rFonts w:asciiTheme="minorHAnsi" w:eastAsia="Calibri" w:hAnsiTheme="minorHAnsi" w:cs="Calibri"/>
+        <w:t>Life expectancy at age 60 (years); Male</w:t>
+      </w:r>
+    </w:p>
+    <w:p>
+      <w:pPr>
+        <w:ind w:left="720"/>
+        <w:rPr>
+          <w:rFonts w:asciiTheme="minorHAnsi" w:hAnsiTheme="minorHAnsi"/>
+        </w:rPr>
+      </w:pPr>
+      <w:r>
+        <w:rPr>
+          <w:rFonts w:eastAsia="Calibri" w:cs="Calibri" w:asciiTheme="minorHAnsi" w:hAnsiTheme="minorHAnsi"/>
           <w:highlight w:val="white"/>
         </w:rPr>
-        <w:t>Both</w:t>
-      </w:r>
-      <w:proofErr w:type="gramEnd"/>
-      <w:r>
-        <w:rPr>
-          <w:rFonts w:asciiTheme="minorHAnsi" w:eastAsia="Calibri" w:hAnsiTheme="minorHAnsi" w:cs="Calibri"/>
+        <w:t>Healthy life expectancy (HALE) at birth (years); Both sexes</w:t>
+      </w:r>
+    </w:p>
+    <w:p>
+      <w:pPr>
+        <w:ind w:left="720"/>
+        <w:rPr>
+          <w:rFonts w:asciiTheme="minorHAnsi" w:hAnsiTheme="minorHAnsi"/>
+        </w:rPr>
+      </w:pPr>
+      <w:r>
+        <w:rPr>
+          <w:rFonts w:eastAsia="Calibri" w:cs="Calibri" w:asciiTheme="minorHAnsi" w:hAnsiTheme="minorHAnsi"/>
           <w:highlight w:val="white"/>
         </w:rPr>
-        <w:t xml:space="preserve"> sexes</w:t>
+        <w:t>Healthy life expectancy (HALE) at birth (years); Female</w:t>
       </w:r>
     </w:p>
     <w:p>
@@ -2021,10 +2438,44 @@
       </w:pPr>
       <w:r>
         <w:rPr>
-          <w:rFonts w:asciiTheme="minorHAnsi" w:eastAsia="Calibri" w:hAnsiTheme="minorHAnsi" w:cs="Calibri"/>
+          <w:rFonts w:eastAsia="Calibri" w:cs="Calibri" w:asciiTheme="minorHAnsi" w:hAnsiTheme="minorHAnsi"/>
           <w:highlight w:val="white"/>
         </w:rPr>
-        <w:t>Life expectancy at age 60 (years); Female</w:t>
+        <w:t>Healthy life expectancy (HALE) at birth (years); Male</w:t>
+      </w:r>
+    </w:p>
+    <w:p>
+      <w:pPr>
+        <w:rPr>
+          <w:rFonts w:asciiTheme="minorHAnsi" w:hAnsiTheme="minorHAnsi"/>
+        </w:rPr>
+      </w:pPr>
+      <w:r>
+        <w:rPr>
+          <w:rFonts w:eastAsia="Calibri" w:cs="Calibri" w:asciiTheme="minorHAnsi" w:hAnsiTheme="minorHAnsi"/>
+          <w:i/>
+        </w:rPr>
+        <w:t>Initial manipulation: The first column naturally splits into 2 separate columns, one for Country and Year.</w:t>
+      </w:r>
+    </w:p>
+    <w:p>
+      <w:pPr>
+        <w:rPr>
+          <w:rFonts w:asciiTheme="minorHAnsi" w:hAnsiTheme="minorHAnsi"/>
+        </w:rPr>
+      </w:pPr>
+    </w:p>
+    <w:p>
+      <w:pPr>
+        <w:rPr>
+          <w:rFonts w:asciiTheme="minorHAnsi" w:hAnsiTheme="minorHAnsi"/>
+        </w:rPr>
+      </w:pPr>
+      <w:r>
+        <w:rPr>
+          <w:rFonts w:eastAsia="Calibri" w:cs="Calibri" w:asciiTheme="minorHAnsi" w:hAnsiTheme="minorHAnsi"/>
+        </w:rPr>
+        <w:t>Environmental Factors (Hygiene) Columns:</w:t>
       </w:r>
     </w:p>
     <w:p>
@@ -2036,10 +2487,9 @@
       </w:pPr>
       <w:r>
         <w:rPr>
-          <w:rFonts w:asciiTheme="minorHAnsi" w:eastAsia="Calibri" w:hAnsiTheme="minorHAnsi" w:cs="Calibri"/>
-          <w:highlight w:val="white"/>
-        </w:rPr>
-        <w:t>Life expectancy at age 60 (years); Male</w:t>
+          <w:rFonts w:eastAsia="Calibri" w:cs="Calibri" w:asciiTheme="minorHAnsi" w:hAnsiTheme="minorHAnsi"/>
+        </w:rPr>
+        <w:t>Country; Year</w:t>
       </w:r>
     </w:p>
     <w:p>
@@ -2051,26 +2501,9 @@
       </w:pPr>
       <w:r>
         <w:rPr>
-          <w:rFonts w:asciiTheme="minorHAnsi" w:eastAsia="Calibri" w:hAnsiTheme="minorHAnsi" w:cs="Calibri"/>
-          <w:highlight w:val="white"/>
-        </w:rPr>
-        <w:t xml:space="preserve">Healthy life expectancy (HALE) at birth (years); </w:t>
-      </w:r>
-      <w:proofErr w:type="gramStart"/>
-      <w:r>
-        <w:rPr>
-          <w:rFonts w:asciiTheme="minorHAnsi" w:eastAsia="Calibri" w:hAnsiTheme="minorHAnsi" w:cs="Calibri"/>
-          <w:highlight w:val="white"/>
-        </w:rPr>
-        <w:t>Both</w:t>
-      </w:r>
-      <w:proofErr w:type="gramEnd"/>
-      <w:r>
-        <w:rPr>
-          <w:rFonts w:asciiTheme="minorHAnsi" w:eastAsia="Calibri" w:hAnsiTheme="minorHAnsi" w:cs="Calibri"/>
-          <w:highlight w:val="white"/>
-        </w:rPr>
-        <w:t xml:space="preserve"> sexes</w:t>
+          <w:rFonts w:eastAsia="Calibri" w:cs="Calibri" w:asciiTheme="minorHAnsi" w:hAnsiTheme="minorHAnsi"/>
+        </w:rPr>
+        <w:t>Access to Clean Drinking Water (rural)</w:t>
       </w:r>
     </w:p>
     <w:p>
@@ -2082,10 +2515,9 @@
       </w:pPr>
       <w:r>
         <w:rPr>
-          <w:rFonts w:asciiTheme="minorHAnsi" w:eastAsia="Calibri" w:hAnsiTheme="minorHAnsi" w:cs="Calibri"/>
-          <w:highlight w:val="white"/>
-        </w:rPr>
-        <w:t>Healthy life expectancy (HALE) at birth (years); Female</w:t>
+          <w:rFonts w:eastAsia="Calibri" w:cs="Calibri" w:asciiTheme="minorHAnsi" w:hAnsiTheme="minorHAnsi"/>
+        </w:rPr>
+        <w:t>Access to Clean Drinking Water (urban)</w:t>
       </w:r>
     </w:p>
     <w:p>
@@ -2097,21 +2529,62 @@
       </w:pPr>
       <w:r>
         <w:rPr>
-          <w:rFonts w:asciiTheme="minorHAnsi" w:eastAsia="Calibri" w:hAnsiTheme="minorHAnsi" w:cs="Calibri"/>
-          <w:highlight w:val="white"/>
-        </w:rPr>
-        <w:t>Healthy life expectancy (HALE) at birth (years); Male</w:t>
-      </w:r>
-    </w:p>
-    <w:p>
-      <w:pPr>
-        <w:rPr>
-          <w:rFonts w:asciiTheme="minorHAnsi" w:hAnsiTheme="minorHAnsi"/>
-        </w:rPr>
-      </w:pPr>
-      <w:r>
-        <w:rPr>
-          <w:rFonts w:asciiTheme="minorHAnsi" w:eastAsia="Calibri" w:hAnsiTheme="minorHAnsi" w:cs="Calibri"/>
+          <w:rFonts w:eastAsia="Calibri" w:cs="Calibri" w:asciiTheme="minorHAnsi" w:hAnsiTheme="minorHAnsi"/>
+        </w:rPr>
+        <w:t>Access to Clean Drinking Water (total)</w:t>
+      </w:r>
+    </w:p>
+    <w:p>
+      <w:pPr>
+        <w:ind w:left="720"/>
+        <w:rPr>
+          <w:rFonts w:asciiTheme="minorHAnsi" w:hAnsiTheme="minorHAnsi"/>
+        </w:rPr>
+      </w:pPr>
+      <w:r>
+        <w:rPr>
+          <w:rFonts w:eastAsia="Calibri" w:cs="Calibri" w:asciiTheme="minorHAnsi" w:hAnsiTheme="minorHAnsi"/>
+        </w:rPr>
+        <w:t>Access to Improved Sanitation Facilities (rural)</w:t>
+      </w:r>
+    </w:p>
+    <w:p>
+      <w:pPr>
+        <w:ind w:left="720"/>
+        <w:rPr>
+          <w:rFonts w:asciiTheme="minorHAnsi" w:hAnsiTheme="minorHAnsi"/>
+        </w:rPr>
+      </w:pPr>
+      <w:r>
+        <w:rPr>
+          <w:rFonts w:eastAsia="Calibri" w:cs="Calibri" w:asciiTheme="minorHAnsi" w:hAnsiTheme="minorHAnsi"/>
+        </w:rPr>
+        <w:t>Access to Improved Sanitation Facilities (urban)</w:t>
+      </w:r>
+    </w:p>
+    <w:p>
+      <w:pPr>
+        <w:ind w:left="720"/>
+        <w:rPr>
+          <w:rFonts w:asciiTheme="minorHAnsi" w:hAnsiTheme="minorHAnsi"/>
+        </w:rPr>
+      </w:pPr>
+      <w:r>
+        <w:rPr>
+          <w:rFonts w:eastAsia="Calibri" w:cs="Calibri" w:asciiTheme="minorHAnsi" w:hAnsiTheme="minorHAnsi"/>
+        </w:rPr>
+        <w:t>Access to Improved Sanitation Facilities (total)</w:t>
+      </w:r>
+    </w:p>
+    <w:p>
+      <w:pPr>
+        <w:rPr>
+          <w:rFonts w:asciiTheme="minorHAnsi" w:hAnsiTheme="minorHAnsi"/>
+        </w:rPr>
+      </w:pPr>
+      <w:r>
+        <w:rPr>
+          <w:rFonts w:eastAsia="Calibri" w:cs="Calibri" w:asciiTheme="minorHAnsi" w:hAnsiTheme="minorHAnsi"/>
           <w:i/>
         </w:rPr>
         <w:t>Initial manipulation: The first column naturally splits into 2 separate columns, one for Country and Year.</w:t>
@@ -2132,9 +2605,9 @@
       </w:pPr>
       <w:r>
         <w:rPr>
-          <w:rFonts w:asciiTheme="minorHAnsi" w:eastAsia="Calibri" w:hAnsiTheme="minorHAnsi" w:cs="Calibri"/>
-        </w:rPr>
-        <w:t>Environmental Factors (Hygiene) Columns:</w:t>
+          <w:rFonts w:eastAsia="Calibri" w:cs="Calibri" w:asciiTheme="minorHAnsi" w:hAnsiTheme="minorHAnsi"/>
+        </w:rPr>
+        <w:t>HIV Columns:</w:t>
       </w:r>
     </w:p>
     <w:p>
@@ -2146,9 +2619,9 @@
       </w:pPr>
       <w:r>
         <w:rPr>
-          <w:rFonts w:asciiTheme="minorHAnsi" w:eastAsia="Calibri" w:hAnsiTheme="minorHAnsi" w:cs="Calibri"/>
-        </w:rPr>
-        <w:t>Country; Year</w:t>
+          <w:rFonts w:eastAsia="Calibri" w:cs="Calibri" w:asciiTheme="minorHAnsi" w:hAnsiTheme="minorHAnsi"/>
+        </w:rPr>
+        <w:t>Country</w:t>
       </w:r>
     </w:p>
     <w:p>
@@ -2160,9 +2633,9 @@
       </w:pPr>
       <w:r>
         <w:rPr>
-          <w:rFonts w:asciiTheme="minorHAnsi" w:eastAsia="Calibri" w:hAnsiTheme="minorHAnsi" w:cs="Calibri"/>
-        </w:rPr>
-        <w:t>Access to Clean Drinking Water (rural)</w:t>
+          <w:rFonts w:eastAsia="Calibri" w:cs="Calibri" w:asciiTheme="minorHAnsi" w:hAnsiTheme="minorHAnsi"/>
+        </w:rPr>
+        <w:t xml:space="preserve"> HIV prevalence 2001</w:t>
       </w:r>
     </w:p>
     <w:p>
@@ -2174,9 +2647,9 @@
       </w:pPr>
       <w:r>
         <w:rPr>
-          <w:rFonts w:asciiTheme="minorHAnsi" w:eastAsia="Calibri" w:hAnsiTheme="minorHAnsi" w:cs="Calibri"/>
-        </w:rPr>
-        <w:t>Access to Clean Drinking Water (urban)</w:t>
+          <w:rFonts w:eastAsia="Calibri" w:cs="Calibri" w:asciiTheme="minorHAnsi" w:hAnsiTheme="minorHAnsi"/>
+        </w:rPr>
+        <w:t xml:space="preserve"> HIV prevalence 2005</w:t>
       </w:r>
     </w:p>
     <w:p>
@@ -2188,9 +2661,9 @@
       </w:pPr>
       <w:r>
         <w:rPr>
-          <w:rFonts w:asciiTheme="minorHAnsi" w:eastAsia="Calibri" w:hAnsiTheme="minorHAnsi" w:cs="Calibri"/>
-        </w:rPr>
-        <w:t>Access to Clean Drinking Water (total)</w:t>
+          <w:rFonts w:eastAsia="Calibri" w:cs="Calibri" w:asciiTheme="minorHAnsi" w:hAnsiTheme="minorHAnsi"/>
+        </w:rPr>
+        <w:t xml:space="preserve"> HIV prevalence 2009</w:t>
       </w:r>
     </w:p>
     <w:p>
@@ -2202,9 +2675,29 @@
       </w:pPr>
       <w:r>
         <w:rPr>
-          <w:rFonts w:asciiTheme="minorHAnsi" w:eastAsia="Calibri" w:hAnsiTheme="minorHAnsi" w:cs="Calibri"/>
-        </w:rPr>
-        <w:t>Access to Improved Sanitation Facilities (rural)</w:t>
+          <w:rFonts w:eastAsia="Calibri" w:cs="Calibri" w:asciiTheme="minorHAnsi" w:hAnsiTheme="minorHAnsi"/>
+        </w:rPr>
+        <w:t xml:space="preserve"> HIV prevalence 2013</w:t>
+      </w:r>
+    </w:p>
+    <w:p>
+      <w:pPr>
+        <w:rPr>
+          <w:rFonts w:asciiTheme="minorHAnsi" w:hAnsiTheme="minorHAnsi"/>
+        </w:rPr>
+      </w:pPr>
+    </w:p>
+    <w:p>
+      <w:pPr>
+        <w:rPr>
+          <w:rFonts w:asciiTheme="minorHAnsi" w:hAnsiTheme="minorHAnsi"/>
+        </w:rPr>
+      </w:pPr>
+      <w:r>
+        <w:rPr>
+          <w:rFonts w:eastAsia="Calibri" w:cs="Calibri" w:asciiTheme="minorHAnsi" w:hAnsiTheme="minorHAnsi"/>
+        </w:rPr>
+        <w:t>Healthcare Services (applicable) Columns:</w:t>
       </w:r>
     </w:p>
     <w:p>
@@ -2216,9 +2709,9 @@
       </w:pPr>
       <w:r>
         <w:rPr>
-          <w:rFonts w:asciiTheme="minorHAnsi" w:eastAsia="Calibri" w:hAnsiTheme="minorHAnsi" w:cs="Calibri"/>
-        </w:rPr>
-        <w:t>Access to Improved Sanitation Facilities (urban)</w:t>
+          <w:rFonts w:eastAsia="Calibri" w:cs="Calibri" w:asciiTheme="minorHAnsi" w:hAnsiTheme="minorHAnsi"/>
+        </w:rPr>
+        <w:t>Country</w:t>
       </w:r>
     </w:p>
     <w:p>
@@ -2230,43 +2723,9 @@
       </w:pPr>
       <w:r>
         <w:rPr>
-          <w:rFonts w:asciiTheme="minorHAnsi" w:eastAsia="Calibri" w:hAnsiTheme="minorHAnsi" w:cs="Calibri"/>
-        </w:rPr>
-        <w:t>Access to Improved Sanitation Facilities (total)</w:t>
-      </w:r>
-    </w:p>
-    <w:p>
-      <w:pPr>
-        <w:rPr>
-          <w:rFonts w:asciiTheme="minorHAnsi" w:hAnsiTheme="minorHAnsi"/>
-        </w:rPr>
-      </w:pPr>
-      <w:r>
-        <w:rPr>
-          <w:rFonts w:asciiTheme="minorHAnsi" w:eastAsia="Calibri" w:hAnsiTheme="minorHAnsi" w:cs="Calibri"/>
-          <w:i/>
-        </w:rPr>
-        <w:t>Initial manipulation: The first column naturally splits into 2 separate columns, one for Country and Year.</w:t>
-      </w:r>
-    </w:p>
-    <w:p>
-      <w:pPr>
-        <w:rPr>
-          <w:rFonts w:asciiTheme="minorHAnsi" w:hAnsiTheme="minorHAnsi"/>
-        </w:rPr>
-      </w:pPr>
-    </w:p>
-    <w:p>
-      <w:pPr>
-        <w:rPr>
-          <w:rFonts w:asciiTheme="minorHAnsi" w:hAnsiTheme="minorHAnsi"/>
-        </w:rPr>
-      </w:pPr>
-      <w:r>
-        <w:rPr>
-          <w:rFonts w:asciiTheme="minorHAnsi" w:eastAsia="Calibri" w:hAnsiTheme="minorHAnsi" w:cs="Calibri"/>
-        </w:rPr>
-        <w:t>HIV Columns:</w:t>
+          <w:rFonts w:eastAsia="Calibri" w:cs="Calibri" w:asciiTheme="minorHAnsi" w:hAnsiTheme="minorHAnsi"/>
+        </w:rPr>
+        <w:t>Total expenditure on health as a percentage of gross domestic product 2013</w:t>
       </w:r>
     </w:p>
     <w:p>
@@ -2278,9 +2737,9 @@
       </w:pPr>
       <w:r>
         <w:rPr>
-          <w:rFonts w:asciiTheme="minorHAnsi" w:eastAsia="Calibri" w:hAnsiTheme="minorHAnsi" w:cs="Calibri"/>
-        </w:rPr>
-        <w:t>Country</w:t>
+          <w:rFonts w:eastAsia="Calibri" w:cs="Calibri" w:asciiTheme="minorHAnsi" w:hAnsiTheme="minorHAnsi"/>
+        </w:rPr>
+        <w:t>General government expenditure on health as a percentage of total expenditure on health 2013</w:t>
       </w:r>
     </w:p>
     <w:p>
@@ -2292,9 +2751,9 @@
       </w:pPr>
       <w:r>
         <w:rPr>
-          <w:rFonts w:asciiTheme="minorHAnsi" w:eastAsia="Calibri" w:hAnsiTheme="minorHAnsi" w:cs="Calibri"/>
-        </w:rPr>
-        <w:t xml:space="preserve"> HIV prevalence 2001</w:t>
+          <w:rFonts w:eastAsia="Calibri" w:cs="Calibri" w:asciiTheme="minorHAnsi" w:hAnsiTheme="minorHAnsi"/>
+        </w:rPr>
+        <w:t>Private expenditure on health as a percentage of total expenditure on health 2013</w:t>
       </w:r>
     </w:p>
     <w:p>
@@ -2306,9 +2765,9 @@
       </w:pPr>
       <w:r>
         <w:rPr>
-          <w:rFonts w:asciiTheme="minorHAnsi" w:eastAsia="Calibri" w:hAnsiTheme="minorHAnsi" w:cs="Calibri"/>
-        </w:rPr>
-        <w:t xml:space="preserve"> HIV prevalence 2005</w:t>
+          <w:rFonts w:eastAsia="Calibri" w:cs="Calibri" w:asciiTheme="minorHAnsi" w:hAnsiTheme="minorHAnsi"/>
+        </w:rPr>
+        <w:t>Out-of-pocket expenditure as a percentage of total expenditure on health 2013</w:t>
       </w:r>
     </w:p>
     <w:p>
@@ -2320,9 +2779,9 @@
       </w:pPr>
       <w:r>
         <w:rPr>
-          <w:rFonts w:asciiTheme="minorHAnsi" w:eastAsia="Calibri" w:hAnsiTheme="minorHAnsi" w:cs="Calibri"/>
-        </w:rPr>
-        <w:t xml:space="preserve"> HIV prevalence 2009</w:t>
+          <w:rFonts w:eastAsia="Calibri" w:cs="Calibri" w:asciiTheme="minorHAnsi" w:hAnsiTheme="minorHAnsi"/>
+        </w:rPr>
+        <w:t>Total expenditure on health as a percentage of gross domestic product 2012</w:t>
       </w:r>
     </w:p>
     <w:p>
@@ -2334,29 +2793,9 @@
       </w:pPr>
       <w:r>
         <w:rPr>
-          <w:rFonts w:asciiTheme="minorHAnsi" w:eastAsia="Calibri" w:hAnsiTheme="minorHAnsi" w:cs="Calibri"/>
-        </w:rPr>
-        <w:t xml:space="preserve"> HIV prevalence 2013</w:t>
-      </w:r>
-    </w:p>
-    <w:p>
-      <w:pPr>
-        <w:rPr>
-          <w:rFonts w:asciiTheme="minorHAnsi" w:hAnsiTheme="minorHAnsi"/>
-        </w:rPr>
-      </w:pPr>
-    </w:p>
-    <w:p>
-      <w:pPr>
-        <w:rPr>
-          <w:rFonts w:asciiTheme="minorHAnsi" w:hAnsiTheme="minorHAnsi"/>
-        </w:rPr>
-      </w:pPr>
-      <w:r>
-        <w:rPr>
-          <w:rFonts w:asciiTheme="minorHAnsi" w:eastAsia="Calibri" w:hAnsiTheme="minorHAnsi" w:cs="Calibri"/>
-        </w:rPr>
-        <w:t>Healthcare Services (applicable) Columns:</w:t>
+          <w:rFonts w:eastAsia="Calibri" w:cs="Calibri" w:asciiTheme="minorHAnsi" w:hAnsiTheme="minorHAnsi"/>
+        </w:rPr>
+        <w:t>General government expenditure on health as a percentage of total expenditure on health 2012</w:t>
       </w:r>
     </w:p>
     <w:p>
@@ -2368,9 +2807,9 @@
       </w:pPr>
       <w:r>
         <w:rPr>
-          <w:rFonts w:asciiTheme="minorHAnsi" w:eastAsia="Calibri" w:hAnsiTheme="minorHAnsi" w:cs="Calibri"/>
-        </w:rPr>
-        <w:t>Country</w:t>
+          <w:rFonts w:eastAsia="Calibri" w:cs="Calibri" w:asciiTheme="minorHAnsi" w:hAnsiTheme="minorHAnsi"/>
+        </w:rPr>
+        <w:t>Private expenditure on health as a percentage of total expenditure on health 2012</w:t>
       </w:r>
     </w:p>
     <w:p>
@@ -2382,133 +2821,7 @@
       </w:pPr>
       <w:r>
         <w:rPr>
-          <w:rFonts w:asciiTheme="minorHAnsi" w:eastAsia="Calibri" w:hAnsiTheme="minorHAnsi" w:cs="Calibri"/>
-        </w:rPr>
-        <w:t xml:space="preserve">Total expenditure on health as a percentage of gross domestic </w:t>
-      </w:r>
-      <w:proofErr w:type="gramStart"/>
-      <w:r>
-        <w:rPr>
-          <w:rFonts w:asciiTheme="minorHAnsi" w:eastAsia="Calibri" w:hAnsiTheme="minorHAnsi" w:cs="Calibri"/>
-        </w:rPr>
-        <w:t>product</w:t>
-      </w:r>
-      <w:proofErr w:type="gramEnd"/>
-      <w:r>
-        <w:rPr>
-          <w:rFonts w:asciiTheme="minorHAnsi" w:eastAsia="Calibri" w:hAnsiTheme="minorHAnsi" w:cs="Calibri"/>
-        </w:rPr>
-        <w:t xml:space="preserve"> 2013</w:t>
-      </w:r>
-    </w:p>
-    <w:p>
-      <w:pPr>
-        <w:ind w:left="720"/>
-        <w:rPr>
-          <w:rFonts w:asciiTheme="minorHAnsi" w:hAnsiTheme="minorHAnsi"/>
-        </w:rPr>
-      </w:pPr>
-      <w:r>
-        <w:rPr>
-          <w:rFonts w:asciiTheme="minorHAnsi" w:eastAsia="Calibri" w:hAnsiTheme="minorHAnsi" w:cs="Calibri"/>
-        </w:rPr>
-        <w:t>General government expenditure on health as a percentage of total expenditure on health 2013</w:t>
-      </w:r>
-    </w:p>
-    <w:p>
-      <w:pPr>
-        <w:ind w:left="720"/>
-        <w:rPr>
-          <w:rFonts w:asciiTheme="minorHAnsi" w:hAnsiTheme="minorHAnsi"/>
-        </w:rPr>
-      </w:pPr>
-      <w:r>
-        <w:rPr>
-          <w:rFonts w:asciiTheme="minorHAnsi" w:eastAsia="Calibri" w:hAnsiTheme="minorHAnsi" w:cs="Calibri"/>
-        </w:rPr>
-        <w:t>Private expenditure on health as a percentage of total expenditure on health 2013</w:t>
-      </w:r>
-    </w:p>
-    <w:p>
-      <w:pPr>
-        <w:ind w:left="720"/>
-        <w:rPr>
-          <w:rFonts w:asciiTheme="minorHAnsi" w:hAnsiTheme="minorHAnsi"/>
-        </w:rPr>
-      </w:pPr>
-      <w:r>
-        <w:rPr>
-          <w:rFonts w:asciiTheme="minorHAnsi" w:eastAsia="Calibri" w:hAnsiTheme="minorHAnsi" w:cs="Calibri"/>
-        </w:rPr>
-        <w:t>Out-of-pocket expenditure as a percentage of total expenditure on health 2013</w:t>
-      </w:r>
-    </w:p>
-    <w:p>
-      <w:pPr>
-        <w:ind w:left="720"/>
-        <w:rPr>
-          <w:rFonts w:asciiTheme="minorHAnsi" w:hAnsiTheme="minorHAnsi"/>
-        </w:rPr>
-      </w:pPr>
-      <w:r>
-        <w:rPr>
-          <w:rFonts w:asciiTheme="minorHAnsi" w:eastAsia="Calibri" w:hAnsiTheme="minorHAnsi" w:cs="Calibri"/>
-        </w:rPr>
-        <w:t xml:space="preserve">Total expenditure on health as a percentage of gross domestic </w:t>
-      </w:r>
-      <w:proofErr w:type="gramStart"/>
-      <w:r>
-        <w:rPr>
-          <w:rFonts w:asciiTheme="minorHAnsi" w:eastAsia="Calibri" w:hAnsiTheme="minorHAnsi" w:cs="Calibri"/>
-        </w:rPr>
-        <w:t>product</w:t>
-      </w:r>
-      <w:proofErr w:type="gramEnd"/>
-      <w:r>
-        <w:rPr>
-          <w:rFonts w:asciiTheme="minorHAnsi" w:eastAsia="Calibri" w:hAnsiTheme="minorHAnsi" w:cs="Calibri"/>
-        </w:rPr>
-        <w:t xml:space="preserve"> 2012</w:t>
-      </w:r>
-    </w:p>
-    <w:p>
-      <w:pPr>
-        <w:ind w:left="720"/>
-        <w:rPr>
-          <w:rFonts w:asciiTheme="minorHAnsi" w:hAnsiTheme="minorHAnsi"/>
-        </w:rPr>
-      </w:pPr>
-      <w:r>
-        <w:rPr>
-          <w:rFonts w:asciiTheme="minorHAnsi" w:eastAsia="Calibri" w:hAnsiTheme="minorHAnsi" w:cs="Calibri"/>
-        </w:rPr>
-        <w:t>General government expenditure on health as a percentage of total expenditure on health 2012</w:t>
-      </w:r>
-    </w:p>
-    <w:p>
-      <w:pPr>
-        <w:ind w:left="720"/>
-        <w:rPr>
-          <w:rFonts w:asciiTheme="minorHAnsi" w:hAnsiTheme="minorHAnsi"/>
-        </w:rPr>
-      </w:pPr>
-      <w:r>
-        <w:rPr>
-          <w:rFonts w:asciiTheme="minorHAnsi" w:eastAsia="Calibri" w:hAnsiTheme="minorHAnsi" w:cs="Calibri"/>
-        </w:rPr>
-        <w:t>Private expenditure on health as a percentage of total expenditure on health 2012</w:t>
-      </w:r>
-    </w:p>
-    <w:p>
-      <w:pPr>
-        <w:ind w:left="720"/>
-        <w:rPr>
-          <w:rFonts w:asciiTheme="minorHAnsi" w:hAnsiTheme="minorHAnsi"/>
-        </w:rPr>
-      </w:pPr>
-      <w:r>
-        <w:rPr>
-          <w:rFonts w:asciiTheme="minorHAnsi" w:eastAsia="Calibri" w:hAnsiTheme="minorHAnsi" w:cs="Calibri"/>
+          <w:rFonts w:eastAsia="Calibri" w:cs="Calibri" w:asciiTheme="minorHAnsi" w:hAnsiTheme="minorHAnsi"/>
         </w:rPr>
         <w:lastRenderedPageBreak/>
         <w:t>Out-of-pocket expenditure as a percentage of total expenditure on health 2012</w:t>
@@ -2523,23 +2836,9 @@
       </w:pPr>
       <w:r>
         <w:rPr>
-          <w:rFonts w:asciiTheme="minorHAnsi" w:eastAsia="Calibri" w:hAnsiTheme="minorHAnsi" w:cs="Calibri"/>
-        </w:rPr>
-        <w:t xml:space="preserve">Total expenditure on health as a percentage of gross domestic </w:t>
-      </w:r>
-      <w:proofErr w:type="gramStart"/>
-      <w:r>
-        <w:rPr>
-          <w:rFonts w:asciiTheme="minorHAnsi" w:eastAsia="Calibri" w:hAnsiTheme="minorHAnsi" w:cs="Calibri"/>
-        </w:rPr>
-        <w:t>product</w:t>
-      </w:r>
-      <w:proofErr w:type="gramEnd"/>
-      <w:r>
-        <w:rPr>
-          <w:rFonts w:asciiTheme="minorHAnsi" w:eastAsia="Calibri" w:hAnsiTheme="minorHAnsi" w:cs="Calibri"/>
-        </w:rPr>
-        <w:t xml:space="preserve"> 2000</w:t>
+          <w:rFonts w:eastAsia="Calibri" w:cs="Calibri" w:asciiTheme="minorHAnsi" w:hAnsiTheme="minorHAnsi"/>
+        </w:rPr>
+        <w:t>Total expenditure on health as a percentage of gross domestic product 2000</w:t>
       </w:r>
     </w:p>
     <w:p>
@@ -2551,7 +2850,7 @@
       </w:pPr>
       <w:r>
         <w:rPr>
-          <w:rFonts w:asciiTheme="minorHAnsi" w:eastAsia="Calibri" w:hAnsiTheme="minorHAnsi" w:cs="Calibri"/>
+          <w:rFonts w:eastAsia="Calibri" w:cs="Calibri" w:asciiTheme="minorHAnsi" w:hAnsiTheme="minorHAnsi"/>
         </w:rPr>
         <w:t>General government expenditure on health as a percentage of total expenditure on health 2000</w:t>
       </w:r>
@@ -2565,7 +2864,7 @@
       </w:pPr>
       <w:r>
         <w:rPr>
-          <w:rFonts w:asciiTheme="minorHAnsi" w:eastAsia="Calibri" w:hAnsiTheme="minorHAnsi" w:cs="Calibri"/>
+          <w:rFonts w:eastAsia="Calibri" w:cs="Calibri" w:asciiTheme="minorHAnsi" w:hAnsiTheme="minorHAnsi"/>
         </w:rPr>
         <w:t>Private expenditure on health as a percentage of total expenditure on health 2000</w:t>
       </w:r>
@@ -2579,7 +2878,7 @@
       </w:pPr>
       <w:r>
         <w:rPr>
-          <w:rFonts w:asciiTheme="minorHAnsi" w:eastAsia="Calibri" w:hAnsiTheme="minorHAnsi" w:cs="Calibri"/>
+          <w:rFonts w:eastAsia="Calibri" w:cs="Calibri" w:asciiTheme="minorHAnsi" w:hAnsiTheme="minorHAnsi"/>
         </w:rPr>
         <w:t>Out-of-pocket expenditure as a percentage of total expenditure on health 2000</w:t>
       </w:r>
@@ -2600,7 +2899,7 @@
       </w:pPr>
       <w:r>
         <w:rPr>
-          <w:rFonts w:asciiTheme="minorHAnsi" w:eastAsia="Calibri" w:hAnsiTheme="minorHAnsi" w:cs="Calibri"/>
+          <w:rFonts w:eastAsia="Calibri" w:cs="Calibri" w:asciiTheme="minorHAnsi" w:hAnsiTheme="minorHAnsi"/>
         </w:rPr>
         <w:t>Aid – Commitments and Disbursement Columns:</w:t>
       </w:r>
@@ -2614,7 +2913,7 @@
       </w:pPr>
       <w:r>
         <w:rPr>
-          <w:rFonts w:asciiTheme="minorHAnsi" w:eastAsia="Calibri" w:hAnsiTheme="minorHAnsi" w:cs="Calibri"/>
+          <w:rFonts w:eastAsia="Calibri" w:cs="Calibri" w:asciiTheme="minorHAnsi" w:hAnsiTheme="minorHAnsi"/>
           <w:highlight w:val="white"/>
         </w:rPr>
         <w:t>Country; Year</w:t>
@@ -2629,7 +2928,7 @@
       </w:pPr>
       <w:r>
         <w:rPr>
-          <w:rFonts w:asciiTheme="minorHAnsi" w:eastAsia="Calibri" w:hAnsiTheme="minorHAnsi" w:cs="Calibri"/>
+          <w:rFonts w:eastAsia="Calibri" w:cs="Calibri" w:asciiTheme="minorHAnsi" w:hAnsiTheme="minorHAnsi"/>
           <w:highlight w:val="white"/>
         </w:rPr>
         <w:t>Commitments to recipient countries (Million, constant 2009 US$</w:t>
@@ -2644,7 +2943,7 @@
       </w:pPr>
       <w:r>
         <w:rPr>
-          <w:rFonts w:asciiTheme="minorHAnsi" w:eastAsia="Calibri" w:hAnsiTheme="minorHAnsi" w:cs="Calibri"/>
+          <w:rFonts w:eastAsia="Calibri" w:cs="Calibri" w:asciiTheme="minorHAnsi" w:hAnsiTheme="minorHAnsi"/>
           <w:highlight w:val="white"/>
         </w:rPr>
         <w:t>Disbursements to recipient countries (Million, constant 2009 US$</w:t>
@@ -2658,7 +2957,7 @@
       </w:pPr>
       <w:r>
         <w:rPr>
-          <w:rFonts w:asciiTheme="minorHAnsi" w:eastAsia="Calibri" w:hAnsiTheme="minorHAnsi" w:cs="Calibri"/>
+          <w:rFonts w:eastAsia="Calibri" w:cs="Calibri" w:asciiTheme="minorHAnsi" w:hAnsiTheme="minorHAnsi"/>
           <w:i/>
         </w:rPr>
         <w:t>Initial manipulation: The first column naturally splits into 2 separate columns, one for Country and Year.</w:t>
@@ -2672,15 +2971,15 @@
       </w:pPr>
       <w:r>
         <w:rPr>
-          <w:rFonts w:asciiTheme="minorHAnsi" w:eastAsia="Calibri" w:hAnsiTheme="minorHAnsi" w:cs="Calibri"/>
+          <w:rFonts w:eastAsia="Calibri" w:cs="Calibri" w:asciiTheme="minorHAnsi" w:hAnsiTheme="minorHAnsi"/>
           <w:highlight w:val="white"/>
         </w:rPr>
         <w:t xml:space="preserve"> </w:t>
       </w:r>
     </w:p>
     <w:sectPr>
-      <w:headerReference w:type="default" r:id="rId15"/>
-      <w:footerReference w:type="default" r:id="rId16"/>
+      <w:headerReference w:type="default" r:id="rId21"/>
+      <w:footerReference w:type="default" r:id="rId22"/>
       <w:pgSz w:w="12240" w:h="15840"/>
       <w:pgMar w:top="720" w:right="720" w:bottom="720" w:left="720" w:header="720" w:footer="720" w:gutter="0"/>
       <w:pgNumType w:start="1"/>
@@ -2692,7 +2991,7 @@
 </file>
 
 <file path=word/endnotes.xml><?xml version="1.0" encoding="utf-8"?>
-<w:endnotes xmlns:wpc="http://schemas.microsoft.com/office/word/2010/wordprocessingCanvas" xmlns:mc="http://schemas.openxmlformats.org/markup-compatibility/2006" xmlns:o="urn:schemas-microsoft-com:office:office" xmlns:r="http://schemas.openxmlformats.org/officeDocument/2006/relationships" xmlns:m="http://schemas.openxmlformats.org/officeDocument/2006/math" xmlns:v="urn:schemas-microsoft-com:vml" xmlns:wp14="http://schemas.microsoft.com/office/word/2010/wordprocessingDrawing" xmlns:wp="http://schemas.openxmlformats.org/drawingml/2006/wordprocessingDrawing" xmlns:w10="urn:schemas-microsoft-com:office:word" xmlns:w="http://schemas.openxmlformats.org/wordprocessingml/2006/main" xmlns:w14="http://schemas.microsoft.com/office/word/2010/wordml" xmlns:wpg="http://schemas.microsoft.com/office/word/2010/wordprocessingGroup" xmlns:wpi="http://schemas.microsoft.com/office/word/2010/wordprocessingInk" xmlns:wne="http://schemas.microsoft.com/office/word/2006/wordml" xmlns:wps="http://schemas.microsoft.com/office/word/2010/wordprocessingShape" mc:Ignorable="w14 wp14">
+<w:endnotes xmlns:wpc="http://schemas.microsoft.com/office/word/2010/wordprocessingCanvas" xmlns:mo="http://schemas.microsoft.com/office/mac/office/2008/main" xmlns:mc="http://schemas.openxmlformats.org/markup-compatibility/2006" xmlns:mv="urn:schemas-microsoft-com:mac:vml" xmlns:o="urn:schemas-microsoft-com:office:office" xmlns:r="http://schemas.openxmlformats.org/officeDocument/2006/relationships" xmlns:m="http://schemas.openxmlformats.org/officeDocument/2006/math" xmlns:v="urn:schemas-microsoft-com:vml" xmlns:wp14="http://schemas.microsoft.com/office/word/2010/wordprocessingDrawing" xmlns:wp="http://schemas.openxmlformats.org/drawingml/2006/wordprocessingDrawing" xmlns:w10="urn:schemas-microsoft-com:office:word" xmlns:w="http://schemas.openxmlformats.org/wordprocessingml/2006/main" xmlns:w14="http://schemas.microsoft.com/office/word/2010/wordml" xmlns:w15="http://schemas.microsoft.com/office/word/2012/wordml" xmlns:wpg="http://schemas.microsoft.com/office/word/2010/wordprocessingGroup" xmlns:wpi="http://schemas.microsoft.com/office/word/2010/wordprocessingInk" xmlns:wne="http://schemas.microsoft.com/office/word/2006/wordml" xmlns:wps="http://schemas.microsoft.com/office/word/2010/wordprocessingShape" mc:Ignorable="w14 w15 wp14">
   <w:endnote w:type="separator" w:id="-1">
     <w:p>
       <w:pPr>
@@ -2711,13 +3010,20 @@
       <w:r>
         <w:continuationSeparator/>
       </w:r>
+    </w:p>
+  </w:endnote>
+  <w:endnote w:type="continuationNotice" w:id="1">
+    <w:p>
+      <w:pPr>
+        <w:spacing w:line="240" w:lineRule="auto"/>
+      </w:pPr>
     </w:p>
   </w:endnote>
 </w:endnotes>
 </file>
 
 <file path=word/footer1.xml><?xml version="1.0" encoding="utf-8"?>
-<w:ftr xmlns:wpc="http://schemas.microsoft.com/office/word/2010/wordprocessingCanvas" xmlns:mc="http://schemas.openxmlformats.org/markup-compatibility/2006" xmlns:o="urn:schemas-microsoft-com:office:office" xmlns:r="http://schemas.openxmlformats.org/officeDocument/2006/relationships" xmlns:m="http://schemas.openxmlformats.org/officeDocument/2006/math" xmlns:v="urn:schemas-microsoft-com:vml" xmlns:wp14="http://schemas.microsoft.com/office/word/2010/wordprocessingDrawing" xmlns:wp="http://schemas.openxmlformats.org/drawingml/2006/wordprocessingDrawing" xmlns:w10="urn:schemas-microsoft-com:office:word" xmlns:w="http://schemas.openxmlformats.org/wordprocessingml/2006/main" xmlns:w14="http://schemas.microsoft.com/office/word/2010/wordml" xmlns:wpg="http://schemas.microsoft.com/office/word/2010/wordprocessingGroup" xmlns:wpi="http://schemas.microsoft.com/office/word/2010/wordprocessingInk" xmlns:wne="http://schemas.microsoft.com/office/word/2006/wordml" xmlns:wps="http://schemas.microsoft.com/office/word/2010/wordprocessingShape" mc:Ignorable="w14 wp14">
+<w:ftr xmlns:wpc="http://schemas.microsoft.com/office/word/2010/wordprocessingCanvas" xmlns:mo="http://schemas.microsoft.com/office/mac/office/2008/main" xmlns:mc="http://schemas.openxmlformats.org/markup-compatibility/2006" xmlns:mv="urn:schemas-microsoft-com:mac:vml" xmlns:o="urn:schemas-microsoft-com:office:office" xmlns:r="http://schemas.openxmlformats.org/officeDocument/2006/relationships" xmlns:m="http://schemas.openxmlformats.org/officeDocument/2006/math" xmlns:v="urn:schemas-microsoft-com:vml" xmlns:wp14="http://schemas.microsoft.com/office/word/2010/wordprocessingDrawing" xmlns:wp="http://schemas.openxmlformats.org/drawingml/2006/wordprocessingDrawing" xmlns:w10="urn:schemas-microsoft-com:office:word" xmlns:w="http://schemas.openxmlformats.org/wordprocessingml/2006/main" xmlns:w14="http://schemas.microsoft.com/office/word/2010/wordml" xmlns:w15="http://schemas.microsoft.com/office/word/2012/wordml" xmlns:wpg="http://schemas.microsoft.com/office/word/2010/wordprocessingGroup" xmlns:wpi="http://schemas.microsoft.com/office/word/2010/wordprocessingInk" xmlns:wne="http://schemas.microsoft.com/office/word/2006/wordml" xmlns:wps="http://schemas.microsoft.com/office/word/2010/wordprocessingShape" mc:Ignorable="w14 w15 wp14">
   <w:sdt>
     <w:sdtPr>
       <w:id w:val="-375702450"/>
@@ -2772,7 +3078,7 @@
             <w:bCs/>
             <w:noProof/>
           </w:rPr>
-          <w:t>1</w:t>
+          <w:t>2</w:t>
         </w:r>
         <w:r>
           <w:rPr>
@@ -2812,7 +3118,7 @@
 </file>
 
 <file path=word/footnotes.xml><?xml version="1.0" encoding="utf-8"?>
-<w:footnotes xmlns:wpc="http://schemas.microsoft.com/office/word/2010/wordprocessingCanvas" xmlns:mc="http://schemas.openxmlformats.org/markup-compatibility/2006" xmlns:o="urn:schemas-microsoft-com:office:office" xmlns:r="http://schemas.openxmlformats.org/officeDocument/2006/relationships" xmlns:m="http://schemas.openxmlformats.org/officeDocument/2006/math" xmlns:v="urn:schemas-microsoft-com:vml" xmlns:wp14="http://schemas.microsoft.com/office/word/2010/wordprocessingDrawing" xmlns:wp="http://schemas.openxmlformats.org/drawingml/2006/wordprocessingDrawing" xmlns:w10="urn:schemas-microsoft-com:office:word" xmlns:w="http://schemas.openxmlformats.org/wordprocessingml/2006/main" xmlns:w14="http://schemas.microsoft.com/office/word/2010/wordml" xmlns:wpg="http://schemas.microsoft.com/office/word/2010/wordprocessingGroup" xmlns:wpi="http://schemas.microsoft.com/office/word/2010/wordprocessingInk" xmlns:wne="http://schemas.microsoft.com/office/word/2006/wordml" xmlns:wps="http://schemas.microsoft.com/office/word/2010/wordprocessingShape" mc:Ignorable="w14 wp14">
+<w:footnotes xmlns:wpc="http://schemas.microsoft.com/office/word/2010/wordprocessingCanvas" xmlns:mo="http://schemas.microsoft.com/office/mac/office/2008/main" xmlns:mc="http://schemas.openxmlformats.org/markup-compatibility/2006" xmlns:mv="urn:schemas-microsoft-com:mac:vml" xmlns:o="urn:schemas-microsoft-com:office:office" xmlns:r="http://schemas.openxmlformats.org/officeDocument/2006/relationships" xmlns:m="http://schemas.openxmlformats.org/officeDocument/2006/math" xmlns:v="urn:schemas-microsoft-com:vml" xmlns:wp14="http://schemas.microsoft.com/office/word/2010/wordprocessingDrawing" xmlns:wp="http://schemas.openxmlformats.org/drawingml/2006/wordprocessingDrawing" xmlns:w10="urn:schemas-microsoft-com:office:word" xmlns:w="http://schemas.openxmlformats.org/wordprocessingml/2006/main" xmlns:w14="http://schemas.microsoft.com/office/word/2010/wordml" xmlns:w15="http://schemas.microsoft.com/office/word/2012/wordml" xmlns:wpg="http://schemas.microsoft.com/office/word/2010/wordprocessingGroup" xmlns:wpi="http://schemas.microsoft.com/office/word/2010/wordprocessingInk" xmlns:wne="http://schemas.microsoft.com/office/word/2006/wordml" xmlns:wps="http://schemas.microsoft.com/office/word/2010/wordprocessingShape" mc:Ignorable="w14 w15 wp14">
   <w:footnote w:type="separator" w:id="-1">
     <w:p>
       <w:pPr>
@@ -2831,13 +3137,20 @@
       <w:r>
         <w:continuationSeparator/>
       </w:r>
+    </w:p>
+  </w:footnote>
+  <w:footnote w:type="continuationNotice" w:id="1">
+    <w:p>
+      <w:pPr>
+        <w:spacing w:line="240" w:lineRule="auto"/>
+      </w:pPr>
     </w:p>
   </w:footnote>
 </w:footnotes>
 </file>
 
 <file path=word/header1.xml><?xml version="1.0" encoding="utf-8"?>
-<w:hdr xmlns:wpc="http://schemas.microsoft.com/office/word/2010/wordprocessingCanvas" xmlns:mc="http://schemas.openxmlformats.org/markup-compatibility/2006" xmlns:o="urn:schemas-microsoft-com:office:office" xmlns:r="http://schemas.openxmlformats.org/officeDocument/2006/relationships" xmlns:m="http://schemas.openxmlformats.org/officeDocument/2006/math" xmlns:v="urn:schemas-microsoft-com:vml" xmlns:wp14="http://schemas.microsoft.com/office/word/2010/wordprocessingDrawing" xmlns:wp="http://schemas.openxmlformats.org/drawingml/2006/wordprocessingDrawing" xmlns:w10="urn:schemas-microsoft-com:office:word" xmlns:w="http://schemas.openxmlformats.org/wordprocessingml/2006/main" xmlns:w14="http://schemas.microsoft.com/office/word/2010/wordml" xmlns:wpg="http://schemas.microsoft.com/office/word/2010/wordprocessingGroup" xmlns:wpi="http://schemas.microsoft.com/office/word/2010/wordprocessingInk" xmlns:wne="http://schemas.microsoft.com/office/word/2006/wordml" xmlns:wps="http://schemas.microsoft.com/office/word/2010/wordprocessingShape" mc:Ignorable="w14 wp14">
+<w:hdr xmlns:wpc="http://schemas.microsoft.com/office/word/2010/wordprocessingCanvas" xmlns:mo="http://schemas.microsoft.com/office/mac/office/2008/main" xmlns:mc="http://schemas.openxmlformats.org/markup-compatibility/2006" xmlns:mv="urn:schemas-microsoft-com:mac:vml" xmlns:o="urn:schemas-microsoft-com:office:office" xmlns:r="http://schemas.openxmlformats.org/officeDocument/2006/relationships" xmlns:m="http://schemas.openxmlformats.org/officeDocument/2006/math" xmlns:v="urn:schemas-microsoft-com:vml" xmlns:wp14="http://schemas.microsoft.com/office/word/2010/wordprocessingDrawing" xmlns:wp="http://schemas.openxmlformats.org/drawingml/2006/wordprocessingDrawing" xmlns:w10="urn:schemas-microsoft-com:office:word" xmlns:w="http://schemas.openxmlformats.org/wordprocessingml/2006/main" xmlns:w14="http://schemas.microsoft.com/office/word/2010/wordml" xmlns:w15="http://schemas.microsoft.com/office/word/2012/wordml" xmlns:wpg="http://schemas.microsoft.com/office/word/2010/wordprocessingGroup" xmlns:wpi="http://schemas.microsoft.com/office/word/2010/wordprocessingInk" xmlns:wne="http://schemas.microsoft.com/office/word/2006/wordml" xmlns:wps="http://schemas.microsoft.com/office/word/2010/wordprocessingShape" mc:Ignorable="w14 w15 wp14">
   <w:p>
     <w:pPr>
       <w:jc w:val="center"/>
@@ -2847,13 +3160,13 @@
     </w:pPr>
     <w:r>
       <w:rPr>
-        <w:rFonts w:ascii="Calibri" w:eastAsia="Calibri" w:hAnsi="Calibri" w:cs="Calibri"/>
+        <w:rFonts w:ascii="Calibri" w:hAnsi="Calibri" w:eastAsia="Calibri" w:cs="Calibri"/>
         <w:noProof/>
       </w:rPr>
       <mc:AlternateContent>
         <mc:Choice Requires="wps">
           <w:drawing>
-            <wp:anchor distT="0" distB="0" distL="114300" distR="114300" simplePos="0" relativeHeight="251659264" behindDoc="0" locked="0" layoutInCell="1" allowOverlap="1" wp14:anchorId="6B024B98" wp14:editId="521AFBEE">
+            <wp:anchor distT="0" distB="0" distL="114300" distR="114300" simplePos="0" relativeHeight="251658240" behindDoc="0" locked="0" layoutInCell="1" allowOverlap="1" wp14:anchorId="6B024B98" wp14:editId="521AFBEE">
               <wp:simplePos x="0" y="0"/>
               <wp:positionH relativeFrom="column">
                 <wp:posOffset>-304800</wp:posOffset>
@@ -2901,15 +3214,15 @@
           </w:drawing>
         </mc:Choice>
         <mc:Fallback>
-          <w:pict>
-            <v:line id="Straight Connector 4" o:spid="_x0000_s1026" style="position:absolute;flip:y;z-index:251659264;visibility:visible;mso-wrap-style:square;mso-wrap-distance-left:9pt;mso-wrap-distance-top:0;mso-wrap-distance-right:9pt;mso-wrap-distance-bottom:0;mso-position-horizontal:absolute;mso-position-horizontal-relative:text;mso-position-vertical:absolute;mso-position-vertical-relative:text" from="-24pt,26.15pt" to="573pt,27.65pt" o:gfxdata="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" strokecolor="#4579b8 [3044]"/>
+          <w:pict w14:anchorId="16775226">
+            <v:line w14:anchorId="6363A03A" id="Straight Connector 4" o:spid="_x0000_s1026" style="position:absolute;flip:y;z-index:251658240;visibility:visible;mso-wrap-style:square;mso-wrap-distance-left:9pt;mso-wrap-distance-top:0;mso-wrap-distance-right:9pt;mso-wrap-distance-bottom:0;mso-position-horizontal:absolute;mso-position-horizontal-relative:text;mso-position-vertical:absolute;mso-position-vertical-relative:text" from="-24pt,26.15pt" to="573pt,27.65pt" o:gfxdata="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" strokecolor="#4579b8 [3044]"/>
           </w:pict>
         </mc:Fallback>
       </mc:AlternateContent>
     </w:r>
     <w:r>
       <w:rPr>
-        <w:rFonts w:asciiTheme="minorHAnsi" w:hAnsiTheme="minorHAnsi" w:cs="Helvetica"/>
+        <w:rFonts w:cs="Helvetica" w:asciiTheme="minorHAnsi" w:hAnsiTheme="minorHAnsi"/>
         <w:b/>
         <w:bCs/>
         <w:sz w:val="39"/>
@@ -2928,7 +3241,7 @@
 </file>
 
 <file path=word/numbering.xml><?xml version="1.0" encoding="utf-8"?>
-<w:numbering xmlns:wpc="http://schemas.microsoft.com/office/word/2010/wordprocessingCanvas" xmlns:mc="http://schemas.openxmlformats.org/markup-compatibility/2006" xmlns:o="urn:schemas-microsoft-com:office:office" xmlns:r="http://schemas.openxmlformats.org/officeDocument/2006/relationships" xmlns:m="http://schemas.openxmlformats.org/officeDocument/2006/math" xmlns:v="urn:schemas-microsoft-com:vml" xmlns:wp14="http://schemas.microsoft.com/office/word/2010/wordprocessingDrawing" xmlns:wp="http://schemas.openxmlformats.org/drawingml/2006/wordprocessingDrawing" xmlns:w10="urn:schemas-microsoft-com:office:word" xmlns:w="http://schemas.openxmlformats.org/wordprocessingml/2006/main" xmlns:w14="http://schemas.microsoft.com/office/word/2010/wordml" xmlns:wpg="http://schemas.microsoft.com/office/word/2010/wordprocessingGroup" xmlns:wpi="http://schemas.microsoft.com/office/word/2010/wordprocessingInk" xmlns:wne="http://schemas.microsoft.com/office/word/2006/wordml" xmlns:wps="http://schemas.microsoft.com/office/word/2010/wordprocessingShape" mc:Ignorable="w14 wp14">
+<w:numbering xmlns:wpc="http://schemas.microsoft.com/office/word/2010/wordprocessingCanvas" xmlns:mo="http://schemas.microsoft.com/office/mac/office/2008/main" xmlns:mc="http://schemas.openxmlformats.org/markup-compatibility/2006" xmlns:mv="urn:schemas-microsoft-com:mac:vml" xmlns:o="urn:schemas-microsoft-com:office:office" xmlns:r="http://schemas.openxmlformats.org/officeDocument/2006/relationships" xmlns:m="http://schemas.openxmlformats.org/officeDocument/2006/math" xmlns:v="urn:schemas-microsoft-com:vml" xmlns:wp14="http://schemas.microsoft.com/office/word/2010/wordprocessingDrawing" xmlns:wp="http://schemas.openxmlformats.org/drawingml/2006/wordprocessingDrawing" xmlns:w10="urn:schemas-microsoft-com:office:word" xmlns:w="http://schemas.openxmlformats.org/wordprocessingml/2006/main" xmlns:w14="http://schemas.microsoft.com/office/word/2010/wordml" xmlns:w15="http://schemas.microsoft.com/office/word/2012/wordml" xmlns:wpg="http://schemas.microsoft.com/office/word/2010/wordprocessingGroup" xmlns:wpi="http://schemas.microsoft.com/office/word/2010/wordprocessingInk" xmlns:wne="http://schemas.microsoft.com/office/word/2006/wordml" xmlns:wps="http://schemas.microsoft.com/office/word/2010/wordprocessingShape" mc:Ignorable="w14 w15 wp14">
   <w:abstractNum w:abstractNumId="0">
     <w:nsid w:val="043E68A1"/>
     <w:multiLevelType w:val="multilevel"/>
@@ -3055,7 +3368,7 @@
         <w:ind w:left="720" w:hanging="360"/>
       </w:pPr>
       <w:rPr>
-        <w:rFonts w:ascii="Wingdings" w:hAnsi="Wingdings" w:hint="default"/>
+        <w:rFonts w:hint="default" w:ascii="Wingdings" w:hAnsi="Wingdings"/>
         <w:color w:val="1F497D" w:themeColor="text2"/>
       </w:rPr>
     </w:lvl>
@@ -3068,7 +3381,7 @@
         <w:ind w:left="1440" w:hanging="360"/>
       </w:pPr>
       <w:rPr>
-        <w:rFonts w:ascii="Courier New" w:hAnsi="Courier New" w:cs="Courier New" w:hint="default"/>
+        <w:rFonts w:hint="default" w:ascii="Courier New" w:hAnsi="Courier New" w:cs="Courier New"/>
       </w:rPr>
     </w:lvl>
     <w:lvl w:ilvl="2" w:tplc="04090005" w:tentative="1">
@@ -3080,7 +3393,7 @@
         <w:ind w:left="2160" w:hanging="360"/>
       </w:pPr>
       <w:rPr>
-        <w:rFonts w:ascii="Wingdings" w:hAnsi="Wingdings" w:hint="default"/>
+        <w:rFonts w:hint="default" w:ascii="Wingdings" w:hAnsi="Wingdings"/>
       </w:rPr>
     </w:lvl>
     <w:lvl w:ilvl="3" w:tplc="04090001" w:tentative="1">
@@ -3092,7 +3405,7 @@
         <w:ind w:left="2880" w:hanging="360"/>
       </w:pPr>
       <w:rPr>
-        <w:rFonts w:ascii="Symbol" w:hAnsi="Symbol" w:hint="default"/>
+        <w:rFonts w:hint="default" w:ascii="Symbol" w:hAnsi="Symbol"/>
       </w:rPr>
     </w:lvl>
     <w:lvl w:ilvl="4" w:tplc="04090003" w:tentative="1">
@@ -3104,7 +3417,7 @@
         <w:ind w:left="3600" w:hanging="360"/>
       </w:pPr>
       <w:rPr>
-        <w:rFonts w:ascii="Courier New" w:hAnsi="Courier New" w:cs="Courier New" w:hint="default"/>
+        <w:rFonts w:hint="default" w:ascii="Courier New" w:hAnsi="Courier New" w:cs="Courier New"/>
       </w:rPr>
     </w:lvl>
     <w:lvl w:ilvl="5" w:tplc="04090005" w:tentative="1">
@@ -3116,7 +3429,7 @@
         <w:ind w:left="4320" w:hanging="360"/>
       </w:pPr>
       <w:rPr>
-        <w:rFonts w:ascii="Wingdings" w:hAnsi="Wingdings" w:hint="default"/>
+        <w:rFonts w:hint="default" w:ascii="Wingdings" w:hAnsi="Wingdings"/>
       </w:rPr>
     </w:lvl>
     <w:lvl w:ilvl="6" w:tplc="04090001" w:tentative="1">
@@ -3128,7 +3441,7 @@
         <w:ind w:left="5040" w:hanging="360"/>
       </w:pPr>
       <w:rPr>
-        <w:rFonts w:ascii="Symbol" w:hAnsi="Symbol" w:hint="default"/>
+        <w:rFonts w:hint="default" w:ascii="Symbol" w:hAnsi="Symbol"/>
       </w:rPr>
     </w:lvl>
     <w:lvl w:ilvl="7" w:tplc="04090003" w:tentative="1">
@@ -3140,7 +3453,7 @@
         <w:ind w:left="5760" w:hanging="360"/>
       </w:pPr>
       <w:rPr>
-        <w:rFonts w:ascii="Courier New" w:hAnsi="Courier New" w:cs="Courier New" w:hint="default"/>
+        <w:rFonts w:hint="default" w:ascii="Courier New" w:hAnsi="Courier New" w:cs="Courier New"/>
       </w:rPr>
     </w:lvl>
     <w:lvl w:ilvl="8" w:tplc="04090005" w:tentative="1">
@@ -3152,7 +3465,7 @@
         <w:ind w:left="6480" w:hanging="360"/>
       </w:pPr>
       <w:rPr>
-        <w:rFonts w:ascii="Wingdings" w:hAnsi="Wingdings" w:hint="default"/>
+        <w:rFonts w:hint="default" w:ascii="Wingdings" w:hAnsi="Wingdings"/>
       </w:rPr>
     </w:lvl>
   </w:abstractNum>
@@ -3172,7 +3485,7 @@
         <w:ind w:left="720" w:hanging="360"/>
       </w:pPr>
       <w:rPr>
-        <w:rFonts w:ascii="Symbol" w:hAnsi="Symbol" w:hint="default"/>
+        <w:rFonts w:hint="default" w:ascii="Symbol" w:hAnsi="Symbol"/>
         <w:sz w:val="20"/>
       </w:rPr>
     </w:lvl>
@@ -3188,7 +3501,7 @@
         <w:ind w:left="1440" w:hanging="360"/>
       </w:pPr>
       <w:rPr>
-        <w:rFonts w:ascii="Courier New" w:hAnsi="Courier New" w:hint="default"/>
+        <w:rFonts w:hint="default" w:ascii="Courier New" w:hAnsi="Courier New"/>
         <w:sz w:val="20"/>
       </w:rPr>
     </w:lvl>
@@ -3204,7 +3517,7 @@
         <w:ind w:left="2160" w:hanging="360"/>
       </w:pPr>
       <w:rPr>
-        <w:rFonts w:ascii="Wingdings" w:hAnsi="Wingdings" w:hint="default"/>
+        <w:rFonts w:hint="default" w:ascii="Wingdings" w:hAnsi="Wingdings"/>
         <w:sz w:val="20"/>
       </w:rPr>
     </w:lvl>
@@ -3220,7 +3533,7 @@
         <w:ind w:left="2880" w:hanging="360"/>
       </w:pPr>
       <w:rPr>
-        <w:rFonts w:ascii="Wingdings" w:hAnsi="Wingdings" w:hint="default"/>
+        <w:rFonts w:hint="default" w:ascii="Wingdings" w:hAnsi="Wingdings"/>
         <w:sz w:val="20"/>
       </w:rPr>
     </w:lvl>
@@ -3236,7 +3549,7 @@
         <w:ind w:left="3600" w:hanging="360"/>
       </w:pPr>
       <w:rPr>
-        <w:rFonts w:ascii="Wingdings" w:hAnsi="Wingdings" w:hint="default"/>
+        <w:rFonts w:hint="default" w:ascii="Wingdings" w:hAnsi="Wingdings"/>
         <w:sz w:val="20"/>
       </w:rPr>
     </w:lvl>
@@ -3252,7 +3565,7 @@
         <w:ind w:left="4320" w:hanging="360"/>
       </w:pPr>
       <w:rPr>
-        <w:rFonts w:ascii="Wingdings" w:hAnsi="Wingdings" w:hint="default"/>
+        <w:rFonts w:hint="default" w:ascii="Wingdings" w:hAnsi="Wingdings"/>
         <w:sz w:val="20"/>
       </w:rPr>
     </w:lvl>
@@ -3268,7 +3581,7 @@
         <w:ind w:left="5040" w:hanging="360"/>
       </w:pPr>
       <w:rPr>
-        <w:rFonts w:ascii="Wingdings" w:hAnsi="Wingdings" w:hint="default"/>
+        <w:rFonts w:hint="default" w:ascii="Wingdings" w:hAnsi="Wingdings"/>
         <w:sz w:val="20"/>
       </w:rPr>
     </w:lvl>
@@ -3284,7 +3597,7 @@
         <w:ind w:left="5760" w:hanging="360"/>
       </w:pPr>
       <w:rPr>
-        <w:rFonts w:ascii="Wingdings" w:hAnsi="Wingdings" w:hint="default"/>
+        <w:rFonts w:hint="default" w:ascii="Wingdings" w:hAnsi="Wingdings"/>
         <w:sz w:val="20"/>
       </w:rPr>
     </w:lvl>
@@ -3300,7 +3613,7 @@
         <w:ind w:left="6480" w:hanging="360"/>
       </w:pPr>
       <w:rPr>
-        <w:rFonts w:ascii="Wingdings" w:hAnsi="Wingdings" w:hint="default"/>
+        <w:rFonts w:hint="default" w:ascii="Wingdings" w:hAnsi="Wingdings"/>
         <w:sz w:val="20"/>
       </w:rPr>
     </w:lvl>
@@ -3318,11 +3631,11 @@
 </file>
 
 <file path=word/styles.xml><?xml version="1.0" encoding="utf-8"?>
-<w:styles xmlns:mc="http://schemas.openxmlformats.org/markup-compatibility/2006" xmlns:r="http://schemas.openxmlformats.org/officeDocument/2006/relationships" xmlns:w="http://schemas.openxmlformats.org/wordprocessingml/2006/main" xmlns:w14="http://schemas.microsoft.com/office/word/2010/wordml" mc:Ignorable="w14">
+<w:styles xmlns:wp14="http://schemas.microsoft.com/office/word/2010/wordprocessingDrawing" xmlns:mc="http://schemas.openxmlformats.org/markup-compatibility/2006" xmlns:r="http://schemas.openxmlformats.org/officeDocument/2006/relationships" xmlns:w="http://schemas.openxmlformats.org/wordprocessingml/2006/main" xmlns:w14="http://schemas.microsoft.com/office/word/2010/wordml" xmlns:w15="http://schemas.microsoft.com/office/word/2012/wordml" mc:Ignorable="w14 w15 wp14">
   <w:docDefaults>
     <w:rPrDefault>
       <w:rPr>
-        <w:rFonts w:ascii="Arial" w:eastAsia="Arial" w:hAnsi="Arial" w:cs="Arial"/>
+        <w:rFonts w:ascii="Arial" w:hAnsi="Arial" w:eastAsia="Arial" w:cs="Arial"/>
         <w:color w:val="000000"/>
         <w:sz w:val="22"/>
         <w:szCs w:val="22"/>
@@ -3335,146 +3648,389 @@
       </w:pPr>
     </w:pPrDefault>
   </w:docDefaults>
-  <w:latentStyles w:defLockedState="0" w:defUIPriority="99" w:defSemiHidden="1" w:defUnhideWhenUsed="1" w:defQFormat="0" w:count="267">
-    <w:lsdException w:name="Normal" w:semiHidden="0" w:uiPriority="0" w:unhideWhenUsed="0" w:qFormat="1"/>
-    <w:lsdException w:name="heading 1" w:semiHidden="0" w:uiPriority="9" w:unhideWhenUsed="0" w:qFormat="1"/>
-    <w:lsdException w:name="heading 2" w:uiPriority="9" w:qFormat="1"/>
-    <w:lsdException w:name="heading 3" w:uiPriority="9" w:qFormat="1"/>
-    <w:lsdException w:name="heading 4" w:uiPriority="9" w:qFormat="1"/>
-    <w:lsdException w:name="heading 5" w:uiPriority="9" w:qFormat="1"/>
-    <w:lsdException w:name="heading 6" w:uiPriority="9" w:qFormat="1"/>
-    <w:lsdException w:name="heading 7" w:uiPriority="9" w:qFormat="1"/>
-    <w:lsdException w:name="heading 8" w:uiPriority="9" w:qFormat="1"/>
-    <w:lsdException w:name="heading 9" w:uiPriority="9" w:qFormat="1"/>
-    <w:lsdException w:name="toc 1" w:uiPriority="39"/>
-    <w:lsdException w:name="toc 2" w:uiPriority="39"/>
-    <w:lsdException w:name="toc 3" w:uiPriority="39"/>
-    <w:lsdException w:name="toc 4" w:uiPriority="39"/>
-    <w:lsdException w:name="toc 5" w:uiPriority="39"/>
-    <w:lsdException w:name="toc 6" w:uiPriority="39"/>
-    <w:lsdException w:name="toc 7" w:uiPriority="39"/>
-    <w:lsdException w:name="toc 8" w:uiPriority="39"/>
-    <w:lsdException w:name="toc 9" w:uiPriority="39"/>
-    <w:lsdException w:name="caption" w:uiPriority="35" w:qFormat="1"/>
-    <w:lsdException w:name="Title" w:semiHidden="0" w:uiPriority="10" w:unhideWhenUsed="0" w:qFormat="1"/>
-    <w:lsdException w:name="Default Paragraph Font" w:uiPriority="1"/>
-    <w:lsdException w:name="Subtitle" w:semiHidden="0" w:uiPriority="11" w:unhideWhenUsed="0" w:qFormat="1"/>
-    <w:lsdException w:name="Strong" w:semiHidden="0" w:uiPriority="22" w:unhideWhenUsed="0" w:qFormat="1"/>
-    <w:lsdException w:name="Emphasis" w:semiHidden="0" w:uiPriority="20" w:unhideWhenUsed="0" w:qFormat="1"/>
-    <w:lsdException w:name="Table Grid" w:semiHidden="0" w:uiPriority="59" w:unhideWhenUsed="0"/>
-    <w:lsdException w:name="Placeholder Text" w:unhideWhenUsed="0"/>
-    <w:lsdException w:name="No Spacing" w:semiHidden="0" w:uiPriority="1" w:unhideWhenUsed="0" w:qFormat="1"/>
-    <w:lsdException w:name="Light Shading" w:semiHidden="0" w:uiPriority="60" w:unhideWhenUsed="0"/>
-    <w:lsdException w:name="Light List" w:semiHidden="0" w:uiPriority="61" w:unhideWhenUsed="0"/>
-    <w:lsdException w:name="Light Grid" w:semiHidden="0" w:uiPriority="62" w:unhideWhenUsed="0"/>
-    <w:lsdException w:name="Medium Shading 1" w:semiHidden="0" w:uiPriority="63" w:unhideWhenUsed="0"/>
-    <w:lsdException w:name="Medium Shading 2" w:semiHidden="0" w:uiPriority="64" w:unhideWhenUsed="0"/>
-    <w:lsdException w:name="Medium List 1" w:semiHidden="0" w:uiPriority="65" w:unhideWhenUsed="0"/>
-    <w:lsdException w:name="Medium List 2" w:semiHidden="0" w:uiPriority="66" w:unhideWhenUsed="0"/>
-    <w:lsdException w:name="Medium Grid 1" w:semiHidden="0" w:uiPriority="67" w:unhideWhenUsed="0"/>
-    <w:lsdException w:name="Medium Grid 2" w:semiHidden="0" w:uiPriority="68" w:unhideWhenUsed="0"/>
-    <w:lsdException w:name="Medium Grid 3" w:semiHidden="0" w:uiPriority="69" w:unhideWhenUsed="0"/>
-    <w:lsdException w:name="Dark List" w:semiHidden="0" w:uiPriority="70" w:unhideWhenUsed="0"/>
-    <w:lsdException w:name="Colorful Shading" w:semiHidden="0" w:uiPriority="71" w:unhideWhenUsed="0"/>
-    <w:lsdException w:name="Colorful List" w:semiHidden="0" w:uiPriority="72" w:unhideWhenUsed="0"/>
-    <w:lsdException w:name="Colorful Grid" w:semiHidden="0" w:uiPriority="73" w:unhideWhenUsed="0"/>
-    <w:lsdException w:name="Light Shading Accent 1" w:semiHidden="0" w:uiPriority="60" w:unhideWhenUsed="0"/>
-    <w:lsdException w:name="Light List Accent 1" w:semiHidden="0" w:uiPriority="61" w:unhideWhenUsed="0"/>
-    <w:lsdException w:name="Light Grid Accent 1" w:semiHidden="0" w:uiPriority="62" w:unhideWhenUsed="0"/>
-    <w:lsdException w:name="Medium Shading 1 Accent 1" w:semiHidden="0" w:uiPriority="63" w:unhideWhenUsed="0"/>
-    <w:lsdException w:name="Medium Shading 2 Accent 1" w:semiHidden="0" w:uiPriority="64" w:unhideWhenUsed="0"/>
-    <w:lsdException w:name="Medium List 1 Accent 1" w:semiHidden="0" w:uiPriority="65" w:unhideWhenUsed="0"/>
-    <w:lsdException w:name="Revision" w:unhideWhenUsed="0"/>
-    <w:lsdException w:name="List Paragraph" w:semiHidden="0" w:uiPriority="34" w:unhideWhenUsed="0" w:qFormat="1"/>
-    <w:lsdException w:name="Quote" w:semiHidden="0" w:uiPriority="29" w:unhideWhenUsed="0" w:qFormat="1"/>
-    <w:lsdException w:name="Intense Quote" w:semiHidden="0" w:uiPriority="30" w:unhideWhenUsed="0" w:qFormat="1"/>
-    <w:lsdException w:name="Medium List 2 Accent 1" w:semiHidden="0" w:uiPriority="66" w:unhideWhenUsed="0"/>
-    <w:lsdException w:name="Medium Grid 1 Accent 1" w:semiHidden="0" w:uiPriority="67" w:unhideWhenUsed="0"/>
-    <w:lsdException w:name="Medium Grid 2 Accent 1" w:semiHidden="0" w:uiPriority="68" w:unhideWhenUsed="0"/>
-    <w:lsdException w:name="Medium Grid 3 Accent 1" w:semiHidden="0" w:uiPriority="69" w:unhideWhenUsed="0"/>
-    <w:lsdException w:name="Dark List Accent 1" w:semiHidden="0" w:uiPriority="70" w:unhideWhenUsed="0"/>
-    <w:lsdException w:name="Colorful Shading Accent 1" w:semiHidden="0" w:uiPriority="71" w:unhideWhenUsed="0"/>
-    <w:lsdException w:name="Colorful List Accent 1" w:semiHidden="0" w:uiPriority="72" w:unhideWhenUsed="0"/>
-    <w:lsdException w:name="Colorful Grid Accent 1" w:semiHidden="0" w:uiPriority="73" w:unhideWhenUsed="0"/>
-    <w:lsdException w:name="Light Shading Accent 2" w:semiHidden="0" w:uiPriority="60" w:unhideWhenUsed="0"/>
-    <w:lsdException w:name="Light List Accent 2" w:semiHidden="0" w:uiPriority="61" w:unhideWhenUsed="0"/>
-    <w:lsdException w:name="Light Grid Accent 2" w:semiHidden="0" w:uiPriority="62" w:unhideWhenUsed="0"/>
-    <w:lsdException w:name="Medium Shading 1 Accent 2" w:semiHidden="0" w:uiPriority="63" w:unhideWhenUsed="0"/>
-    <w:lsdException w:name="Medium Shading 2 Accent 2" w:semiHidden="0" w:uiPriority="64" w:unhideWhenUsed="0"/>
-    <w:lsdException w:name="Medium List 1 Accent 2" w:semiHidden="0" w:uiPriority="65" w:unhideWhenUsed="0"/>
-    <w:lsdException w:name="Medium List 2 Accent 2" w:semiHidden="0" w:uiPriority="66" w:unhideWhenUsed="0"/>
-    <w:lsdException w:name="Medium Grid 1 Accent 2" w:semiHidden="0" w:uiPriority="67" w:unhideWhenUsed="0"/>
-    <w:lsdException w:name="Medium Grid 2 Accent 2" w:semiHidden="0" w:uiPriority="68" w:unhideWhenUsed="0"/>
-    <w:lsdException w:name="Medium Grid 3 Accent 2" w:semiHidden="0" w:uiPriority="69" w:unhideWhenUsed="0"/>
-    <w:lsdException w:name="Dark List Accent 2" w:semiHidden="0" w:uiPriority="70" w:unhideWhenUsed="0"/>
-    <w:lsdException w:name="Colorful Shading Accent 2" w:semiHidden="0" w:uiPriority="71" w:unhideWhenUsed="0"/>
-    <w:lsdException w:name="Colorful List Accent 2" w:semiHidden="0" w:uiPriority="72" w:unhideWhenUsed="0"/>
-    <w:lsdException w:name="Colorful Grid Accent 2" w:semiHidden="0" w:uiPriority="73" w:unhideWhenUsed="0"/>
-    <w:lsdException w:name="Light Shading Accent 3" w:semiHidden="0" w:uiPriority="60" w:unhideWhenUsed="0"/>
-    <w:lsdException w:name="Light List Accent 3" w:semiHidden="0" w:uiPriority="61" w:unhideWhenUsed="0"/>
-    <w:lsdException w:name="Light Grid Accent 3" w:semiHidden="0" w:uiPriority="62" w:unhideWhenUsed="0"/>
-    <w:lsdException w:name="Medium Shading 1 Accent 3" w:semiHidden="0" w:uiPriority="63" w:unhideWhenUsed="0"/>
-    <w:lsdException w:name="Medium Shading 2 Accent 3" w:semiHidden="0" w:uiPriority="64" w:unhideWhenUsed="0"/>
-    <w:lsdException w:name="Medium List 1 Accent 3" w:semiHidden="0" w:uiPriority="65" w:unhideWhenUsed="0"/>
-    <w:lsdException w:name="Medium List 2 Accent 3" w:semiHidden="0" w:uiPriority="66" w:unhideWhenUsed="0"/>
-    <w:lsdException w:name="Medium Grid 1 Accent 3" w:semiHidden="0" w:uiPriority="67" w:unhideWhenUsed="0"/>
-    <w:lsdException w:name="Medium Grid 2 Accent 3" w:semiHidden="0" w:uiPriority="68" w:unhideWhenUsed="0"/>
-    <w:lsdException w:name="Medium Grid 3 Accent 3" w:semiHidden="0" w:uiPriority="69" w:unhideWhenUsed="0"/>
-    <w:lsdException w:name="Dark List Accent 3" w:semiHidden="0" w:uiPriority="70" w:unhideWhenUsed="0"/>
-    <w:lsdException w:name="Colorful Shading Accent 3" w:semiHidden="0" w:uiPriority="71" w:unhideWhenUsed="0"/>
-    <w:lsdException w:name="Colorful List Accent 3" w:semiHidden="0" w:uiPriority="72" w:unhideWhenUsed="0"/>
-    <w:lsdException w:name="Colorful Grid Accent 3" w:semiHidden="0" w:uiPriority="73" w:unhideWhenUsed="0"/>
-    <w:lsdException w:name="Light Shading Accent 4" w:semiHidden="0" w:uiPriority="60" w:unhideWhenUsed="0"/>
-    <w:lsdException w:name="Light List Accent 4" w:semiHidden="0" w:uiPriority="61" w:unhideWhenUsed="0"/>
-    <w:lsdException w:name="Light Grid Accent 4" w:semiHidden="0" w:uiPriority="62" w:unhideWhenUsed="0"/>
-    <w:lsdException w:name="Medium Shading 1 Accent 4" w:semiHidden="0" w:uiPriority="63" w:unhideWhenUsed="0"/>
-    <w:lsdException w:name="Medium Shading 2 Accent 4" w:semiHidden="0" w:uiPriority="64" w:unhideWhenUsed="0"/>
-    <w:lsdException w:name="Medium List 1 Accent 4" w:semiHidden="0" w:uiPriority="65" w:unhideWhenUsed="0"/>
-    <w:lsdException w:name="Medium List 2 Accent 4" w:semiHidden="0" w:uiPriority="66" w:unhideWhenUsed="0"/>
-    <w:lsdException w:name="Medium Grid 1 Accent 4" w:semiHidden="0" w:uiPriority="67" w:unhideWhenUsed="0"/>
-    <w:lsdException w:name="Medium Grid 2 Accent 4" w:semiHidden="0" w:uiPriority="68" w:unhideWhenUsed="0"/>
-    <w:lsdException w:name="Medium Grid 3 Accent 4" w:semiHidden="0" w:uiPriority="69" w:unhideWhenUsed="0"/>
-    <w:lsdException w:name="Dark List Accent 4" w:semiHidden="0" w:uiPriority="70" w:unhideWhenUsed="0"/>
-    <w:lsdException w:name="Colorful Shading Accent 4" w:semiHidden="0" w:uiPriority="71" w:unhideWhenUsed="0"/>
-    <w:lsdException w:name="Colorful List Accent 4" w:semiHidden="0" w:uiPriority="72" w:unhideWhenUsed="0"/>
-    <w:lsdException w:name="Colorful Grid Accent 4" w:semiHidden="0" w:uiPriority="73" w:unhideWhenUsed="0"/>
-    <w:lsdException w:name="Light Shading Accent 5" w:semiHidden="0" w:uiPriority="60" w:unhideWhenUsed="0"/>
-    <w:lsdException w:name="Light List Accent 5" w:semiHidden="0" w:uiPriority="61" w:unhideWhenUsed="0"/>
-    <w:lsdException w:name="Light Grid Accent 5" w:semiHidden="0" w:uiPriority="62" w:unhideWhenUsed="0"/>
-    <w:lsdException w:name="Medium Shading 1 Accent 5" w:semiHidden="0" w:uiPriority="63" w:unhideWhenUsed="0"/>
-    <w:lsdException w:name="Medium Shading 2 Accent 5" w:semiHidden="0" w:uiPriority="64" w:unhideWhenUsed="0"/>
-    <w:lsdException w:name="Medium List 1 Accent 5" w:semiHidden="0" w:uiPriority="65" w:unhideWhenUsed="0"/>
-    <w:lsdException w:name="Medium List 2 Accent 5" w:semiHidden="0" w:uiPriority="66" w:unhideWhenUsed="0"/>
-    <w:lsdException w:name="Medium Grid 1 Accent 5" w:semiHidden="0" w:uiPriority="67" w:unhideWhenUsed="0"/>
-    <w:lsdException w:name="Medium Grid 2 Accent 5" w:semiHidden="0" w:uiPriority="68" w:unhideWhenUsed="0"/>
-    <w:lsdException w:name="Medium Grid 3 Accent 5" w:semiHidden="0" w:uiPriority="69" w:unhideWhenUsed="0"/>
-    <w:lsdException w:name="Dark List Accent 5" w:semiHidden="0" w:uiPriority="70" w:unhideWhenUsed="0"/>
-    <w:lsdException w:name="Colorful Shading Accent 5" w:semiHidden="0" w:uiPriority="71" w:unhideWhenUsed="0"/>
-    <w:lsdException w:name="Colorful List Accent 5" w:semiHidden="0" w:uiPriority="72" w:unhideWhenUsed="0"/>
-    <w:lsdException w:name="Colorful Grid Accent 5" w:semiHidden="0" w:uiPriority="73" w:unhideWhenUsed="0"/>
-    <w:lsdException w:name="Light Shading Accent 6" w:semiHidden="0" w:uiPriority="60" w:unhideWhenUsed="0"/>
-    <w:lsdException w:name="Light List Accent 6" w:semiHidden="0" w:uiPriority="61" w:unhideWhenUsed="0"/>
-    <w:lsdException w:name="Light Grid Accent 6" w:semiHidden="0" w:uiPriority="62" w:unhideWhenUsed="0"/>
-    <w:lsdException w:name="Medium Shading 1 Accent 6" w:semiHidden="0" w:uiPriority="63" w:unhideWhenUsed="0"/>
-    <w:lsdException w:name="Medium Shading 2 Accent 6" w:semiHidden="0" w:uiPriority="64" w:unhideWhenUsed="0"/>
-    <w:lsdException w:name="Medium List 1 Accent 6" w:semiHidden="0" w:uiPriority="65" w:unhideWhenUsed="0"/>
-    <w:lsdException w:name="Medium List 2 Accent 6" w:semiHidden="0" w:uiPriority="66" w:unhideWhenUsed="0"/>
-    <w:lsdException w:name="Medium Grid 1 Accent 6" w:semiHidden="0" w:uiPriority="67" w:unhideWhenUsed="0"/>
-    <w:lsdException w:name="Medium Grid 2 Accent 6" w:semiHidden="0" w:uiPriority="68" w:unhideWhenUsed="0"/>
-    <w:lsdException w:name="Medium Grid 3 Accent 6" w:semiHidden="0" w:uiPriority="69" w:unhideWhenUsed="0"/>
-    <w:lsdException w:name="Dark List Accent 6" w:semiHidden="0" w:uiPriority="70" w:unhideWhenUsed="0"/>
-    <w:lsdException w:name="Colorful Shading Accent 6" w:semiHidden="0" w:uiPriority="71" w:unhideWhenUsed="0"/>
-    <w:lsdException w:name="Colorful List Accent 6" w:semiHidden="0" w:uiPriority="72" w:unhideWhenUsed="0"/>
-    <w:lsdException w:name="Colorful Grid Accent 6" w:semiHidden="0" w:uiPriority="73" w:unhideWhenUsed="0"/>
-    <w:lsdException w:name="Subtle Emphasis" w:semiHidden="0" w:uiPriority="19" w:unhideWhenUsed="0" w:qFormat="1"/>
-    <w:lsdException w:name="Intense Emphasis" w:semiHidden="0" w:uiPriority="21" w:unhideWhenUsed="0" w:qFormat="1"/>
-    <w:lsdException w:name="Subtle Reference" w:semiHidden="0" w:uiPriority="31" w:unhideWhenUsed="0" w:qFormat="1"/>
-    <w:lsdException w:name="Intense Reference" w:semiHidden="0" w:uiPriority="32" w:unhideWhenUsed="0" w:qFormat="1"/>
-    <w:lsdException w:name="Book Title" w:semiHidden="0" w:uiPriority="33" w:unhideWhenUsed="0" w:qFormat="1"/>
-    <w:lsdException w:name="Bibliography" w:uiPriority="37"/>
-    <w:lsdException w:name="TOC Heading" w:uiPriority="39" w:qFormat="1"/>
+  <w:latentStyles w:defLockedState="0" w:defUIPriority="99" w:defSemiHidden="0" w:defUnhideWhenUsed="0" w:defQFormat="0" w:count="380">
+    <w:lsdException w:name="Normal" w:uiPriority="0" w:qFormat="1"/>
+    <w:lsdException w:name="heading 1" w:uiPriority="0" w:qFormat="1"/>
+    <w:lsdException w:name="heading 2" w:uiPriority="0" w:semiHidden="1" w:unhideWhenUsed="1" w:qFormat="1"/>
+    <w:lsdException w:name="heading 3" w:uiPriority="0" w:semiHidden="1" w:unhideWhenUsed="1" w:qFormat="1"/>
+    <w:lsdException w:name="heading 4" w:uiPriority="0" w:semiHidden="1" w:unhideWhenUsed="1" w:qFormat="1"/>
+    <w:lsdException w:name="heading 5" w:uiPriority="0" w:semiHidden="1" w:unhideWhenUsed="1" w:qFormat="1"/>
+    <w:lsdException w:name="heading 6" w:uiPriority="0" w:semiHidden="1" w:unhideWhenUsed="1" w:qFormat="1"/>
+    <w:lsdException w:name="heading 7" w:uiPriority="9" w:semiHidden="1" w:unhideWhenUsed="1" w:qFormat="1"/>
+    <w:lsdException w:name="heading 8" w:uiPriority="9" w:semiHidden="1" w:unhideWhenUsed="1" w:qFormat="1"/>
+    <w:lsdException w:name="heading 9" w:uiPriority="9" w:semiHidden="1" w:unhideWhenUsed="1" w:qFormat="1"/>
+    <w:lsdException w:name="index 1" w:semiHidden="1" w:unhideWhenUsed="1"/>
+    <w:lsdException w:name="index 2" w:semiHidden="1" w:unhideWhenUsed="1"/>
+    <w:lsdException w:name="index 3" w:semiHidden="1" w:unhideWhenUsed="1"/>
+    <w:lsdException w:name="index 4" w:semiHidden="1" w:unhideWhenUsed="1"/>
+    <w:lsdException w:name="index 5" w:semiHidden="1" w:unhideWhenUsed="1"/>
+    <w:lsdException w:name="index 6" w:semiHidden="1" w:unhideWhenUsed="1"/>
+    <w:lsdException w:name="index 7" w:semiHidden="1" w:unhideWhenUsed="1"/>
+    <w:lsdException w:name="index 8" w:semiHidden="1" w:unhideWhenUsed="1"/>
+    <w:lsdException w:name="index 9" w:semiHidden="1" w:unhideWhenUsed="1"/>
+    <w:lsdException w:name="toc 1" w:uiPriority="39" w:semiHidden="1" w:unhideWhenUsed="1"/>
+    <w:lsdException w:name="toc 2" w:uiPriority="39" w:semiHidden="1" w:unhideWhenUsed="1"/>
+    <w:lsdException w:name="toc 3" w:uiPriority="39" w:semiHidden="1" w:unhideWhenUsed="1"/>
+    <w:lsdException w:name="toc 4" w:uiPriority="39" w:semiHidden="1" w:unhideWhenUsed="1"/>
+    <w:lsdException w:name="toc 5" w:uiPriority="39" w:semiHidden="1" w:unhideWhenUsed="1"/>
+    <w:lsdException w:name="toc 6" w:uiPriority="39" w:semiHidden="1" w:unhideWhenUsed="1"/>
+    <w:lsdException w:name="toc 7" w:uiPriority="39" w:semiHidden="1" w:unhideWhenUsed="1"/>
+    <w:lsdException w:name="toc 8" w:uiPriority="39" w:semiHidden="1" w:unhideWhenUsed="1"/>
+    <w:lsdException w:name="toc 9" w:uiPriority="39" w:semiHidden="1" w:unhideWhenUsed="1"/>
+    <w:lsdException w:name="Normal Indent" w:semiHidden="1" w:unhideWhenUsed="1"/>
+    <w:lsdException w:name="footnote text" w:semiHidden="1" w:unhideWhenUsed="1"/>
+    <w:lsdException w:name="annotation text" w:semiHidden="1" w:unhideWhenUsed="1"/>
+    <w:lsdException w:name="header" w:semiHidden="1" w:unhideWhenUsed="1"/>
+    <w:lsdException w:name="footer" w:semiHidden="1" w:unhideWhenUsed="1"/>
+    <w:lsdException w:name="index heading" w:semiHidden="1" w:unhideWhenUsed="1"/>
+    <w:lsdException w:name="caption" w:uiPriority="35" w:semiHidden="1" w:unhideWhenUsed="1" w:qFormat="1"/>
+    <w:lsdException w:name="table of figures" w:semiHidden="1" w:unhideWhenUsed="1"/>
+    <w:lsdException w:name="envelope address" w:semiHidden="1" w:unhideWhenUsed="1"/>
+    <w:lsdException w:name="envelope return" w:semiHidden="1" w:unhideWhenUsed="1"/>
+    <w:lsdException w:name="footnote reference" w:semiHidden="1" w:unhideWhenUsed="1"/>
+    <w:lsdException w:name="annotation reference" w:semiHidden="1" w:unhideWhenUsed="1"/>
+    <w:lsdException w:name="line number" w:semiHidden="1" w:unhideWhenUsed="1"/>
+    <w:lsdException w:name="page number" w:semiHidden="1" w:unhideWhenUsed="1"/>
+    <w:lsdException w:name="endnote reference" w:semiHidden="1" w:unhideWhenUsed="1"/>
+    <w:lsdException w:name="endnote text" w:semiHidden="1" w:unhideWhenUsed="1"/>
+    <w:lsdException w:name="table of authorities" w:semiHidden="1" w:unhideWhenUsed="1"/>
+    <w:lsdException w:name="macro" w:semiHidden="1" w:unhideWhenUsed="1"/>
+    <w:lsdException w:name="toa heading" w:semiHidden="1" w:unhideWhenUsed="1"/>
+    <w:lsdException w:name="List" w:semiHidden="1" w:unhideWhenUsed="1"/>
+    <w:lsdException w:name="List Bullet" w:semiHidden="1" w:unhideWhenUsed="1"/>
+    <w:lsdException w:name="List Number" w:semiHidden="1" w:unhideWhenUsed="1"/>
+    <w:lsdException w:name="List 2" w:semiHidden="1" w:unhideWhenUsed="1"/>
+    <w:lsdException w:name="List 3" w:semiHidden="1" w:unhideWhenUsed="1"/>
+    <w:lsdException w:name="List 4" w:semiHidden="1" w:unhideWhenUsed="1"/>
+    <w:lsdException w:name="List 5" w:semiHidden="1" w:unhideWhenUsed="1"/>
+    <w:lsdException w:name="List Bullet 2" w:semiHidden="1" w:unhideWhenUsed="1"/>
+    <w:lsdException w:name="List Bullet 3" w:semiHidden="1" w:unhideWhenUsed="1"/>
+    <w:lsdException w:name="List Bullet 4" w:semiHidden="1" w:unhideWhenUsed="1"/>
+    <w:lsdException w:name="List Bullet 5" w:semiHidden="1" w:unhideWhenUsed="1"/>
+    <w:lsdException w:name="List Number 2" w:semiHidden="1" w:unhideWhenUsed="1"/>
+    <w:lsdException w:name="List Number 3" w:semiHidden="1" w:unhideWhenUsed="1"/>
+    <w:lsdException w:name="List Number 4" w:semiHidden="1" w:unhideWhenUsed="1"/>
+    <w:lsdException w:name="List Number 5" w:semiHidden="1" w:unhideWhenUsed="1"/>
+    <w:lsdException w:name="Title" w:uiPriority="0" w:qFormat="1"/>
+    <w:lsdException w:name="Closing" w:semiHidden="1" w:unhideWhenUsed="1"/>
+    <w:lsdException w:name="Signature" w:semiHidden="1" w:unhideWhenUsed="1"/>
+    <w:lsdException w:name="Default Paragraph Font" w:uiPriority="1" w:semiHidden="1" w:unhideWhenUsed="1"/>
+    <w:lsdException w:name="Body Text" w:semiHidden="1" w:unhideWhenUsed="1"/>
+    <w:lsdException w:name="Body Text Indent" w:semiHidden="1" w:unhideWhenUsed="1"/>
+    <w:lsdException w:name="List Continue" w:semiHidden="1" w:unhideWhenUsed="1"/>
+    <w:lsdException w:name="List Continue 2" w:semiHidden="1" w:unhideWhenUsed="1"/>
+    <w:lsdException w:name="List Continue 3" w:semiHidden="1" w:unhideWhenUsed="1"/>
+    <w:lsdException w:name="List Continue 4" w:semiHidden="1" w:unhideWhenUsed="1"/>
+    <w:lsdException w:name="List Continue 5" w:semiHidden="1" w:unhideWhenUsed="1"/>
+    <w:lsdException w:name="Message Header" w:semiHidden="1" w:unhideWhenUsed="1"/>
+    <w:lsdException w:name="Subtitle" w:uiPriority="0" w:qFormat="1"/>
+    <w:lsdException w:name="Salutation" w:semiHidden="1" w:unhideWhenUsed="1"/>
+    <w:lsdException w:name="Date" w:semiHidden="1" w:unhideWhenUsed="1"/>
+    <w:lsdException w:name="Body Text First Indent" w:semiHidden="1" w:unhideWhenUsed="1"/>
+    <w:lsdException w:name="Body Text First Indent 2" w:semiHidden="1" w:unhideWhenUsed="1"/>
+    <w:lsdException w:name="Note Heading" w:semiHidden="1" w:unhideWhenUsed="1"/>
+    <w:lsdException w:name="Body Text 2" w:semiHidden="1" w:unhideWhenUsed="1"/>
+    <w:lsdException w:name="Body Text 3" w:semiHidden="1" w:unhideWhenUsed="1"/>
+    <w:lsdException w:name="Body Text Indent 2" w:semiHidden="1" w:unhideWhenUsed="1"/>
+    <w:lsdException w:name="Body Text Indent 3" w:semiHidden="1" w:unhideWhenUsed="1"/>
+    <w:lsdException w:name="Block Text" w:semiHidden="1" w:unhideWhenUsed="1"/>
+    <w:lsdException w:name="Hyperlink" w:semiHidden="1" w:unhideWhenUsed="1"/>
+    <w:lsdException w:name="FollowedHyperlink" w:semiHidden="1" w:unhideWhenUsed="1"/>
+    <w:lsdException w:name="Strong" w:uiPriority="22" w:qFormat="1"/>
+    <w:lsdException w:name="Emphasis" w:uiPriority="20" w:qFormat="1"/>
+    <w:lsdException w:name="Document Map" w:semiHidden="1" w:unhideWhenUsed="1"/>
+    <w:lsdException w:name="Plain Text" w:semiHidden="1" w:unhideWhenUsed="1"/>
+    <w:lsdException w:name="E-mail Signature" w:semiHidden="1" w:unhideWhenUsed="1"/>
+    <w:lsdException w:name="HTML Top of Form" w:semiHidden="1" w:unhideWhenUsed="1"/>
+    <w:lsdException w:name="HTML Bottom of Form" w:semiHidden="1" w:unhideWhenUsed="1"/>
+    <w:lsdException w:name="Normal (Web)" w:semiHidden="1" w:unhideWhenUsed="1"/>
+    <w:lsdException w:name="HTML Acronym" w:semiHidden="1" w:unhideWhenUsed="1"/>
+    <w:lsdException w:name="HTML Address" w:semiHidden="1" w:unhideWhenUsed="1"/>
+    <w:lsdException w:name="HTML Cite" w:semiHidden="1" w:unhideWhenUsed="1"/>
+    <w:lsdException w:name="HTML Code" w:semiHidden="1" w:unhideWhenUsed="1"/>
+    <w:lsdException w:name="HTML Definition" w:semiHidden="1" w:unhideWhenUsed="1"/>
+    <w:lsdException w:name="HTML Keyboard" w:semiHidden="1" w:unhideWhenUsed="1"/>
+    <w:lsdException w:name="HTML Preformatted" w:semiHidden="1" w:unhideWhenUsed="1"/>
+    <w:lsdException w:name="HTML Sample" w:semiHidden="1" w:unhideWhenUsed="1"/>
+    <w:lsdException w:name="HTML Typewriter" w:semiHidden="1" w:unhideWhenUsed="1"/>
+    <w:lsdException w:name="HTML Variable" w:semiHidden="1" w:unhideWhenUsed="1"/>
+    <w:lsdException w:name="Normal Table" w:semiHidden="1" w:unhideWhenUsed="1"/>
+    <w:lsdException w:name="annotation subject" w:semiHidden="1" w:unhideWhenUsed="1"/>
+    <w:lsdException w:name="No List" w:semiHidden="1" w:unhideWhenUsed="1"/>
+    <w:lsdException w:name="Outline List 1" w:semiHidden="1" w:unhideWhenUsed="1"/>
+    <w:lsdException w:name="Outline List 2" w:semiHidden="1" w:unhideWhenUsed="1"/>
+    <w:lsdException w:name="Outline List 3" w:semiHidden="1" w:unhideWhenUsed="1"/>
+    <w:lsdException w:name="Table Simple 1" w:semiHidden="1" w:unhideWhenUsed="1"/>
+    <w:lsdException w:name="Table Simple 2" w:semiHidden="1" w:unhideWhenUsed="1"/>
+    <w:lsdException w:name="Table Simple 3" w:semiHidden="1" w:unhideWhenUsed="1"/>
+    <w:lsdException w:name="Table Classic 1" w:semiHidden="1" w:unhideWhenUsed="1"/>
+    <w:lsdException w:name="Table Classic 2" w:semiHidden="1" w:unhideWhenUsed="1"/>
+    <w:lsdException w:name="Table Classic 3" w:semiHidden="1" w:unhideWhenUsed="1"/>
+    <w:lsdException w:name="Table Classic 4" w:semiHidden="1" w:unhideWhenUsed="1"/>
+    <w:lsdException w:name="Table Colorful 1" w:semiHidden="1" w:unhideWhenUsed="1"/>
+    <w:lsdException w:name="Table Colorful 2" w:semiHidden="1" w:unhideWhenUsed="1"/>
+    <w:lsdException w:name="Table Colorful 3" w:semiHidden="1" w:unhideWhenUsed="1"/>
+    <w:lsdException w:name="Table Columns 1" w:semiHidden="1" w:unhideWhenUsed="1"/>
+    <w:lsdException w:name="Table Columns 2" w:semiHidden="1" w:unhideWhenUsed="1"/>
+    <w:lsdException w:name="Table Columns 3" w:semiHidden="1" w:unhideWhenUsed="1"/>
+    <w:lsdException w:name="Table Columns 4" w:semiHidden="1" w:unhideWhenUsed="1"/>
+    <w:lsdException w:name="Table Columns 5" w:semiHidden="1" w:unhideWhenUsed="1"/>
+    <w:lsdException w:name="Table Grid 1" w:semiHidden="1" w:unhideWhenUsed="1"/>
+    <w:lsdException w:name="Table Grid 2" w:semiHidden="1" w:unhideWhenUsed="1"/>
+    <w:lsdException w:name="Table Grid 3" w:semiHidden="1" w:unhideWhenUsed="1"/>
+    <w:lsdException w:name="Table Grid 4" w:semiHidden="1" w:unhideWhenUsed="1"/>
+    <w:lsdException w:name="Table Grid 5" w:semiHidden="1" w:unhideWhenUsed="1"/>
+    <w:lsdException w:name="Table Grid 6" w:semiHidden="1" w:unhideWhenUsed="1"/>
+    <w:lsdException w:name="Table Grid 7" w:semiHidden="1" w:unhideWhenUsed="1"/>
+    <w:lsdException w:name="Table Grid 8" w:semiHidden="1" w:unhideWhenUsed="1"/>
+    <w:lsdException w:name="Table List 1" w:semiHidden="1" w:unhideWhenUsed="1"/>
+    <w:lsdException w:name="Table List 2" w:semiHidden="1" w:unhideWhenUsed="1"/>
+    <w:lsdException w:name="Table List 3" w:semiHidden="1" w:unhideWhenUsed="1"/>
+    <w:lsdException w:name="Table List 4" w:semiHidden="1" w:unhideWhenUsed="1"/>
+    <w:lsdException w:name="Table List 5" w:semiHidden="1" w:unhideWhenUsed="1"/>
+    <w:lsdException w:name="Table List 6" w:semiHidden="1" w:unhideWhenUsed="1"/>
+    <w:lsdException w:name="Table List 7" w:semiHidden="1" w:unhideWhenUsed="1"/>
+    <w:lsdException w:name="Table List 8" w:semiHidden="1" w:unhideWhenUsed="1"/>
+    <w:lsdException w:name="Table 3D effects 1" w:semiHidden="1" w:unhideWhenUsed="1"/>
+    <w:lsdException w:name="Table 3D effects 2" w:semiHidden="1" w:unhideWhenUsed="1"/>
+    <w:lsdException w:name="Table 3D effects 3" w:semiHidden="1" w:unhideWhenUsed="1"/>
+    <w:lsdException w:name="Table Contemporary" w:semiHidden="1" w:unhideWhenUsed="1"/>
+    <w:lsdException w:name="Table Elegant" w:semiHidden="1" w:unhideWhenUsed="1"/>
+    <w:lsdException w:name="Table Professional" w:semiHidden="1" w:unhideWhenUsed="1"/>
+    <w:lsdException w:name="Table Subtle 1" w:semiHidden="1" w:unhideWhenUsed="1"/>
+    <w:lsdException w:name="Table Subtle 2" w:semiHidden="1" w:unhideWhenUsed="1"/>
+    <w:lsdException w:name="Table Web 1" w:semiHidden="1" w:unhideWhenUsed="1"/>
+    <w:lsdException w:name="Table Web 2" w:semiHidden="1" w:unhideWhenUsed="1"/>
+    <w:lsdException w:name="Table Web 3" w:semiHidden="1" w:unhideWhenUsed="1"/>
+    <w:lsdException w:name="Balloon Text" w:semiHidden="1" w:unhideWhenUsed="1"/>
+    <w:lsdException w:name="Table Grid" w:uiPriority="59"/>
+    <w:lsdException w:name="Table Theme" w:semiHidden="1" w:unhideWhenUsed="1"/>
+    <w:lsdException w:name="Note Level 1" w:semiHidden="1" w:unhideWhenUsed="1"/>
+    <w:lsdException w:name="Note Level 2" w:semiHidden="1" w:unhideWhenUsed="1"/>
+    <w:lsdException w:name="Note Level 3" w:semiHidden="1" w:unhideWhenUsed="1"/>
+    <w:lsdException w:name="Note Level 4" w:semiHidden="1" w:unhideWhenUsed="1"/>
+    <w:lsdException w:name="Note Level 5" w:semiHidden="1" w:unhideWhenUsed="1"/>
+    <w:lsdException w:name="Note Level 6" w:semiHidden="1" w:unhideWhenUsed="1"/>
+    <w:lsdException w:name="Note Level 7" w:semiHidden="1" w:unhideWhenUsed="1"/>
+    <w:lsdException w:name="Note Level 8" w:semiHidden="1" w:unhideWhenUsed="1"/>
+    <w:lsdException w:name="Note Level 9" w:semiHidden="1" w:unhideWhenUsed="1"/>
+    <w:lsdException w:name="Placeholder Text" w:semiHidden="1"/>
+    <w:lsdException w:name="No Spacing" w:uiPriority="1" w:qFormat="1"/>
+    <w:lsdException w:name="Light Shading" w:uiPriority="60"/>
+    <w:lsdException w:name="Light List" w:uiPriority="61"/>
+    <w:lsdException w:name="Light Grid" w:uiPriority="62"/>
+    <w:lsdException w:name="Medium Shading 1" w:uiPriority="63"/>
+    <w:lsdException w:name="Medium Shading 2" w:uiPriority="64"/>
+    <w:lsdException w:name="Medium List 1" w:uiPriority="65"/>
+    <w:lsdException w:name="Medium List 2" w:uiPriority="66"/>
+    <w:lsdException w:name="Medium Grid 1" w:uiPriority="67"/>
+    <w:lsdException w:name="Medium Grid 2" w:uiPriority="68"/>
+    <w:lsdException w:name="Medium Grid 3" w:uiPriority="69"/>
+    <w:lsdException w:name="Dark List" w:uiPriority="70"/>
+    <w:lsdException w:name="Colorful Shading" w:uiPriority="71"/>
+    <w:lsdException w:name="Colorful List" w:uiPriority="72"/>
+    <w:lsdException w:name="Colorful Grid" w:uiPriority="73"/>
+    <w:lsdException w:name="Light Shading Accent 1" w:uiPriority="60"/>
+    <w:lsdException w:name="Light List Accent 1" w:uiPriority="61"/>
+    <w:lsdException w:name="Light Grid Accent 1" w:uiPriority="62"/>
+    <w:lsdException w:name="Medium Shading 1 Accent 1" w:uiPriority="63"/>
+    <w:lsdException w:name="Medium Shading 2 Accent 1" w:uiPriority="64"/>
+    <w:lsdException w:name="Medium List 1 Accent 1" w:uiPriority="65"/>
+    <w:lsdException w:name="Revision" w:semiHidden="1"/>
+    <w:lsdException w:name="List Paragraph" w:uiPriority="34" w:qFormat="1"/>
+    <w:lsdException w:name="Quote" w:uiPriority="29" w:qFormat="1"/>
+    <w:lsdException w:name="Intense Quote" w:uiPriority="30" w:qFormat="1"/>
+    <w:lsdException w:name="Medium List 2 Accent 1" w:uiPriority="66"/>
+    <w:lsdException w:name="Medium Grid 1 Accent 1" w:uiPriority="67"/>
+    <w:lsdException w:name="Medium Grid 2 Accent 1" w:uiPriority="68"/>
+    <w:lsdException w:name="Medium Grid 3 Accent 1" w:uiPriority="69"/>
+    <w:lsdException w:name="Dark List Accent 1" w:uiPriority="70"/>
+    <w:lsdException w:name="Colorful Shading Accent 1" w:uiPriority="71"/>
+    <w:lsdException w:name="Colorful List Accent 1" w:uiPriority="72"/>
+    <w:lsdException w:name="Colorful Grid Accent 1" w:uiPriority="73"/>
+    <w:lsdException w:name="Light Shading Accent 2" w:uiPriority="60"/>
+    <w:lsdException w:name="Light List Accent 2" w:uiPriority="61"/>
+    <w:lsdException w:name="Light Grid Accent 2" w:uiPriority="62"/>
+    <w:lsdException w:name="Medium Shading 1 Accent 2" w:uiPriority="63"/>
+    <w:lsdException w:name="Medium Shading 2 Accent 2" w:uiPriority="64"/>
+    <w:lsdException w:name="Medium List 1 Accent 2" w:uiPriority="65"/>
+    <w:lsdException w:name="Medium List 2 Accent 2" w:uiPriority="66"/>
+    <w:lsdException w:name="Medium Grid 1 Accent 2" w:uiPriority="67"/>
+    <w:lsdException w:name="Medium Grid 2 Accent 2" w:uiPriority="68"/>
+    <w:lsdException w:name="Medium Grid 3 Accent 2" w:uiPriority="69"/>
+    <w:lsdException w:name="Dark List Accent 2" w:uiPriority="70"/>
+    <w:lsdException w:name="Colorful Shading Accent 2" w:uiPriority="71"/>
+    <w:lsdException w:name="Colorful List Accent 2" w:uiPriority="72"/>
+    <w:lsdException w:name="Colorful Grid Accent 2" w:uiPriority="73"/>
+    <w:lsdException w:name="Light Shading Accent 3" w:uiPriority="60"/>
+    <w:lsdException w:name="Light List Accent 3" w:uiPriority="61"/>
+    <w:lsdException w:name="Light Grid Accent 3" w:uiPriority="62"/>
+    <w:lsdException w:name="Medium Shading 1 Accent 3" w:uiPriority="63"/>
+    <w:lsdException w:name="Medium Shading 2 Accent 3" w:uiPriority="64"/>
+    <w:lsdException w:name="Medium List 1 Accent 3" w:uiPriority="65"/>
+    <w:lsdException w:name="Medium List 2 Accent 3" w:uiPriority="66"/>
+    <w:lsdException w:name="Medium Grid 1 Accent 3" w:uiPriority="67"/>
+    <w:lsdException w:name="Medium Grid 2 Accent 3" w:uiPriority="68"/>
+    <w:lsdException w:name="Medium Grid 3 Accent 3" w:uiPriority="69"/>
+    <w:lsdException w:name="Dark List Accent 3" w:uiPriority="70"/>
+    <w:lsdException w:name="Colorful Shading Accent 3" w:uiPriority="71"/>
+    <w:lsdException w:name="Colorful List Accent 3" w:uiPriority="72"/>
+    <w:lsdException w:name="Colorful Grid Accent 3" w:uiPriority="73"/>
+    <w:lsdException w:name="Light Shading Accent 4" w:uiPriority="60"/>
+    <w:lsdException w:name="Light List Accent 4" w:uiPriority="61"/>
+    <w:lsdException w:name="Light Grid Accent 4" w:uiPriority="62"/>
+    <w:lsdException w:name="Medium Shading 1 Accent 4" w:uiPriority="63"/>
+    <w:lsdException w:name="Medium Shading 2 Accent 4" w:uiPriority="64"/>
+    <w:lsdException w:name="Medium List 1 Accent 4" w:uiPriority="65"/>
+    <w:lsdException w:name="Medium List 2 Accent 4" w:uiPriority="66"/>
+    <w:lsdException w:name="Medium Grid 1 Accent 4" w:uiPriority="67"/>
+    <w:lsdException w:name="Medium Grid 2 Accent 4" w:uiPriority="68"/>
+    <w:lsdException w:name="Medium Grid 3 Accent 4" w:uiPriority="69"/>
+    <w:lsdException w:name="Dark List Accent 4" w:uiPriority="70"/>
+    <w:lsdException w:name="Colorful Shading Accent 4" w:uiPriority="71"/>
+    <w:lsdException w:name="Colorful List Accent 4" w:uiPriority="72"/>
+    <w:lsdException w:name="Colorful Grid Accent 4" w:uiPriority="73"/>
+    <w:lsdException w:name="Light Shading Accent 5" w:uiPriority="60"/>
+    <w:lsdException w:name="Light List Accent 5" w:uiPriority="61"/>
+    <w:lsdException w:name="Light Grid Accent 5" w:uiPriority="62"/>
+    <w:lsdException w:name="Medium Shading 1 Accent 5" w:uiPriority="63"/>
+    <w:lsdException w:name="Medium Shading 2 Accent 5" w:uiPriority="64"/>
+    <w:lsdException w:name="Medium List 1 Accent 5" w:uiPriority="65"/>
+    <w:lsdException w:name="Medium List 2 Accent 5" w:uiPriority="66"/>
+    <w:lsdException w:name="Medium Grid 1 Accent 5" w:uiPriority="67"/>
+    <w:lsdException w:name="Medium Grid 2 Accent 5" w:uiPriority="68"/>
+    <w:lsdException w:name="Medium Grid 3 Accent 5" w:uiPriority="69"/>
+    <w:lsdException w:name="Dark List Accent 5" w:uiPriority="70"/>
+    <w:lsdException w:name="Colorful Shading Accent 5" w:uiPriority="71"/>
+    <w:lsdException w:name="Colorful List Accent 5" w:uiPriority="72"/>
+    <w:lsdException w:name="Colorful Grid Accent 5" w:uiPriority="73"/>
+    <w:lsdException w:name="Light Shading Accent 6" w:uiPriority="60"/>
+    <w:lsdException w:name="Light List Accent 6" w:uiPriority="61"/>
+    <w:lsdException w:name="Light Grid Accent 6" w:uiPriority="62"/>
+    <w:lsdException w:name="Medium Shading 1 Accent 6" w:uiPriority="63"/>
+    <w:lsdException w:name="Medium Shading 2 Accent 6" w:uiPriority="64"/>
+    <w:lsdException w:name="Medium List 1 Accent 6" w:uiPriority="65"/>
+    <w:lsdException w:name="Medium List 2 Accent 6" w:uiPriority="66"/>
+    <w:lsdException w:name="Medium Grid 1 Accent 6" w:uiPriority="67"/>
+    <w:lsdException w:name="Medium Grid 2 Accent 6" w:uiPriority="68"/>
+    <w:lsdException w:name="Medium Grid 3 Accent 6" w:uiPriority="69"/>
+    <w:lsdException w:name="Dark List Accent 6" w:uiPriority="70"/>
+    <w:lsdException w:name="Colorful Shading Accent 6" w:uiPriority="71"/>
+    <w:lsdException w:name="Colorful List Accent 6" w:uiPriority="72"/>
+    <w:lsdException w:name="Colorful Grid Accent 6" w:uiPriority="73"/>
+    <w:lsdException w:name="Subtle Emphasis" w:uiPriority="19" w:qFormat="1"/>
+    <w:lsdException w:name="Intense Emphasis" w:uiPriority="21" w:qFormat="1"/>
+    <w:lsdException w:name="Subtle Reference" w:uiPriority="31" w:qFormat="1"/>
+    <w:lsdException w:name="Intense Reference" w:uiPriority="32" w:qFormat="1"/>
+    <w:lsdException w:name="Book Title" w:uiPriority="33" w:qFormat="1"/>
+    <w:lsdException w:name="Bibliography" w:uiPriority="37" w:semiHidden="1" w:unhideWhenUsed="1"/>
+    <w:lsdException w:name="TOC Heading" w:uiPriority="39" w:semiHidden="1" w:unhideWhenUsed="1" w:qFormat="1"/>
+    <w:lsdException w:name="Plain Table 1" w:uiPriority="41"/>
+    <w:lsdException w:name="Plain Table 2" w:uiPriority="42"/>
+    <w:lsdException w:name="Plain Table 3" w:uiPriority="43"/>
+    <w:lsdException w:name="Plain Table 4" w:uiPriority="44"/>
+    <w:lsdException w:name="Plain Table 5" w:uiPriority="45"/>
+    <w:lsdException w:name="Grid Table Light" w:uiPriority="40"/>
+    <w:lsdException w:name="Grid Table 1 Light" w:uiPriority="46"/>
+    <w:lsdException w:name="Grid Table 2" w:uiPriority="47"/>
+    <w:lsdException w:name="Grid Table 3" w:uiPriority="48"/>
+    <w:lsdException w:name="Grid Table 4" w:uiPriority="49"/>
+    <w:lsdException w:name="Grid Table 5 Dark" w:uiPriority="50"/>
+    <w:lsdException w:name="Grid Table 6 Colorful" w:uiPriority="51"/>
+    <w:lsdException w:name="Grid Table 7 Colorful" w:uiPriority="52"/>
+    <w:lsdException w:name="Grid Table 1 Light Accent 1" w:uiPriority="46"/>
+    <w:lsdException w:name="Grid Table 2 Accent 1" w:uiPriority="47"/>
+    <w:lsdException w:name="Grid Table 3 Accent 1" w:uiPriority="48"/>
+    <w:lsdException w:name="Grid Table 4 Accent 1" w:uiPriority="49"/>
+    <w:lsdException w:name="Grid Table 5 Dark Accent 1" w:uiPriority="50"/>
+    <w:lsdException w:name="Grid Table 6 Colorful Accent 1" w:uiPriority="51"/>
+    <w:lsdException w:name="Grid Table 7 Colorful Accent 1" w:uiPriority="52"/>
+    <w:lsdException w:name="Grid Table 1 Light Accent 2" w:uiPriority="46"/>
+    <w:lsdException w:name="Grid Table 2 Accent 2" w:uiPriority="47"/>
+    <w:lsdException w:name="Grid Table 3 Accent 2" w:uiPriority="48"/>
+    <w:lsdException w:name="Grid Table 4 Accent 2" w:uiPriority="49"/>
+    <w:lsdException w:name="Grid Table 5 Dark Accent 2" w:uiPriority="50"/>
+    <w:lsdException w:name="Grid Table 6 Colorful Accent 2" w:uiPriority="51"/>
+    <w:lsdException w:name="Grid Table 7 Colorful Accent 2" w:uiPriority="52"/>
+    <w:lsdException w:name="Grid Table 1 Light Accent 3" w:uiPriority="46"/>
+    <w:lsdException w:name="Grid Table 2 Accent 3" w:uiPriority="47"/>
+    <w:lsdException w:name="Grid Table 3 Accent 3" w:uiPriority="48"/>
+    <w:lsdException w:name="Grid Table 4 Accent 3" w:uiPriority="49"/>
+    <w:lsdException w:name="Grid Table 5 Dark Accent 3" w:uiPriority="50"/>
+    <w:lsdException w:name="Grid Table 6 Colorful Accent 3" w:uiPriority="51"/>
+    <w:lsdException w:name="Grid Table 7 Colorful Accent 3" w:uiPriority="52"/>
+    <w:lsdException w:name="Grid Table 1 Light Accent 4" w:uiPriority="46"/>
+    <w:lsdException w:name="Grid Table 2 Accent 4" w:uiPriority="47"/>
+    <w:lsdException w:name="Grid Table 3 Accent 4" w:uiPriority="48"/>
+    <w:lsdException w:name="Grid Table 4 Accent 4" w:uiPriority="49"/>
+    <w:lsdException w:name="Grid Table 5 Dark Accent 4" w:uiPriority="50"/>
+    <w:lsdException w:name="Grid Table 6 Colorful Accent 4" w:uiPriority="51"/>
+    <w:lsdException w:name="Grid Table 7 Colorful Accent 4" w:uiPriority="52"/>
+    <w:lsdException w:name="Grid Table 1 Light Accent 5" w:uiPriority="46"/>
+    <w:lsdException w:name="Grid Table 2 Accent 5" w:uiPriority="47"/>
+    <w:lsdException w:name="Grid Table 3 Accent 5" w:uiPriority="48"/>
+    <w:lsdException w:name="Grid Table 4 Accent 5" w:uiPriority="49"/>
+    <w:lsdException w:name="Grid Table 5 Dark Accent 5" w:uiPriority="50"/>
+    <w:lsdException w:name="Grid Table 6 Colorful Accent 5" w:uiPriority="51"/>
+    <w:lsdException w:name="Grid Table 7 Colorful Accent 5" w:uiPriority="52"/>
+    <w:lsdException w:name="Grid Table 1 Light Accent 6" w:uiPriority="46"/>
+    <w:lsdException w:name="Grid Table 2 Accent 6" w:uiPriority="47"/>
+    <w:lsdException w:name="Grid Table 3 Accent 6" w:uiPriority="48"/>
+    <w:lsdException w:name="Grid Table 4 Accent 6" w:uiPriority="49"/>
+    <w:lsdException w:name="Grid Table 5 Dark Accent 6" w:uiPriority="50"/>
+    <w:lsdException w:name="Grid Table 6 Colorful Accent 6" w:uiPriority="51"/>
+    <w:lsdException w:name="Grid Table 7 Colorful Accent 6" w:uiPriority="52"/>
+    <w:lsdException w:name="List Table 1 Light" w:uiPriority="46"/>
+    <w:lsdException w:name="List Table 2" w:uiPriority="47"/>
+    <w:lsdException w:name="List Table 3" w:uiPriority="48"/>
+    <w:lsdException w:name="List Table 4" w:uiPriority="49"/>
+    <w:lsdException w:name="List Table 5 Dark" w:uiPriority="50"/>
+    <w:lsdException w:name="List Table 6 Colorful" w:uiPriority="51"/>
+    <w:lsdException w:name="List Table 7 Colorful" w:uiPriority="52"/>
+    <w:lsdException w:name="List Table 1 Light Accent 1" w:uiPriority="46"/>
+    <w:lsdException w:name="List Table 2 Accent 1" w:uiPriority="47"/>
+    <w:lsdException w:name="List Table 3 Accent 1" w:uiPriority="48"/>
+    <w:lsdException w:name="List Table 4 Accent 1" w:uiPriority="49"/>
+    <w:lsdException w:name="List Table 5 Dark Accent 1" w:uiPriority="50"/>
+    <w:lsdException w:name="List Table 6 Colorful Accent 1" w:uiPriority="51"/>
+    <w:lsdException w:name="List Table 7 Colorful Accent 1" w:uiPriority="52"/>
+    <w:lsdException w:name="List Table 1 Light Accent 2" w:uiPriority="46"/>
+    <w:lsdException w:name="List Table 2 Accent 2" w:uiPriority="47"/>
+    <w:lsdException w:name="List Table 3 Accent 2" w:uiPriority="48"/>
+    <w:lsdException w:name="List Table 4 Accent 2" w:uiPriority="49"/>
+    <w:lsdException w:name="List Table 5 Dark Accent 2" w:uiPriority="50"/>
+    <w:lsdException w:name="List Table 6 Colorful Accent 2" w:uiPriority="51"/>
+    <w:lsdException w:name="List Table 7 Colorful Accent 2" w:uiPriority="52"/>
+    <w:lsdException w:name="List Table 1 Light Accent 3" w:uiPriority="46"/>
+    <w:lsdException w:name="List Table 2 Accent 3" w:uiPriority="47"/>
+    <w:lsdException w:name="List Table 3 Accent 3" w:uiPriority="48"/>
+    <w:lsdException w:name="List Table 4 Accent 3" w:uiPriority="49"/>
+    <w:lsdException w:name="List Table 5 Dark Accent 3" w:uiPriority="50"/>
+    <w:lsdException w:name="List Table 6 Colorful Accent 3" w:uiPriority="51"/>
+    <w:lsdException w:name="List Table 7 Colorful Accent 3" w:uiPriority="52"/>
+    <w:lsdException w:name="List Table 1 Light Accent 4" w:uiPriority="46"/>
+    <w:lsdException w:name="List Table 2 Accent 4" w:uiPriority="47"/>
+    <w:lsdException w:name="List Table 3 Accent 4" w:uiPriority="48"/>
+    <w:lsdException w:name="List Table 4 Accent 4" w:uiPriority="49"/>
+    <w:lsdException w:name="List Table 5 Dark Accent 4" w:uiPriority="50"/>
+    <w:lsdException w:name="List Table 6 Colorful Accent 4" w:uiPriority="51"/>
+    <w:lsdException w:name="List Table 7 Colorful Accent 4" w:uiPriority="52"/>
+    <w:lsdException w:name="List Table 1 Light Accent 5" w:uiPriority="46"/>
+    <w:lsdException w:name="List Table 2 Accent 5" w:uiPriority="47"/>
+    <w:lsdException w:name="List Table 3 Accent 5" w:uiPriority="48"/>
+    <w:lsdException w:name="List Table 4 Accent 5" w:uiPriority="49"/>
+    <w:lsdException w:name="List Table 5 Dark Accent 5" w:uiPriority="50"/>
+    <w:lsdException w:name="List Table 6 Colorful Accent 5" w:uiPriority="51"/>
+    <w:lsdException w:name="List Table 7 Colorful Accent 5" w:uiPriority="52"/>
+    <w:lsdException w:name="List Table 1 Light Accent 6" w:uiPriority="46"/>
+    <w:lsdException w:name="List Table 2 Accent 6" w:uiPriority="47"/>
+    <w:lsdException w:name="List Table 3 Accent 6" w:uiPriority="48"/>
+    <w:lsdException w:name="List Table 4 Accent 6" w:uiPriority="49"/>
+    <w:lsdException w:name="List Table 5 Dark Accent 6" w:uiPriority="50"/>
+    <w:lsdException w:name="List Table 6 Colorful Accent 6" w:uiPriority="51"/>
+    <w:lsdException w:name="List Table 7 Colorful Accent 6" w:uiPriority="52"/>
   </w:latentStyles>
-  <w:style w:type="paragraph" w:default="1" w:styleId="Normal">
+  <w:style w:type="paragraph" w:styleId="Normal" w:default="1">
     <w:name w:val="Normal"/>
   </w:style>
   <w:style w:type="paragraph" w:styleId="Heading1">
@@ -3575,13 +4131,13 @@
       <w:color w:val="666666"/>
     </w:rPr>
   </w:style>
-  <w:style w:type="character" w:default="1" w:styleId="DefaultParagraphFont">
+  <w:style w:type="character" w:styleId="DefaultParagraphFont" w:default="1">
     <w:name w:val="Default Paragraph Font"/>
     <w:uiPriority w:val="1"/>
     <w:semiHidden/>
     <w:unhideWhenUsed/>
   </w:style>
-  <w:style w:type="table" w:default="1" w:styleId="TableNormal">
+  <w:style w:type="table" w:styleId="TableNormal" w:default="1">
     <w:name w:val="Normal Table"/>
     <w:uiPriority w:val="99"/>
     <w:semiHidden/>
@@ -3596,7 +4152,7 @@
       </w:tblCellMar>
     </w:tblPr>
   </w:style>
-  <w:style w:type="numbering" w:default="1" w:styleId="NoList">
+  <w:style w:type="numbering" w:styleId="NoList" w:default="1">
     <w:name w:val="No List"/>
     <w:uiPriority w:val="99"/>
     <w:semiHidden/>
@@ -3648,7 +4204,7 @@
       <w:spacing w:line="240" w:lineRule="auto"/>
     </w:pPr>
   </w:style>
-  <w:style w:type="character" w:customStyle="1" w:styleId="HeaderChar">
+  <w:style w:type="character" w:styleId="HeaderChar" w:customStyle="1">
     <w:name w:val="Header Char"/>
     <w:basedOn w:val="DefaultParagraphFont"/>
     <w:link w:val="Header"/>
@@ -3670,7 +4226,7 @@
       <w:spacing w:line="240" w:lineRule="auto"/>
     </w:pPr>
   </w:style>
-  <w:style w:type="character" w:customStyle="1" w:styleId="FooterChar">
+  <w:style w:type="character" w:styleId="FooterChar" w:customStyle="1">
     <w:name w:val="Footer Char"/>
     <w:basedOn w:val="DefaultParagraphFont"/>
     <w:link w:val="Footer"/>
@@ -3694,7 +4250,7 @@
       <w:szCs w:val="16"/>
     </w:rPr>
   </w:style>
-  <w:style w:type="character" w:customStyle="1" w:styleId="BalloonTextChar">
+  <w:style w:type="character" w:styleId="BalloonTextChar" w:customStyle="1">
     <w:name w:val="Balloon Text Char"/>
     <w:basedOn w:val="DefaultParagraphFont"/>
     <w:link w:val="BalloonText"/>
@@ -3707,7 +4263,7 @@
       <w:szCs w:val="16"/>
     </w:rPr>
   </w:style>
-  <w:style w:type="paragraph" w:customStyle="1" w:styleId="MainHeading">
+  <w:style w:type="paragraph" w:styleId="MainHeading" w:customStyle="1">
     <w:name w:val="Main Heading"/>
     <w:basedOn w:val="Heading3"/>
     <w:link w:val="MainHeadingChar"/>
@@ -3738,7 +4294,7 @@
       <w:u w:val="single"/>
     </w:rPr>
   </w:style>
-  <w:style w:type="character" w:customStyle="1" w:styleId="Heading3Char">
+  <w:style w:type="character" w:styleId="Heading3Char" w:customStyle="1">
     <w:name w:val="Heading 3 Char"/>
     <w:basedOn w:val="DefaultParagraphFont"/>
     <w:link w:val="Heading3"/>
@@ -3749,7 +4305,7 @@
       <w:szCs w:val="28"/>
     </w:rPr>
   </w:style>
-  <w:style w:type="character" w:customStyle="1" w:styleId="MainHeadingChar">
+  <w:style w:type="character" w:styleId="MainHeadingChar" w:customStyle="1">
     <w:name w:val="Main Heading Char"/>
     <w:basedOn w:val="Heading3Char"/>
     <w:link w:val="MainHeading"/>
@@ -3762,7 +4318,7 @@
       <w:szCs w:val="36"/>
     </w:rPr>
   </w:style>
-  <w:style w:type="paragraph" w:customStyle="1" w:styleId="Body">
+  <w:style w:type="paragraph" w:styleId="Body" w:customStyle="1">
     <w:name w:val="Body"/>
     <w:basedOn w:val="Normal"/>
     <w:link w:val="BodyChar"/>
@@ -3772,1005 +4328,21 @@
       <w:spacing w:line="240" w:lineRule="auto"/>
     </w:pPr>
     <w:rPr>
-      <w:rFonts w:asciiTheme="minorHAnsi" w:eastAsia="Calibri" w:hAnsiTheme="minorHAnsi" w:cs="Calibri"/>
+      <w:rFonts w:eastAsia="Calibri" w:cs="Calibri" w:asciiTheme="minorHAnsi" w:hAnsiTheme="minorHAnsi"/>
       <w:color w:val="222222"/>
     </w:rPr>
   </w:style>
-  <w:style w:type="character" w:customStyle="1" w:styleId="BodyChar">
+  <w:style w:type="character" w:styleId="BodyChar" w:customStyle="1">
     <w:name w:val="Body Char"/>
     <w:basedOn w:val="DefaultParagraphFont"/>
     <w:link w:val="Body"/>
     <w:rsid w:val="00F52836"/>
     <w:rPr>
-      <w:rFonts w:asciiTheme="minorHAnsi" w:eastAsia="Calibri" w:hAnsiTheme="minorHAnsi" w:cs="Calibri"/>
+      <w:rFonts w:eastAsia="Calibri" w:cs="Calibri" w:asciiTheme="minorHAnsi" w:hAnsiTheme="minorHAnsi"/>
       <w:color w:val="222222"/>
     </w:rPr>
   </w:style>
 </w:styles>
-</file>
-
-<file path=word/stylesWithEffects.xml><?xml version="1.0" encoding="utf-8"?>
-<w:styles xmlns:wpc="http://schemas.microsoft.com/office/word/2010/wordprocessingCanvas" xmlns:mc="http://schemas.openxmlformats.org/markup-compatibility/2006" xmlns:o="urn:schemas-microsoft-com:office:office" xmlns:r="http://schemas.openxmlformats.org/officeDocument/2006/relationships" xmlns:m="http://schemas.openxmlformats.org/officeDocument/2006/math" xmlns:v="urn:schemas-microsoft-com:vml" xmlns:wp14="http://schemas.microsoft.com/office/word/2010/wordprocessingDrawing" xmlns:wp="http://schemas.openxmlformats.org/drawingml/2006/wordprocessingDrawing" xmlns:w10="urn:schemas-microsoft-com:office:word" xmlns:w="http://schemas.openxmlformats.org/wordprocessingml/2006/main" xmlns:w14="http://schemas.microsoft.com/office/word/2010/wordml" xmlns:wpg="http://schemas.microsoft.com/office/word/2010/wordprocessingGroup" xmlns:wpi="http://schemas.microsoft.com/office/word/2010/wordprocessingInk" xmlns:wne="http://schemas.microsoft.com/office/word/2006/wordml" xmlns:wps="http://schemas.microsoft.com/office/word/2010/wordprocessingShape" mc:Ignorable="w14 wp14">
-  <w:docDefaults>
-    <w:rPrDefault>
-      <w:rPr>
-        <w:rFonts w:ascii="Arial" w:eastAsia="Arial" w:hAnsi="Arial" w:cs="Arial"/>
-        <w:color w:val="000000"/>
-        <w:sz w:val="22"/>
-        <w:szCs w:val="22"/>
-        <w:lang w:val="en-US" w:eastAsia="en-US" w:bidi="ar-SA"/>
-      </w:rPr>
-    </w:rPrDefault>
-    <w:pPrDefault>
-      <w:pPr>
-        <w:spacing w:line="276" w:lineRule="auto"/>
-      </w:pPr>
-    </w:pPrDefault>
-  </w:docDefaults>
-  <w:latentStyles w:defLockedState="0" w:defUIPriority="99" w:defSemiHidden="1" w:defUnhideWhenUsed="1" w:defQFormat="0" w:count="267">
-    <w:lsdException w:name="Normal" w:semiHidden="0" w:uiPriority="0" w:unhideWhenUsed="0" w:qFormat="1"/>
-    <w:lsdException w:name="heading 1" w:semiHidden="0" w:uiPriority="9" w:unhideWhenUsed="0" w:qFormat="1"/>
-    <w:lsdException w:name="heading 2" w:uiPriority="9" w:qFormat="1"/>
-    <w:lsdException w:name="heading 3" w:uiPriority="9" w:qFormat="1"/>
-    <w:lsdException w:name="heading 4" w:uiPriority="9" w:qFormat="1"/>
-    <w:lsdException w:name="heading 5" w:uiPriority="9" w:qFormat="1"/>
-    <w:lsdException w:name="heading 6" w:uiPriority="9" w:qFormat="1"/>
-    <w:lsdException w:name="heading 7" w:uiPriority="9" w:qFormat="1"/>
-    <w:lsdException w:name="heading 8" w:uiPriority="9" w:qFormat="1"/>
-    <w:lsdException w:name="heading 9" w:uiPriority="9" w:qFormat="1"/>
-    <w:lsdException w:name="toc 1" w:uiPriority="39"/>
-    <w:lsdException w:name="toc 2" w:uiPriority="39"/>
-    <w:lsdException w:name="toc 3" w:uiPriority="39"/>
-    <w:lsdException w:name="toc 4" w:uiPriority="39"/>
-    <w:lsdException w:name="toc 5" w:uiPriority="39"/>
-    <w:lsdException w:name="toc 6" w:uiPriority="39"/>
-    <w:lsdException w:name="toc 7" w:uiPriority="39"/>
-    <w:lsdException w:name="toc 8" w:uiPriority="39"/>
-    <w:lsdException w:name="toc 9" w:uiPriority="39"/>
-    <w:lsdException w:name="caption" w:uiPriority="35" w:qFormat="1"/>
-    <w:lsdException w:name="Title" w:semiHidden="0" w:uiPriority="10" w:unhideWhenUsed="0" w:qFormat="1"/>
-    <w:lsdException w:name="Default Paragraph Font" w:uiPriority="1"/>
-    <w:lsdException w:name="Subtitle" w:semiHidden="0" w:uiPriority="11" w:unhideWhenUsed="0" w:qFormat="1"/>
-    <w:lsdException w:name="Strong" w:semiHidden="0" w:uiPriority="22" w:unhideWhenUsed="0" w:qFormat="1"/>
-    <w:lsdException w:name="Emphasis" w:semiHidden="0" w:uiPriority="20" w:unhideWhenUsed="0" w:qFormat="1"/>
-    <w:lsdException w:name="Table Grid" w:semiHidden="0" w:uiPriority="59" w:unhideWhenUsed="0"/>
-    <w:lsdException w:name="Placeholder Text" w:unhideWhenUsed="0"/>
-    <w:lsdException w:name="No Spacing" w:semiHidden="0" w:uiPriority="1" w:unhideWhenUsed="0" w:qFormat="1"/>
-    <w:lsdException w:name="Light Shading" w:semiHidden="0" w:uiPriority="60" w:unhideWhenUsed="0"/>
-    <w:lsdException w:name="Light List" w:semiHidden="0" w:uiPriority="61" w:unhideWhenUsed="0"/>
-    <w:lsdException w:name="Light Grid" w:semiHidden="0" w:uiPriority="62" w:unhideWhenUsed="0"/>
-    <w:lsdException w:name="Medium Shading 1" w:semiHidden="0" w:uiPriority="63" w:unhideWhenUsed="0"/>
-    <w:lsdException w:name="Medium Shading 2" w:semiHidden="0" w:uiPriority="64" w:unhideWhenUsed="0"/>
-    <w:lsdException w:name="Medium List 1" w:semiHidden="0" w:uiPriority="65" w:unhideWhenUsed="0"/>
-    <w:lsdException w:name="Medium List 2" w:semiHidden="0" w:uiPriority="66" w:unhideWhenUsed="0"/>
-    <w:lsdException w:name="Medium Grid 1" w:semiHidden="0" w:uiPriority="67" w:unhideWhenUsed="0"/>
-    <w:lsdException w:name="Medium Grid 2" w:semiHidden="0" w:uiPriority="68" w:unhideWhenUsed="0"/>
-    <w:lsdException w:name="Medium Grid 3" w:semiHidden="0" w:uiPriority="69" w:unhideWhenUsed="0"/>
-    <w:lsdException w:name="Dark List" w:semiHidden="0" w:uiPriority="70" w:unhideWhenUsed="0"/>
-    <w:lsdException w:name="Colorful Shading" w:semiHidden="0" w:uiPriority="71" w:unhideWhenUsed="0"/>
-    <w:lsdException w:name="Colorful List" w:semiHidden="0" w:uiPriority="72" w:unhideWhenUsed="0"/>
-    <w:lsdException w:name="Colorful Grid" w:semiHidden="0" w:uiPriority="73" w:unhideWhenUsed="0"/>
-    <w:lsdException w:name="Light Shading Accent 1" w:semiHidden="0" w:uiPriority="60" w:unhideWhenUsed="0"/>
-    <w:lsdException w:name="Light List Accent 1" w:semiHidden="0" w:uiPriority="61" w:unhideWhenUsed="0"/>
-    <w:lsdException w:name="Light Grid Accent 1" w:semiHidden="0" w:uiPriority="62" w:unhideWhenUsed="0"/>
-    <w:lsdException w:name="Medium Shading 1 Accent 1" w:semiHidden="0" w:uiPriority="63" w:unhideWhenUsed="0"/>
-    <w:lsdException w:name="Medium Shading 2 Accent 1" w:semiHidden="0" w:uiPriority="64" w:unhideWhenUsed="0"/>
-    <w:lsdException w:name="Medium List 1 Accent 1" w:semiHidden="0" w:uiPriority="65" w:unhideWhenUsed="0"/>
-    <w:lsdException w:name="Revision" w:unhideWhenUsed="0"/>
-    <w:lsdException w:name="List Paragraph" w:semiHidden="0" w:uiPriority="34" w:unhideWhenUsed="0" w:qFormat="1"/>
-    <w:lsdException w:name="Quote" w:semiHidden="0" w:uiPriority="29" w:unhideWhenUsed="0" w:qFormat="1"/>
-    <w:lsdException w:name="Intense Quote" w:semiHidden="0" w:uiPriority="30" w:unhideWhenUsed="0" w:qFormat="1"/>
-    <w:lsdException w:name="Medium List 2 Accent 1" w:semiHidden="0" w:uiPriority="66" w:unhideWhenUsed="0"/>
-    <w:lsdException w:name="Medium Grid 1 Accent 1" w:semiHidden="0" w:uiPriority="67" w:unhideWhenUsed="0"/>
-    <w:lsdException w:name="Medium Grid 2 Accent 1" w:semiHidden="0" w:uiPriority="68" w:unhideWhenUsed="0"/>
-    <w:lsdException w:name="Medium Grid 3 Accent 1" w:semiHidden="0" w:uiPriority="69" w:unhideWhenUsed="0"/>
-    <w:lsdException w:name="Dark List Accent 1" w:semiHidden="0" w:uiPriority="70" w:unhideWhenUsed="0"/>
-    <w:lsdException w:name="Colorful Shading Accent 1" w:semiHidden="0" w:uiPriority="71" w:unhideWhenUsed="0"/>
-    <w:lsdException w:name="Colorful List Accent 1" w:semiHidden="0" w:uiPriority="72" w:unhideWhenUsed="0"/>
-    <w:lsdException w:name="Colorful Grid Accent 1" w:semiHidden="0" w:uiPriority="73" w:unhideWhenUsed="0"/>
-    <w:lsdException w:name="Light Shading Accent 2" w:semiHidden="0" w:uiPriority="60" w:unhideWhenUsed="0"/>
-    <w:lsdException w:name="Light List Accent 2" w:semiHidden="0" w:uiPriority="61" w:unhideWhenUsed="0"/>
-    <w:lsdException w:name="Light Grid Accent 2" w:semiHidden="0" w:uiPriority="62" w:unhideWhenUsed="0"/>
-    <w:lsdException w:name="Medium Shading 1 Accent 2" w:semiHidden="0" w:uiPriority="63" w:unhideWhenUsed="0"/>
-    <w:lsdException w:name="Medium Shading 2 Accent 2" w:semiHidden="0" w:uiPriority="64" w:unhideWhenUsed="0"/>
-    <w:lsdException w:name="Medium List 1 Accent 2" w:semiHidden="0" w:uiPriority="65" w:unhideWhenUsed="0"/>
-    <w:lsdException w:name="Medium List 2 Accent 2" w:semiHidden="0" w:uiPriority="66" w:unhideWhenUsed="0"/>
-    <w:lsdException w:name="Medium Grid 1 Accent 2" w:semiHidden="0" w:uiPriority="67" w:unhideWhenUsed="0"/>
-    <w:lsdException w:name="Medium Grid 2 Accent 2" w:semiHidden="0" w:uiPriority="68" w:unhideWhenUsed="0"/>
-    <w:lsdException w:name="Medium Grid 3 Accent 2" w:semiHidden="0" w:uiPriority="69" w:unhideWhenUsed="0"/>
-    <w:lsdException w:name="Dark List Accent 2" w:semiHidden="0" w:uiPriority="70" w:unhideWhenUsed="0"/>
-    <w:lsdException w:name="Colorful Shading Accent 2" w:semiHidden="0" w:uiPriority="71" w:unhideWhenUsed="0"/>
-    <w:lsdException w:name="Colorful List Accent 2" w:semiHidden="0" w:uiPriority="72" w:unhideWhenUsed="0"/>
-    <w:lsdException w:name="Colorful Grid Accent 2" w:semiHidden="0" w:uiPriority="73" w:unhideWhenUsed="0"/>
-    <w:lsdException w:name="Light Shading Accent 3" w:semiHidden="0" w:uiPriority="60" w:unhideWhenUsed="0"/>
-    <w:lsdException w:name="Light List Accent 3" w:semiHidden="0" w:uiPriority="61" w:unhideWhenUsed="0"/>
-    <w:lsdException w:name="Light Grid Accent 3" w:semiHidden="0" w:uiPriority="62" w:unhideWhenUsed="0"/>
-    <w:lsdException w:name="Medium Shading 1 Accent 3" w:semiHidden="0" w:uiPriority="63" w:unhideWhenUsed="0"/>
-    <w:lsdException w:name="Medium Shading 2 Accent 3" w:semiHidden="0" w:uiPriority="64" w:unhideWhenUsed="0"/>
-    <w:lsdException w:name="Medium List 1 Accent 3" w:semiHidden="0" w:uiPriority="65" w:unhideWhenUsed="0"/>
-    <w:lsdException w:name="Medium List 2 Accent 3" w:semiHidden="0" w:uiPriority="66" w:unhideWhenUsed="0"/>
-    <w:lsdException w:name="Medium Grid 1 Accent 3" w:semiHidden="0" w:uiPriority="67" w:unhideWhenUsed="0"/>
-    <w:lsdException w:name="Medium Grid 2 Accent 3" w:semiHidden="0" w:uiPriority="68" w:unhideWhenUsed="0"/>
-    <w:lsdException w:name="Medium Grid 3 Accent 3" w:semiHidden="0" w:uiPriority="69" w:unhideWhenUsed="0"/>
-    <w:lsdException w:name="Dark List Accent 3" w:semiHidden="0" w:uiPriority="70" w:unhideWhenUsed="0"/>
-    <w:lsdException w:name="Colorful Shading Accent 3" w:semiHidden="0" w:uiPriority="71" w:unhideWhenUsed="0"/>
-    <w:lsdException w:name="Colorful List Accent 3" w:semiHidden="0" w:uiPriority="72" w:unhideWhenUsed="0"/>
-    <w:lsdException w:name="Colorful Grid Accent 3" w:semiHidden="0" w:uiPriority="73" w:unhideWhenUsed="0"/>
-    <w:lsdException w:name="Light Shading Accent 4" w:semiHidden="0" w:uiPriority="60" w:unhideWhenUsed="0"/>
-    <w:lsdException w:name="Light List Accent 4" w:semiHidden="0" w:uiPriority="61" w:unhideWhenUsed="0"/>
-    <w:lsdException w:name="Light Grid Accent 4" w:semiHidden="0" w:uiPriority="62" w:unhideWhenUsed="0"/>
-    <w:lsdException w:name="Medium Shading 1 Accent 4" w:semiHidden="0" w:uiPriority="63" w:unhideWhenUsed="0"/>
-    <w:lsdException w:name="Medium Shading 2 Accent 4" w:semiHidden="0" w:uiPriority="64" w:unhideWhenUsed="0"/>
-    <w:lsdException w:name="Medium List 1 Accent 4" w:semiHidden="0" w:uiPriority="65" w:unhideWhenUsed="0"/>
-    <w:lsdException w:name="Medium List 2 Accent 4" w:semiHidden="0" w:uiPriority="66" w:unhideWhenUsed="0"/>
-    <w:lsdException w:name="Medium Grid 1 Accent 4" w:semiHidden="0" w:uiPriority="67" w:unhideWhenUsed="0"/>
-    <w:lsdException w:name="Medium Grid 2 Accent 4" w:semiHidden="0" w:uiPriority="68" w:unhideWhenUsed="0"/>
-    <w:lsdException w:name="Medium Grid 3 Accent 4" w:semiHidden="0" w:uiPriority="69" w:unhideWhenUsed="0"/>
-    <w:lsdException w:name="Dark List Accent 4" w:semiHidden="0" w:uiPriority="70" w:unhideWhenUsed="0"/>
-    <w:lsdException w:name="Colorful Shading Accent 4" w:semiHidden="0" w:uiPriority="71" w:unhideWhenUsed="0"/>
-    <w:lsdException w:name="Colorful List Accent 4" w:semiHidden="0" w:uiPriority="72" w:unhideWhenUsed="0"/>
-    <w:lsdException w:name="Colorful Grid Accent 4" w:semiHidden="0" w:uiPriority="73" w:unhideWhenUsed="0"/>
-    <w:lsdException w:name="Light Shading Accent 5" w:semiHidden="0" w:uiPriority="60" w:unhideWhenUsed="0"/>
-    <w:lsdException w:name="Light List Accent 5" w:semiHidden="0" w:uiPriority="61" w:unhideWhenUsed="0"/>
-    <w:lsdException w:name="Light Grid Accent 5" w:semiHidden="0" w:uiPriority="62" w:unhideWhenUsed="0"/>
-    <w:lsdException w:name="Medium Shading 1 Accent 5" w:semiHidden="0" w:uiPriority="63" w:unhideWhenUsed="0"/>
-    <w:lsdException w:name="Medium Shading 2 Accent 5" w:semiHidden="0" w:uiPriority="64" w:unhideWhenUsed="0"/>
-    <w:lsdException w:name="Medium List 1 Accent 5" w:semiHidden="0" w:uiPriority="65" w:unhideWhenUsed="0"/>
-    <w:lsdException w:name="Medium List 2 Accent 5" w:semiHidden="0" w:uiPriority="66" w:unhideWhenUsed="0"/>
-    <w:lsdException w:name="Medium Grid 1 Accent 5" w:semiHidden="0" w:uiPriority="67" w:unhideWhenUsed="0"/>
-    <w:lsdException w:name="Medium Grid 2 Accent 5" w:semiHidden="0" w:uiPriority="68" w:unhideWhenUsed="0"/>
-    <w:lsdException w:name="Medium Grid 3 Accent 5" w:semiHidden="0" w:uiPriority="69" w:unhideWhenUsed="0"/>
-    <w:lsdException w:name="Dark List Accent 5" w:semiHidden="0" w:uiPriority="70" w:unhideWhenUsed="0"/>
-    <w:lsdException w:name="Colorful Shading Accent 5" w:semiHidden="0" w:uiPriority="71" w:unhideWhenUsed="0"/>
-    <w:lsdException w:name="Colorful List Accent 5" w:semiHidden="0" w:uiPriority="72" w:unhideWhenUsed="0"/>
-    <w:lsdException w:name="Colorful Grid Accent 5" w:semiHidden="0" w:uiPriority="73" w:unhideWhenUsed="0"/>
-    <w:lsdException w:name="Light Shading Accent 6" w:semiHidden="0" w:uiPriority="60" w:unhideWhenUsed="0"/>
-    <w:lsdException w:name="Light List Accent 6" w:semiHidden="0" w:uiPriority="61" w:unhideWhenUsed="0"/>
-    <w:lsdException w:name="Light Grid Accent 6" w:semiHidden="0" w:uiPriority="62" w:unhideWhenUsed="0"/>
-    <w:lsdException w:name="Medium Shading 1 Accent 6" w:semiHidden="0" w:uiPriority="63" w:unhideWhenUsed="0"/>
-    <w:lsdException w:name="Medium Shading 2 Accent 6" w:semiHidden="0" w:uiPriority="64" w:unhideWhenUsed="0"/>
-    <w:lsdException w:name="Medium List 1 Accent 6" w:semiHidden="0" w:uiPriority="65" w:unhideWhenUsed="0"/>
-    <w:lsdException w:name="Medium List 2 Accent 6" w:semiHidden="0" w:uiPriority="66" w:unhideWhenUsed="0"/>
-    <w:lsdException w:name="Medium Grid 1 Accent 6" w:semiHidden="0" w:uiPriority="67" w:unhideWhenUsed="0"/>
-    <w:lsdException w:name="Medium Grid 2 Accent 6" w:semiHidden="0" w:uiPriority="68" w:unhideWhenUsed="0"/>
-    <w:lsdException w:name="Medium Grid 3 Accent 6" w:semiHidden="0" w:uiPriority="69" w:unhideWhenUsed="0"/>
-    <w:lsdException w:name="Dark List Accent 6" w:semiHidden="0" w:uiPriority="70" w:unhideWhenUsed="0"/>
-    <w:lsdException w:name="Colorful Shading Accent 6" w:semiHidden="0" w:uiPriority="71" w:unhideWhenUsed="0"/>
-    <w:lsdException w:name="Colorful List Accent 6" w:semiHidden="0" w:uiPriority="72" w:unhideWhenUsed="0"/>
-    <w:lsdException w:name="Colorful Grid Accent 6" w:semiHidden="0" w:uiPriority="73" w:unhideWhenUsed="0"/>
-    <w:lsdException w:name="Subtle Emphasis" w:semiHidden="0" w:uiPriority="19" w:unhideWhenUsed="0" w:qFormat="1"/>
-    <w:lsdException w:name="Intense Emphasis" w:semiHidden="0" w:uiPriority="21" w:unhideWhenUsed="0" w:qFormat="1"/>
-    <w:lsdException w:name="Subtle Reference" w:semiHidden="0" w:uiPriority="31" w:unhideWhenUsed="0" w:qFormat="1"/>
-    <w:lsdException w:name="Intense Reference" w:semiHidden="0" w:uiPriority="32" w:unhideWhenUsed="0" w:qFormat="1"/>
-    <w:lsdException w:name="Book Title" w:semiHidden="0" w:uiPriority="33" w:unhideWhenUsed="0" w:qFormat="1"/>
-    <w:lsdException w:name="Bibliography" w:uiPriority="37"/>
-    <w:lsdException w:name="TOC Heading" w:uiPriority="39" w:qFormat="1"/>
-  </w:latentStyles>
-  <w:style w:type="paragraph" w:default="1" w:styleId="Normal">
-    <w:name w:val="Normal"/>
-  </w:style>
-  <w:style w:type="paragraph" w:styleId="Heading1">
-    <w:name w:val="heading 1"/>
-    <w:basedOn w:val="Normal"/>
-    <w:next w:val="Normal"/>
-    <w:pPr>
-      <w:keepNext/>
-      <w:keepLines/>
-      <w:spacing w:before="400" w:after="120"/>
-      <w:contextualSpacing/>
-      <w:outlineLvl w:val="0"/>
-    </w:pPr>
-    <w:rPr>
-      <w:sz w:val="40"/>
-      <w:szCs w:val="40"/>
-    </w:rPr>
-  </w:style>
-  <w:style w:type="paragraph" w:styleId="Heading2">
-    <w:name w:val="heading 2"/>
-    <w:basedOn w:val="Normal"/>
-    <w:next w:val="Normal"/>
-    <w:pPr>
-      <w:keepNext/>
-      <w:keepLines/>
-      <w:spacing w:before="360" w:after="120"/>
-      <w:contextualSpacing/>
-      <w:outlineLvl w:val="1"/>
-    </w:pPr>
-    <w:rPr>
-      <w:sz w:val="32"/>
-      <w:szCs w:val="32"/>
-    </w:rPr>
-  </w:style>
-  <w:style w:type="paragraph" w:styleId="Heading3">
-    <w:name w:val="heading 3"/>
-    <w:basedOn w:val="Normal"/>
-    <w:next w:val="Normal"/>
-    <w:link w:val="Heading3Char"/>
-    <w:pPr>
-      <w:keepNext/>
-      <w:keepLines/>
-      <w:spacing w:before="320" w:after="80"/>
-      <w:contextualSpacing/>
-      <w:outlineLvl w:val="2"/>
-    </w:pPr>
-    <w:rPr>
-      <w:color w:val="434343"/>
-      <w:sz w:val="28"/>
-      <w:szCs w:val="28"/>
-    </w:rPr>
-  </w:style>
-  <w:style w:type="paragraph" w:styleId="Heading4">
-    <w:name w:val="heading 4"/>
-    <w:basedOn w:val="Normal"/>
-    <w:next w:val="Normal"/>
-    <w:pPr>
-      <w:keepNext/>
-      <w:keepLines/>
-      <w:spacing w:before="280" w:after="80"/>
-      <w:contextualSpacing/>
-      <w:outlineLvl w:val="3"/>
-    </w:pPr>
-    <w:rPr>
-      <w:color w:val="666666"/>
-      <w:sz w:val="24"/>
-      <w:szCs w:val="24"/>
-    </w:rPr>
-  </w:style>
-  <w:style w:type="paragraph" w:styleId="Heading5">
-    <w:name w:val="heading 5"/>
-    <w:basedOn w:val="Normal"/>
-    <w:next w:val="Normal"/>
-    <w:pPr>
-      <w:keepNext/>
-      <w:keepLines/>
-      <w:spacing w:before="240" w:after="80"/>
-      <w:contextualSpacing/>
-      <w:outlineLvl w:val="4"/>
-    </w:pPr>
-    <w:rPr>
-      <w:color w:val="666666"/>
-    </w:rPr>
-  </w:style>
-  <w:style w:type="paragraph" w:styleId="Heading6">
-    <w:name w:val="heading 6"/>
-    <w:basedOn w:val="Normal"/>
-    <w:next w:val="Normal"/>
-    <w:pPr>
-      <w:keepNext/>
-      <w:keepLines/>
-      <w:spacing w:before="240" w:after="80"/>
-      <w:contextualSpacing/>
-      <w:outlineLvl w:val="5"/>
-    </w:pPr>
-    <w:rPr>
-      <w:i/>
-      <w:color w:val="666666"/>
-    </w:rPr>
-  </w:style>
-  <w:style w:type="character" w:default="1" w:styleId="DefaultParagraphFont">
-    <w:name w:val="Default Paragraph Font"/>
-    <w:uiPriority w:val="1"/>
-    <w:semiHidden/>
-    <w:unhideWhenUsed/>
-  </w:style>
-  <w:style w:type="table" w:default="1" w:styleId="TableNormal">
-    <w:name w:val="Normal Table"/>
-    <w:uiPriority w:val="99"/>
-    <w:semiHidden/>
-    <w:unhideWhenUsed/>
-    <w:tblPr>
-      <w:tblInd w:w="0" w:type="dxa"/>
-      <w:tblCellMar>
-        <w:top w:w="0" w:type="dxa"/>
-        <w:left w:w="108" w:type="dxa"/>
-        <w:bottom w:w="0" w:type="dxa"/>
-        <w:right w:w="108" w:type="dxa"/>
-      </w:tblCellMar>
-    </w:tblPr>
-  </w:style>
-  <w:style w:type="numbering" w:default="1" w:styleId="NoList">
-    <w:name w:val="No List"/>
-    <w:uiPriority w:val="99"/>
-    <w:semiHidden/>
-    <w:unhideWhenUsed/>
-  </w:style>
-  <w:style w:type="paragraph" w:styleId="Title">
-    <w:name w:val="Title"/>
-    <w:basedOn w:val="Normal"/>
-    <w:next w:val="Normal"/>
-    <w:pPr>
-      <w:keepNext/>
-      <w:keepLines/>
-      <w:spacing w:after="60"/>
-      <w:contextualSpacing/>
-    </w:pPr>
-    <w:rPr>
-      <w:sz w:val="52"/>
-      <w:szCs w:val="52"/>
-    </w:rPr>
-  </w:style>
-  <w:style w:type="paragraph" w:styleId="Subtitle">
-    <w:name w:val="Subtitle"/>
-    <w:basedOn w:val="Normal"/>
-    <w:next w:val="Normal"/>
-    <w:pPr>
-      <w:keepNext/>
-      <w:keepLines/>
-      <w:spacing w:after="320"/>
-      <w:contextualSpacing/>
-    </w:pPr>
-    <w:rPr>
-      <w:color w:val="666666"/>
-      <w:sz w:val="30"/>
-      <w:szCs w:val="30"/>
-    </w:rPr>
-  </w:style>
-  <w:style w:type="paragraph" w:styleId="Header">
-    <w:name w:val="header"/>
-    <w:basedOn w:val="Normal"/>
-    <w:link w:val="HeaderChar"/>
-    <w:uiPriority w:val="99"/>
-    <w:unhideWhenUsed/>
-    <w:rsid w:val="00451482"/>
-    <w:pPr>
-      <w:tabs>
-        <w:tab w:val="center" w:pos="4680"/>
-        <w:tab w:val="right" w:pos="9360"/>
-      </w:tabs>
-      <w:spacing w:line="240" w:lineRule="auto"/>
-    </w:pPr>
-  </w:style>
-  <w:style w:type="character" w:customStyle="1" w:styleId="HeaderChar">
-    <w:name w:val="Header Char"/>
-    <w:basedOn w:val="DefaultParagraphFont"/>
-    <w:link w:val="Header"/>
-    <w:uiPriority w:val="99"/>
-    <w:rsid w:val="00451482"/>
-  </w:style>
-  <w:style w:type="paragraph" w:styleId="Footer">
-    <w:name w:val="footer"/>
-    <w:basedOn w:val="Normal"/>
-    <w:link w:val="FooterChar"/>
-    <w:uiPriority w:val="99"/>
-    <w:unhideWhenUsed/>
-    <w:rsid w:val="00451482"/>
-    <w:pPr>
-      <w:tabs>
-        <w:tab w:val="center" w:pos="4680"/>
-        <w:tab w:val="right" w:pos="9360"/>
-      </w:tabs>
-      <w:spacing w:line="240" w:lineRule="auto"/>
-    </w:pPr>
-  </w:style>
-  <w:style w:type="character" w:customStyle="1" w:styleId="FooterChar">
-    <w:name w:val="Footer Char"/>
-    <w:basedOn w:val="DefaultParagraphFont"/>
-    <w:link w:val="Footer"/>
-    <w:uiPriority w:val="99"/>
-    <w:rsid w:val="00451482"/>
-  </w:style>
-  <w:style w:type="paragraph" w:styleId="BalloonText">
-    <w:name w:val="Balloon Text"/>
-    <w:basedOn w:val="Normal"/>
-    <w:link w:val="BalloonTextChar"/>
-    <w:uiPriority w:val="99"/>
-    <w:semiHidden/>
-    <w:unhideWhenUsed/>
-    <w:rsid w:val="00451482"/>
-    <w:pPr>
-      <w:spacing w:line="240" w:lineRule="auto"/>
-    </w:pPr>
-    <w:rPr>
-      <w:rFonts w:ascii="Tahoma" w:hAnsi="Tahoma" w:cs="Tahoma"/>
-      <w:sz w:val="16"/>
-      <w:szCs w:val="16"/>
-    </w:rPr>
-  </w:style>
-  <w:style w:type="character" w:customStyle="1" w:styleId="BalloonTextChar">
-    <w:name w:val="Balloon Text Char"/>
-    <w:basedOn w:val="DefaultParagraphFont"/>
-    <w:link w:val="BalloonText"/>
-    <w:uiPriority w:val="99"/>
-    <w:semiHidden/>
-    <w:rsid w:val="00451482"/>
-    <w:rPr>
-      <w:rFonts w:ascii="Tahoma" w:hAnsi="Tahoma" w:cs="Tahoma"/>
-      <w:sz w:val="16"/>
-      <w:szCs w:val="16"/>
-    </w:rPr>
-  </w:style>
-  <w:style w:type="paragraph" w:customStyle="1" w:styleId="MainHeading">
-    <w:name w:val="Main Heading"/>
-    <w:basedOn w:val="Heading3"/>
-    <w:link w:val="MainHeadingChar"/>
-    <w:qFormat/>
-    <w:rsid w:val="00451482"/>
-    <w:pPr>
-      <w:keepNext w:val="0"/>
-      <w:keepLines w:val="0"/>
-      <w:contextualSpacing w:val="0"/>
-    </w:pPr>
-    <w:rPr>
-      <w:rFonts w:asciiTheme="minorHAnsi" w:hAnsiTheme="minorHAnsi"/>
-      <w:b/>
-      <w:color w:val="1F497D" w:themeColor="text2"/>
-      <w:sz w:val="36"/>
-      <w:szCs w:val="36"/>
-    </w:rPr>
-  </w:style>
-  <w:style w:type="character" w:styleId="Hyperlink">
-    <w:name w:val="Hyperlink"/>
-    <w:basedOn w:val="DefaultParagraphFont"/>
-    <w:uiPriority w:val="99"/>
-    <w:semiHidden/>
-    <w:unhideWhenUsed/>
-    <w:rsid w:val="00F52836"/>
-    <w:rPr>
-      <w:color w:val="0000FF"/>
-      <w:u w:val="single"/>
-    </w:rPr>
-  </w:style>
-  <w:style w:type="character" w:customStyle="1" w:styleId="Heading3Char">
-    <w:name w:val="Heading 3 Char"/>
-    <w:basedOn w:val="DefaultParagraphFont"/>
-    <w:link w:val="Heading3"/>
-    <w:rsid w:val="00451482"/>
-    <w:rPr>
-      <w:color w:val="434343"/>
-      <w:sz w:val="28"/>
-      <w:szCs w:val="28"/>
-    </w:rPr>
-  </w:style>
-  <w:style w:type="character" w:customStyle="1" w:styleId="MainHeadingChar">
-    <w:name w:val="Main Heading Char"/>
-    <w:basedOn w:val="Heading3Char"/>
-    <w:link w:val="MainHeading"/>
-    <w:rsid w:val="00451482"/>
-    <w:rPr>
-      <w:rFonts w:asciiTheme="minorHAnsi" w:hAnsiTheme="minorHAnsi"/>
-      <w:b/>
-      <w:color w:val="1F497D" w:themeColor="text2"/>
-      <w:sz w:val="36"/>
-      <w:szCs w:val="36"/>
-    </w:rPr>
-  </w:style>
-  <w:style w:type="paragraph" w:customStyle="1" w:styleId="Body">
-    <w:name w:val="Body"/>
-    <w:basedOn w:val="Normal"/>
-    <w:link w:val="BodyChar"/>
-    <w:qFormat/>
-    <w:rsid w:val="00F52836"/>
-    <w:pPr>
-      <w:spacing w:line="240" w:lineRule="auto"/>
-    </w:pPr>
-    <w:rPr>
-      <w:rFonts w:asciiTheme="minorHAnsi" w:eastAsia="Calibri" w:hAnsiTheme="minorHAnsi" w:cs="Calibri"/>
-      <w:color w:val="222222"/>
-    </w:rPr>
-  </w:style>
-  <w:style w:type="character" w:customStyle="1" w:styleId="BodyChar">
-    <w:name w:val="Body Char"/>
-    <w:basedOn w:val="DefaultParagraphFont"/>
-    <w:link w:val="Body"/>
-    <w:rsid w:val="00F52836"/>
-    <w:rPr>
-      <w:rFonts w:asciiTheme="minorHAnsi" w:eastAsia="Calibri" w:hAnsiTheme="minorHAnsi" w:cs="Calibri"/>
-      <w:color w:val="222222"/>
-    </w:rPr>
-  </w:style>
-</w:styles>
-</file>
-
-<file path=word/glossary/document.xml><?xml version="1.0" encoding="utf-8"?>
-<w:glossaryDocument xmlns:wpc="http://schemas.microsoft.com/office/word/2010/wordprocessingCanvas" xmlns:mc="http://schemas.openxmlformats.org/markup-compatibility/2006" xmlns:o="urn:schemas-microsoft-com:office:office" xmlns:r="http://schemas.openxmlformats.org/officeDocument/2006/relationships" xmlns:m="http://schemas.openxmlformats.org/officeDocument/2006/math" xmlns:v="urn:schemas-microsoft-com:vml" xmlns:wp14="http://schemas.microsoft.com/office/word/2010/wordprocessingDrawing" xmlns:wp="http://schemas.openxmlformats.org/drawingml/2006/wordprocessingDrawing" xmlns:w10="urn:schemas-microsoft-com:office:word" xmlns:w="http://schemas.openxmlformats.org/wordprocessingml/2006/main" xmlns:w14="http://schemas.microsoft.com/office/word/2010/wordml" xmlns:wpg="http://schemas.microsoft.com/office/word/2010/wordprocessingGroup" xmlns:wpi="http://schemas.microsoft.com/office/word/2010/wordprocessingInk" xmlns:wne="http://schemas.microsoft.com/office/word/2006/wordml" xmlns:wps="http://schemas.microsoft.com/office/word/2010/wordprocessingShape" mc:Ignorable="w14 wp14"/>
-</file>
-
-<file path=word/glossary/fontTable.xml><?xml version="1.0" encoding="utf-8"?>
-<w:fonts xmlns:mc="http://schemas.openxmlformats.org/markup-compatibility/2006" xmlns:r="http://schemas.openxmlformats.org/officeDocument/2006/relationships" xmlns:w="http://schemas.openxmlformats.org/wordprocessingml/2006/main" xmlns:w14="http://schemas.microsoft.com/office/word/2010/wordml" mc:Ignorable="w14">
-  <w:font w:name="Times New Roman">
-    <w:panose1 w:val="02020603050405020304"/>
-    <w:charset w:val="00"/>
-    <w:family w:val="roman"/>
-    <w:pitch w:val="variable"/>
-    <w:sig w:usb0="E0002AFF" w:usb1="C0007841" w:usb2="00000009" w:usb3="00000000" w:csb0="000001FF" w:csb1="00000000"/>
-  </w:font>
-  <w:font w:name="Wingdings">
-    <w:panose1 w:val="05000000000000000000"/>
-    <w:charset w:val="02"/>
-    <w:family w:val="auto"/>
-    <w:pitch w:val="variable"/>
-    <w:sig w:usb0="00000000" w:usb1="10000000" w:usb2="00000000" w:usb3="00000000" w:csb0="80000000" w:csb1="00000000"/>
-  </w:font>
-  <w:font w:name="Courier New">
-    <w:panose1 w:val="02070309020205020404"/>
-    <w:charset w:val="00"/>
-    <w:family w:val="modern"/>
-    <w:pitch w:val="fixed"/>
-    <w:sig w:usb0="E0002AFF" w:usb1="C0007843" w:usb2="00000009" w:usb3="00000000" w:csb0="000001FF" w:csb1="00000000"/>
-  </w:font>
-  <w:font w:name="Symbol">
-    <w:panose1 w:val="05050102010706020507"/>
-    <w:charset w:val="02"/>
-    <w:family w:val="roman"/>
-    <w:pitch w:val="variable"/>
-    <w:sig w:usb0="00000000" w:usb1="10000000" w:usb2="00000000" w:usb3="00000000" w:csb0="80000000" w:csb1="00000000"/>
-  </w:font>
-  <w:font w:name="Arial">
-    <w:panose1 w:val="020B0604020202020204"/>
-    <w:charset w:val="00"/>
-    <w:family w:val="swiss"/>
-    <w:pitch w:val="variable"/>
-    <w:sig w:usb0="E0002AFF" w:usb1="C0007843" w:usb2="00000009" w:usb3="00000000" w:csb0="000001FF" w:csb1="00000000"/>
-  </w:font>
-  <w:font w:name="Tahoma">
-    <w:panose1 w:val="020B0604030504040204"/>
-    <w:charset w:val="00"/>
-    <w:family w:val="swiss"/>
-    <w:pitch w:val="variable"/>
-    <w:sig w:usb0="E1002EFF" w:usb1="C000605B" w:usb2="00000029" w:usb3="00000000" w:csb0="000101FF" w:csb1="00000000"/>
-  </w:font>
-  <w:font w:name="Calibri">
-    <w:panose1 w:val="020F0502020204030204"/>
-    <w:charset w:val="00"/>
-    <w:family w:val="swiss"/>
-    <w:pitch w:val="variable"/>
-    <w:sig w:usb0="E00002FF" w:usb1="4000ACFF" w:usb2="00000001" w:usb3="00000000" w:csb0="0000019F" w:csb1="00000000"/>
-  </w:font>
-  <w:font w:name="Helvetica">
-    <w:panose1 w:val="020B0604020202020204"/>
-    <w:charset w:val="00"/>
-    <w:family w:val="swiss"/>
-    <w:pitch w:val="variable"/>
-    <w:sig w:usb0="E0002AFF" w:usb1="C0007843" w:usb2="00000009" w:usb3="00000000" w:csb0="000001FF" w:csb1="00000000"/>
-  </w:font>
-  <w:font w:name="Cambria">
-    <w:panose1 w:val="02040503050406030204"/>
-    <w:charset w:val="00"/>
-    <w:family w:val="roman"/>
-    <w:pitch w:val="variable"/>
-    <w:sig w:usb0="E00002FF" w:usb1="400004FF" w:usb2="00000000" w:usb3="00000000" w:csb0="0000019F" w:csb1="00000000"/>
-  </w:font>
-</w:fonts>
-</file>
-
-<file path=word/glossary/settings.xml><?xml version="1.0" encoding="utf-8"?>
-<w:settings xmlns:mc="http://schemas.openxmlformats.org/markup-compatibility/2006" xmlns:o="urn:schemas-microsoft-com:office:office" xmlns:r="http://schemas.openxmlformats.org/officeDocument/2006/relationships" xmlns:m="http://schemas.openxmlformats.org/officeDocument/2006/math" xmlns:v="urn:schemas-microsoft-com:vml" xmlns:w10="urn:schemas-microsoft-com:office:word" xmlns:w="http://schemas.openxmlformats.org/wordprocessingml/2006/main" xmlns:w14="http://schemas.microsoft.com/office/word/2010/wordml" xmlns:sl="http://schemas.openxmlformats.org/schemaLibrary/2006/main" mc:Ignorable="w14">
-  <w:view w:val="normal"/>
-  <w:defaultTabStop w:val="720"/>
-  <w:characterSpacingControl w:val="doNotCompress"/>
-  <w:compat>
-    <w:useFELayout/>
-    <w:compatSetting w:name="compatibilityMode" w:uri="http://schemas.microsoft.com/office/word" w:val="14"/>
-    <w:compatSetting w:name="overrideTableStyleFontSizeAndJustification" w:uri="http://schemas.microsoft.com/office/word" w:val="1"/>
-    <w:compatSetting w:name="enableOpenTypeFeatures" w:uri="http://schemas.microsoft.com/office/word" w:val="1"/>
-    <w:compatSetting w:name="doNotFlipMirrorIndents" w:uri="http://schemas.microsoft.com/office/word" w:val="1"/>
-  </w:compat>
-  <w:rsids>
-    <w:rsidRoot w:val="00792CD2"/>
-    <w:rsid w:val="003304D7"/>
-    <w:rsid w:val="00792CD2"/>
-  </w:rsids>
-  <m:mathPr>
-    <m:mathFont m:val="Cambria Math"/>
-    <m:brkBin m:val="before"/>
-    <m:brkBinSub m:val="--"/>
-    <m:smallFrac m:val="0"/>
-    <m:dispDef/>
-    <m:lMargin m:val="0"/>
-    <m:rMargin m:val="0"/>
-    <m:defJc m:val="centerGroup"/>
-    <m:wrapIndent m:val="1440"/>
-    <m:intLim m:val="subSup"/>
-    <m:naryLim m:val="undOvr"/>
-  </m:mathPr>
-  <w:themeFontLang w:val="en-US"/>
-  <w:clrSchemeMapping w:bg1="light1" w:t1="dark1" w:bg2="light2" w:t2="dark2" w:accent1="accent1" w:accent2="accent2" w:accent3="accent3" w:accent4="accent4" w:accent5="accent5" w:accent6="accent6" w:hyperlink="hyperlink" w:followedHyperlink="followedHyperlink"/>
-  <w:decimalSymbol w:val="."/>
-  <w:listSeparator w:val=","/>
-</w:settings>
-</file>
-
-<file path=word/glossary/styles.xml><?xml version="1.0" encoding="utf-8"?>
-<w:styles xmlns:mc="http://schemas.openxmlformats.org/markup-compatibility/2006" xmlns:r="http://schemas.openxmlformats.org/officeDocument/2006/relationships" xmlns:w="http://schemas.openxmlformats.org/wordprocessingml/2006/main" xmlns:w14="http://schemas.microsoft.com/office/word/2010/wordml" mc:Ignorable="w14">
-  <w:docDefaults>
-    <w:rPrDefault>
-      <w:rPr>
-        <w:rFonts w:asciiTheme="minorHAnsi" w:eastAsiaTheme="minorEastAsia" w:hAnsiTheme="minorHAnsi" w:cstheme="minorBidi"/>
-        <w:sz w:val="22"/>
-        <w:szCs w:val="22"/>
-        <w:lang w:val="en-US" w:eastAsia="en-US" w:bidi="ar-SA"/>
-      </w:rPr>
-    </w:rPrDefault>
-    <w:pPrDefault>
-      <w:pPr>
-        <w:spacing w:after="200" w:line="276" w:lineRule="auto"/>
-      </w:pPr>
-    </w:pPrDefault>
-  </w:docDefaults>
-  <w:latentStyles w:defLockedState="0" w:defUIPriority="99" w:defSemiHidden="1" w:defUnhideWhenUsed="1" w:defQFormat="0" w:count="267">
-    <w:lsdException w:name="Normal" w:semiHidden="0" w:uiPriority="0" w:unhideWhenUsed="0" w:qFormat="1"/>
-    <w:lsdException w:name="heading 1" w:semiHidden="0" w:uiPriority="9" w:unhideWhenUsed="0" w:qFormat="1"/>
-    <w:lsdException w:name="heading 2" w:uiPriority="9" w:qFormat="1"/>
-    <w:lsdException w:name="heading 3" w:uiPriority="9" w:qFormat="1"/>
-    <w:lsdException w:name="heading 4" w:uiPriority="9" w:qFormat="1"/>
-    <w:lsdException w:name="heading 5" w:uiPriority="9" w:qFormat="1"/>
-    <w:lsdException w:name="heading 6" w:uiPriority="9" w:qFormat="1"/>
-    <w:lsdException w:name="heading 7" w:uiPriority="9" w:qFormat="1"/>
-    <w:lsdException w:name="heading 8" w:uiPriority="9" w:qFormat="1"/>
-    <w:lsdException w:name="heading 9" w:uiPriority="9" w:qFormat="1"/>
-    <w:lsdException w:name="toc 1" w:uiPriority="39"/>
-    <w:lsdException w:name="toc 2" w:uiPriority="39"/>
-    <w:lsdException w:name="toc 3" w:uiPriority="39"/>
-    <w:lsdException w:name="toc 4" w:uiPriority="39"/>
-    <w:lsdException w:name="toc 5" w:uiPriority="39"/>
-    <w:lsdException w:name="toc 6" w:uiPriority="39"/>
-    <w:lsdException w:name="toc 7" w:uiPriority="39"/>
-    <w:lsdException w:name="toc 8" w:uiPriority="39"/>
-    <w:lsdException w:name="toc 9" w:uiPriority="39"/>
-    <w:lsdException w:name="caption" w:uiPriority="35" w:qFormat="1"/>
-    <w:lsdException w:name="Title" w:semiHidden="0" w:uiPriority="10" w:unhideWhenUsed="0" w:qFormat="1"/>
-    <w:lsdException w:name="Default Paragraph Font" w:uiPriority="1"/>
-    <w:lsdException w:name="Subtitle" w:semiHidden="0" w:uiPriority="11" w:unhideWhenUsed="0" w:qFormat="1"/>
-    <w:lsdException w:name="Strong" w:semiHidden="0" w:uiPriority="22" w:unhideWhenUsed="0" w:qFormat="1"/>
-    <w:lsdException w:name="Emphasis" w:semiHidden="0" w:uiPriority="20" w:unhideWhenUsed="0" w:qFormat="1"/>
-    <w:lsdException w:name="Table Grid" w:semiHidden="0" w:uiPriority="59" w:unhideWhenUsed="0"/>
-    <w:lsdException w:name="Placeholder Text" w:unhideWhenUsed="0"/>
-    <w:lsdException w:name="No Spacing" w:semiHidden="0" w:uiPriority="1" w:unhideWhenUsed="0" w:qFormat="1"/>
-    <w:lsdException w:name="Light Shading" w:semiHidden="0" w:uiPriority="60" w:unhideWhenUsed="0"/>
-    <w:lsdException w:name="Light List" w:semiHidden="0" w:uiPriority="61" w:unhideWhenUsed="0"/>
-    <w:lsdException w:name="Light Grid" w:semiHidden="0" w:uiPriority="62" w:unhideWhenUsed="0"/>
-    <w:lsdException w:name="Medium Shading 1" w:semiHidden="0" w:uiPriority="63" w:unhideWhenUsed="0"/>
-    <w:lsdException w:name="Medium Shading 2" w:semiHidden="0" w:uiPriority="64" w:unhideWhenUsed="0"/>
-    <w:lsdException w:name="Medium List 1" w:semiHidden="0" w:uiPriority="65" w:unhideWhenUsed="0"/>
-    <w:lsdException w:name="Medium List 2" w:semiHidden="0" w:uiPriority="66" w:unhideWhenUsed="0"/>
-    <w:lsdException w:name="Medium Grid 1" w:semiHidden="0" w:uiPriority="67" w:unhideWhenUsed="0"/>
-    <w:lsdException w:name="Medium Grid 2" w:semiHidden="0" w:uiPriority="68" w:unhideWhenUsed="0"/>
-    <w:lsdException w:name="Medium Grid 3" w:semiHidden="0" w:uiPriority="69" w:unhideWhenUsed="0"/>
-    <w:lsdException w:name="Dark List" w:semiHidden="0" w:uiPriority="70" w:unhideWhenUsed="0"/>
-    <w:lsdException w:name="Colorful Shading" w:semiHidden="0" w:uiPriority="71" w:unhideWhenUsed="0"/>
-    <w:lsdException w:name="Colorful List" w:semiHidden="0" w:uiPriority="72" w:unhideWhenUsed="0"/>
-    <w:lsdException w:name="Colorful Grid" w:semiHidden="0" w:uiPriority="73" w:unhideWhenUsed="0"/>
-    <w:lsdException w:name="Light Shading Accent 1" w:semiHidden="0" w:uiPriority="60" w:unhideWhenUsed="0"/>
-    <w:lsdException w:name="Light List Accent 1" w:semiHidden="0" w:uiPriority="61" w:unhideWhenUsed="0"/>
-    <w:lsdException w:name="Light Grid Accent 1" w:semiHidden="0" w:uiPriority="62" w:unhideWhenUsed="0"/>
-    <w:lsdException w:name="Medium Shading 1 Accent 1" w:semiHidden="0" w:uiPriority="63" w:unhideWhenUsed="0"/>
-    <w:lsdException w:name="Medium Shading 2 Accent 1" w:semiHidden="0" w:uiPriority="64" w:unhideWhenUsed="0"/>
-    <w:lsdException w:name="Medium List 1 Accent 1" w:semiHidden="0" w:uiPriority="65" w:unhideWhenUsed="0"/>
-    <w:lsdException w:name="Revision" w:unhideWhenUsed="0"/>
-    <w:lsdException w:name="List Paragraph" w:semiHidden="0" w:uiPriority="34" w:unhideWhenUsed="0" w:qFormat="1"/>
-    <w:lsdException w:name="Quote" w:semiHidden="0" w:uiPriority="29" w:unhideWhenUsed="0" w:qFormat="1"/>
-    <w:lsdException w:name="Intense Quote" w:semiHidden="0" w:uiPriority="30" w:unhideWhenUsed="0" w:qFormat="1"/>
-    <w:lsdException w:name="Medium List 2 Accent 1" w:semiHidden="0" w:uiPriority="66" w:unhideWhenUsed="0"/>
-    <w:lsdException w:name="Medium Grid 1 Accent 1" w:semiHidden="0" w:uiPriority="67" w:unhideWhenUsed="0"/>
-    <w:lsdException w:name="Medium Grid 2 Accent 1" w:semiHidden="0" w:uiPriority="68" w:unhideWhenUsed="0"/>
-    <w:lsdException w:name="Medium Grid 3 Accent 1" w:semiHidden="0" w:uiPriority="69" w:unhideWhenUsed="0"/>
-    <w:lsdException w:name="Dark List Accent 1" w:semiHidden="0" w:uiPriority="70" w:unhideWhenUsed="0"/>
-    <w:lsdException w:name="Colorful Shading Accent 1" w:semiHidden="0" w:uiPriority="71" w:unhideWhenUsed="0"/>
-    <w:lsdException w:name="Colorful List Accent 1" w:semiHidden="0" w:uiPriority="72" w:unhideWhenUsed="0"/>
-    <w:lsdException w:name="Colorful Grid Accent 1" w:semiHidden="0" w:uiPriority="73" w:unhideWhenUsed="0"/>
-    <w:lsdException w:name="Light Shading Accent 2" w:semiHidden="0" w:uiPriority="60" w:unhideWhenUsed="0"/>
-    <w:lsdException w:name="Light List Accent 2" w:semiHidden="0" w:uiPriority="61" w:unhideWhenUsed="0"/>
-    <w:lsdException w:name="Light Grid Accent 2" w:semiHidden="0" w:uiPriority="62" w:unhideWhenUsed="0"/>
-    <w:lsdException w:name="Medium Shading 1 Accent 2" w:semiHidden="0" w:uiPriority="63" w:unhideWhenUsed="0"/>
-    <w:lsdException w:name="Medium Shading 2 Accent 2" w:semiHidden="0" w:uiPriority="64" w:unhideWhenUsed="0"/>
-    <w:lsdException w:name="Medium List 1 Accent 2" w:semiHidden="0" w:uiPriority="65" w:unhideWhenUsed="0"/>
-    <w:lsdException w:name="Medium List 2 Accent 2" w:semiHidden="0" w:uiPriority="66" w:unhideWhenUsed="0"/>
-    <w:lsdException w:name="Medium Grid 1 Accent 2" w:semiHidden="0" w:uiPriority="67" w:unhideWhenUsed="0"/>
-    <w:lsdException w:name="Medium Grid 2 Accent 2" w:semiHidden="0" w:uiPriority="68" w:unhideWhenUsed="0"/>
-    <w:lsdException w:name="Medium Grid 3 Accent 2" w:semiHidden="0" w:uiPriority="69" w:unhideWhenUsed="0"/>
-    <w:lsdException w:name="Dark List Accent 2" w:semiHidden="0" w:uiPriority="70" w:unhideWhenUsed="0"/>
-    <w:lsdException w:name="Colorful Shading Accent 2" w:semiHidden="0" w:uiPriority="71" w:unhideWhenUsed="0"/>
-    <w:lsdException w:name="Colorful List Accent 2" w:semiHidden="0" w:uiPriority="72" w:unhideWhenUsed="0"/>
-    <w:lsdException w:name="Colorful Grid Accent 2" w:semiHidden="0" w:uiPriority="73" w:unhideWhenUsed="0"/>
-    <w:lsdException w:name="Light Shading Accent 3" w:semiHidden="0" w:uiPriority="60" w:unhideWhenUsed="0"/>
-    <w:lsdException w:name="Light List Accent 3" w:semiHidden="0" w:uiPriority="61" w:unhideWhenUsed="0"/>
-    <w:lsdException w:name="Light Grid Accent 3" w:semiHidden="0" w:uiPriority="62" w:unhideWhenUsed="0"/>
-    <w:lsdException w:name="Medium Shading 1 Accent 3" w:semiHidden="0" w:uiPriority="63" w:unhideWhenUsed="0"/>
-    <w:lsdException w:name="Medium Shading 2 Accent 3" w:semiHidden="0" w:uiPriority="64" w:unhideWhenUsed="0"/>
-    <w:lsdException w:name="Medium List 1 Accent 3" w:semiHidden="0" w:uiPriority="65" w:unhideWhenUsed="0"/>
-    <w:lsdException w:name="Medium List 2 Accent 3" w:semiHidden="0" w:uiPriority="66" w:unhideWhenUsed="0"/>
-    <w:lsdException w:name="Medium Grid 1 Accent 3" w:semiHidden="0" w:uiPriority="67" w:unhideWhenUsed="0"/>
-    <w:lsdException w:name="Medium Grid 2 Accent 3" w:semiHidden="0" w:uiPriority="68" w:unhideWhenUsed="0"/>
-    <w:lsdException w:name="Medium Grid 3 Accent 3" w:semiHidden="0" w:uiPriority="69" w:unhideWhenUsed="0"/>
-    <w:lsdException w:name="Dark List Accent 3" w:semiHidden="0" w:uiPriority="70" w:unhideWhenUsed="0"/>
-    <w:lsdException w:name="Colorful Shading Accent 3" w:semiHidden="0" w:uiPriority="71" w:unhideWhenUsed="0"/>
-    <w:lsdException w:name="Colorful List Accent 3" w:semiHidden="0" w:uiPriority="72" w:unhideWhenUsed="0"/>
-    <w:lsdException w:name="Colorful Grid Accent 3" w:semiHidden="0" w:uiPriority="73" w:unhideWhenUsed="0"/>
-    <w:lsdException w:name="Light Shading Accent 4" w:semiHidden="0" w:uiPriority="60" w:unhideWhenUsed="0"/>
-    <w:lsdException w:name="Light List Accent 4" w:semiHidden="0" w:uiPriority="61" w:unhideWhenUsed="0"/>
-    <w:lsdException w:name="Light Grid Accent 4" w:semiHidden="0" w:uiPriority="62" w:unhideWhenUsed="0"/>
-    <w:lsdException w:name="Medium Shading 1 Accent 4" w:semiHidden="0" w:uiPriority="63" w:unhideWhenUsed="0"/>
-    <w:lsdException w:name="Medium Shading 2 Accent 4" w:semiHidden="0" w:uiPriority="64" w:unhideWhenUsed="0"/>
-    <w:lsdException w:name="Medium List 1 Accent 4" w:semiHidden="0" w:uiPriority="65" w:unhideWhenUsed="0"/>
-    <w:lsdException w:name="Medium List 2 Accent 4" w:semiHidden="0" w:uiPriority="66" w:unhideWhenUsed="0"/>
-    <w:lsdException w:name="Medium Grid 1 Accent 4" w:semiHidden="0" w:uiPriority="67" w:unhideWhenUsed="0"/>
-    <w:lsdException w:name="Medium Grid 2 Accent 4" w:semiHidden="0" w:uiPriority="68" w:unhideWhenUsed="0"/>
-    <w:lsdException w:name="Medium Grid 3 Accent 4" w:semiHidden="0" w:uiPriority="69" w:unhideWhenUsed="0"/>
-    <w:lsdException w:name="Dark List Accent 4" w:semiHidden="0" w:uiPriority="70" w:unhideWhenUsed="0"/>
-    <w:lsdException w:name="Colorful Shading Accent 4" w:semiHidden="0" w:uiPriority="71" w:unhideWhenUsed="0"/>
-    <w:lsdException w:name="Colorful List Accent 4" w:semiHidden="0" w:uiPriority="72" w:unhideWhenUsed="0"/>
-    <w:lsdException w:name="Colorful Grid Accent 4" w:semiHidden="0" w:uiPriority="73" w:unhideWhenUsed="0"/>
-    <w:lsdException w:name="Light Shading Accent 5" w:semiHidden="0" w:uiPriority="60" w:unhideWhenUsed="0"/>
-    <w:lsdException w:name="Light List Accent 5" w:semiHidden="0" w:uiPriority="61" w:unhideWhenUsed="0"/>
-    <w:lsdException w:name="Light Grid Accent 5" w:semiHidden="0" w:uiPriority="62" w:unhideWhenUsed="0"/>
-    <w:lsdException w:name="Medium Shading 1 Accent 5" w:semiHidden="0" w:uiPriority="63" w:unhideWhenUsed="0"/>
-    <w:lsdException w:name="Medium Shading 2 Accent 5" w:semiHidden="0" w:uiPriority="64" w:unhideWhenUsed="0"/>
-    <w:lsdException w:name="Medium List 1 Accent 5" w:semiHidden="0" w:uiPriority="65" w:unhideWhenUsed="0"/>
-    <w:lsdException w:name="Medium List 2 Accent 5" w:semiHidden="0" w:uiPriority="66" w:unhideWhenUsed="0"/>
-    <w:lsdException w:name="Medium Grid 1 Accent 5" w:semiHidden="0" w:uiPriority="67" w:unhideWhenUsed="0"/>
-    <w:lsdException w:name="Medium Grid 2 Accent 5" w:semiHidden="0" w:uiPriority="68" w:unhideWhenUsed="0"/>
-    <w:lsdException w:name="Medium Grid 3 Accent 5" w:semiHidden="0" w:uiPriority="69" w:unhideWhenUsed="0"/>
-    <w:lsdException w:name="Dark List Accent 5" w:semiHidden="0" w:uiPriority="70" w:unhideWhenUsed="0"/>
-    <w:lsdException w:name="Colorful Shading Accent 5" w:semiHidden="0" w:uiPriority="71" w:unhideWhenUsed="0"/>
-    <w:lsdException w:name="Colorful List Accent 5" w:semiHidden="0" w:uiPriority="72" w:unhideWhenUsed="0"/>
-    <w:lsdException w:name="Colorful Grid Accent 5" w:semiHidden="0" w:uiPriority="73" w:unhideWhenUsed="0"/>
-    <w:lsdException w:name="Light Shading Accent 6" w:semiHidden="0" w:uiPriority="60" w:unhideWhenUsed="0"/>
-    <w:lsdException w:name="Light List Accent 6" w:semiHidden="0" w:uiPriority="61" w:unhideWhenUsed="0"/>
-    <w:lsdException w:name="Light Grid Accent 6" w:semiHidden="0" w:uiPriority="62" w:unhideWhenUsed="0"/>
-    <w:lsdException w:name="Medium Shading 1 Accent 6" w:semiHidden="0" w:uiPriority="63" w:unhideWhenUsed="0"/>
-    <w:lsdException w:name="Medium Shading 2 Accent 6" w:semiHidden="0" w:uiPriority="64" w:unhideWhenUsed="0"/>
-    <w:lsdException w:name="Medium List 1 Accent 6" w:semiHidden="0" w:uiPriority="65" w:unhideWhenUsed="0"/>
-    <w:lsdException w:name="Medium List 2 Accent 6" w:semiHidden="0" w:uiPriority="66" w:unhideWhenUsed="0"/>
-    <w:lsdException w:name="Medium Grid 1 Accent 6" w:semiHidden="0" w:uiPriority="67" w:unhideWhenUsed="0"/>
-    <w:lsdException w:name="Medium Grid 2 Accent 6" w:semiHidden="0" w:uiPriority="68" w:unhideWhenUsed="0"/>
-    <w:lsdException w:name="Medium Grid 3 Accent 6" w:semiHidden="0" w:uiPriority="69" w:unhideWhenUsed="0"/>
-    <w:lsdException w:name="Dark List Accent 6" w:semiHidden="0" w:uiPriority="70" w:unhideWhenUsed="0"/>
-    <w:lsdException w:name="Colorful Shading Accent 6" w:semiHidden="0" w:uiPriority="71" w:unhideWhenUsed="0"/>
-    <w:lsdException w:name="Colorful List Accent 6" w:semiHidden="0" w:uiPriority="72" w:unhideWhenUsed="0"/>
-    <w:lsdException w:name="Colorful Grid Accent 6" w:semiHidden="0" w:uiPriority="73" w:unhideWhenUsed="0"/>
-    <w:lsdException w:name="Subtle Emphasis" w:semiHidden="0" w:uiPriority="19" w:unhideWhenUsed="0" w:qFormat="1"/>
-    <w:lsdException w:name="Intense Emphasis" w:semiHidden="0" w:uiPriority="21" w:unhideWhenUsed="0" w:qFormat="1"/>
-    <w:lsdException w:name="Subtle Reference" w:semiHidden="0" w:uiPriority="31" w:unhideWhenUsed="0" w:qFormat="1"/>
-    <w:lsdException w:name="Intense Reference" w:semiHidden="0" w:uiPriority="32" w:unhideWhenUsed="0" w:qFormat="1"/>
-    <w:lsdException w:name="Book Title" w:semiHidden="0" w:uiPriority="33" w:unhideWhenUsed="0" w:qFormat="1"/>
-    <w:lsdException w:name="Bibliography" w:uiPriority="37"/>
-    <w:lsdException w:name="TOC Heading" w:uiPriority="39" w:qFormat="1"/>
-  </w:latentStyles>
-  <w:style w:type="paragraph" w:default="1" w:styleId="Normal">
-    <w:name w:val="Normal"/>
-    <w:qFormat/>
-  </w:style>
-  <w:style w:type="character" w:default="1" w:styleId="DefaultParagraphFont">
-    <w:name w:val="Default Paragraph Font"/>
-    <w:uiPriority w:val="1"/>
-    <w:semiHidden/>
-    <w:unhideWhenUsed/>
-  </w:style>
-  <w:style w:type="table" w:default="1" w:styleId="TableNormal">
-    <w:name w:val="Normal Table"/>
-    <w:uiPriority w:val="99"/>
-    <w:semiHidden/>
-    <w:unhideWhenUsed/>
-    <w:tblPr>
-      <w:tblInd w:w="0" w:type="dxa"/>
-      <w:tblCellMar>
-        <w:top w:w="0" w:type="dxa"/>
-        <w:left w:w="108" w:type="dxa"/>
-        <w:bottom w:w="0" w:type="dxa"/>
-        <w:right w:w="108" w:type="dxa"/>
-      </w:tblCellMar>
-    </w:tblPr>
-  </w:style>
-  <w:style w:type="numbering" w:default="1" w:styleId="NoList">
-    <w:name w:val="No List"/>
-    <w:uiPriority w:val="99"/>
-    <w:semiHidden/>
-    <w:unhideWhenUsed/>
-  </w:style>
-  <w:style w:type="paragraph" w:customStyle="1" w:styleId="7AA0E970BB084407BF4C1F0D0AB49922">
-    <w:name w:val="7AA0E970BB084407BF4C1F0D0AB49922"/>
-    <w:rsid w:val="00792CD2"/>
-  </w:style>
-  <w:style w:type="paragraph" w:customStyle="1" w:styleId="DE5BD00D6D4E499484EA173CEDD83A01">
-    <w:name w:val="DE5BD00D6D4E499484EA173CEDD83A01"/>
-    <w:rsid w:val="00792CD2"/>
-  </w:style>
-</w:styles>
-</file>
-
-<file path=word/glossary/stylesWithEffects.xml><?xml version="1.0" encoding="utf-8"?>
-<w:styles xmlns:wpc="http://schemas.microsoft.com/office/word/2010/wordprocessingCanvas" xmlns:mc="http://schemas.openxmlformats.org/markup-compatibility/2006" xmlns:o="urn:schemas-microsoft-com:office:office" xmlns:r="http://schemas.openxmlformats.org/officeDocument/2006/relationships" xmlns:m="http://schemas.openxmlformats.org/officeDocument/2006/math" xmlns:v="urn:schemas-microsoft-com:vml" xmlns:wp14="http://schemas.microsoft.com/office/word/2010/wordprocessingDrawing" xmlns:wp="http://schemas.openxmlformats.org/drawingml/2006/wordprocessingDrawing" xmlns:w10="urn:schemas-microsoft-com:office:word" xmlns:w="http://schemas.openxmlformats.org/wordprocessingml/2006/main" xmlns:w14="http://schemas.microsoft.com/office/word/2010/wordml" xmlns:wpg="http://schemas.microsoft.com/office/word/2010/wordprocessingGroup" xmlns:wpi="http://schemas.microsoft.com/office/word/2010/wordprocessingInk" xmlns:wne="http://schemas.microsoft.com/office/word/2006/wordml" xmlns:wps="http://schemas.microsoft.com/office/word/2010/wordprocessingShape" mc:Ignorable="w14 wp14">
-  <w:docDefaults>
-    <w:rPrDefault>
-      <w:rPr>
-        <w:rFonts w:asciiTheme="minorHAnsi" w:eastAsiaTheme="minorEastAsia" w:hAnsiTheme="minorHAnsi" w:cstheme="minorBidi"/>
-        <w:sz w:val="22"/>
-        <w:szCs w:val="22"/>
-        <w:lang w:val="en-US" w:eastAsia="en-US" w:bidi="ar-SA"/>
-      </w:rPr>
-    </w:rPrDefault>
-    <w:pPrDefault>
-      <w:pPr>
-        <w:spacing w:after="200" w:line="276" w:lineRule="auto"/>
-      </w:pPr>
-    </w:pPrDefault>
-  </w:docDefaults>
-  <w:latentStyles w:defLockedState="0" w:defUIPriority="99" w:defSemiHidden="1" w:defUnhideWhenUsed="1" w:defQFormat="0" w:count="267">
-    <w:lsdException w:name="Normal" w:semiHidden="0" w:uiPriority="0" w:unhideWhenUsed="0" w:qFormat="1"/>
-    <w:lsdException w:name="heading 1" w:semiHidden="0" w:uiPriority="9" w:unhideWhenUsed="0" w:qFormat="1"/>
-    <w:lsdException w:name="heading 2" w:uiPriority="9" w:qFormat="1"/>
-    <w:lsdException w:name="heading 3" w:uiPriority="9" w:qFormat="1"/>
-    <w:lsdException w:name="heading 4" w:uiPriority="9" w:qFormat="1"/>
-    <w:lsdException w:name="heading 5" w:uiPriority="9" w:qFormat="1"/>
-    <w:lsdException w:name="heading 6" w:uiPriority="9" w:qFormat="1"/>
-    <w:lsdException w:name="heading 7" w:uiPriority="9" w:qFormat="1"/>
-    <w:lsdException w:name="heading 8" w:uiPriority="9" w:qFormat="1"/>
-    <w:lsdException w:name="heading 9" w:uiPriority="9" w:qFormat="1"/>
-    <w:lsdException w:name="toc 1" w:uiPriority="39"/>
-    <w:lsdException w:name="toc 2" w:uiPriority="39"/>
-    <w:lsdException w:name="toc 3" w:uiPriority="39"/>
-    <w:lsdException w:name="toc 4" w:uiPriority="39"/>
-    <w:lsdException w:name="toc 5" w:uiPriority="39"/>
-    <w:lsdException w:name="toc 6" w:uiPriority="39"/>
-    <w:lsdException w:name="toc 7" w:uiPriority="39"/>
-    <w:lsdException w:name="toc 8" w:uiPriority="39"/>
-    <w:lsdException w:name="toc 9" w:uiPriority="39"/>
-    <w:lsdException w:name="caption" w:uiPriority="35" w:qFormat="1"/>
-    <w:lsdException w:name="Title" w:semiHidden="0" w:uiPriority="10" w:unhideWhenUsed="0" w:qFormat="1"/>
-    <w:lsdException w:name="Default Paragraph Font" w:uiPriority="1"/>
-    <w:lsdException w:name="Subtitle" w:semiHidden="0" w:uiPriority="11" w:unhideWhenUsed="0" w:qFormat="1"/>
-    <w:lsdException w:name="Strong" w:semiHidden="0" w:uiPriority="22" w:unhideWhenUsed="0" w:qFormat="1"/>
-    <w:lsdException w:name="Emphasis" w:semiHidden="0" w:uiPriority="20" w:unhideWhenUsed="0" w:qFormat="1"/>
-    <w:lsdException w:name="Table Grid" w:semiHidden="0" w:uiPriority="59" w:unhideWhenUsed="0"/>
-    <w:lsdException w:name="Placeholder Text" w:unhideWhenUsed="0"/>
-    <w:lsdException w:name="No Spacing" w:semiHidden="0" w:uiPriority="1" w:unhideWhenUsed="0" w:qFormat="1"/>
-    <w:lsdException w:name="Light Shading" w:semiHidden="0" w:uiPriority="60" w:unhideWhenUsed="0"/>
-    <w:lsdException w:name="Light List" w:semiHidden="0" w:uiPriority="61" w:unhideWhenUsed="0"/>
-    <w:lsdException w:name="Light Grid" w:semiHidden="0" w:uiPriority="62" w:unhideWhenUsed="0"/>
-    <w:lsdException w:name="Medium Shading 1" w:semiHidden="0" w:uiPriority="63" w:unhideWhenUsed="0"/>
-    <w:lsdException w:name="Medium Shading 2" w:semiHidden="0" w:uiPriority="64" w:unhideWhenUsed="0"/>
-    <w:lsdException w:name="Medium List 1" w:semiHidden="0" w:uiPriority="65" w:unhideWhenUsed="0"/>
-    <w:lsdException w:name="Medium List 2" w:semiHidden="0" w:uiPriority="66" w:unhideWhenUsed="0"/>
-    <w:lsdException w:name="Medium Grid 1" w:semiHidden="0" w:uiPriority="67" w:unhideWhenUsed="0"/>
-    <w:lsdException w:name="Medium Grid 2" w:semiHidden="0" w:uiPriority="68" w:unhideWhenUsed="0"/>
-    <w:lsdException w:name="Medium Grid 3" w:semiHidden="0" w:uiPriority="69" w:unhideWhenUsed="0"/>
-    <w:lsdException w:name="Dark List" w:semiHidden="0" w:uiPriority="70" w:unhideWhenUsed="0"/>
-    <w:lsdException w:name="Colorful Shading" w:semiHidden="0" w:uiPriority="71" w:unhideWhenUsed="0"/>
-    <w:lsdException w:name="Colorful List" w:semiHidden="0" w:uiPriority="72" w:unhideWhenUsed="0"/>
-    <w:lsdException w:name="Colorful Grid" w:semiHidden="0" w:uiPriority="73" w:unhideWhenUsed="0"/>
-    <w:lsdException w:name="Light Shading Accent 1" w:semiHidden="0" w:uiPriority="60" w:unhideWhenUsed="0"/>
-    <w:lsdException w:name="Light List Accent 1" w:semiHidden="0" w:uiPriority="61" w:unhideWhenUsed="0"/>
-    <w:lsdException w:name="Light Grid Accent 1" w:semiHidden="0" w:uiPriority="62" w:unhideWhenUsed="0"/>
-    <w:lsdException w:name="Medium Shading 1 Accent 1" w:semiHidden="0" w:uiPriority="63" w:unhideWhenUsed="0"/>
-    <w:lsdException w:name="Medium Shading 2 Accent 1" w:semiHidden="0" w:uiPriority="64" w:unhideWhenUsed="0"/>
-    <w:lsdException w:name="Medium List 1 Accent 1" w:semiHidden="0" w:uiPriority="65" w:unhideWhenUsed="0"/>
-    <w:lsdException w:name="Revision" w:unhideWhenUsed="0"/>
-    <w:lsdException w:name="List Paragraph" w:semiHidden="0" w:uiPriority="34" w:unhideWhenUsed="0" w:qFormat="1"/>
-    <w:lsdException w:name="Quote" w:semiHidden="0" w:uiPriority="29" w:unhideWhenUsed="0" w:qFormat="1"/>
-    <w:lsdException w:name="Intense Quote" w:semiHidden="0" w:uiPriority="30" w:unhideWhenUsed="0" w:qFormat="1"/>
-    <w:lsdException w:name="Medium List 2 Accent 1" w:semiHidden="0" w:uiPriority="66" w:unhideWhenUsed="0"/>
-    <w:lsdException w:name="Medium Grid 1 Accent 1" w:semiHidden="0" w:uiPriority="67" w:unhideWhenUsed="0"/>
-    <w:lsdException w:name="Medium Grid 2 Accent 1" w:semiHidden="0" w:uiPriority="68" w:unhideWhenUsed="0"/>
-    <w:lsdException w:name="Medium Grid 3 Accent 1" w:semiHidden="0" w:uiPriority="69" w:unhideWhenUsed="0"/>
-    <w:lsdException w:name="Dark List Accent 1" w:semiHidden="0" w:uiPriority="70" w:unhideWhenUsed="0"/>
-    <w:lsdException w:name="Colorful Shading Accent 1" w:semiHidden="0" w:uiPriority="71" w:unhideWhenUsed="0"/>
-    <w:lsdException w:name="Colorful List Accent 1" w:semiHidden="0" w:uiPriority="72" w:unhideWhenUsed="0"/>
-    <w:lsdException w:name="Colorful Grid Accent 1" w:semiHidden="0" w:uiPriority="73" w:unhideWhenUsed="0"/>
-    <w:lsdException w:name="Light Shading Accent 2" w:semiHidden="0" w:uiPriority="60" w:unhideWhenUsed="0"/>
-    <w:lsdException w:name="Light List Accent 2" w:semiHidden="0" w:uiPriority="61" w:unhideWhenUsed="0"/>
-    <w:lsdException w:name="Light Grid Accent 2" w:semiHidden="0" w:uiPriority="62" w:unhideWhenUsed="0"/>
-    <w:lsdException w:name="Medium Shading 1 Accent 2" w:semiHidden="0" w:uiPriority="63" w:unhideWhenUsed="0"/>
-    <w:lsdException w:name="Medium Shading 2 Accent 2" w:semiHidden="0" w:uiPriority="64" w:unhideWhenUsed="0"/>
-    <w:lsdException w:name="Medium List 1 Accent 2" w:semiHidden="0" w:uiPriority="65" w:unhideWhenUsed="0"/>
-    <w:lsdException w:name="Medium List 2 Accent 2" w:semiHidden="0" w:uiPriority="66" w:unhideWhenUsed="0"/>
-    <w:lsdException w:name="Medium Grid 1 Accent 2" w:semiHidden="0" w:uiPriority="67" w:unhideWhenUsed="0"/>
-    <w:lsdException w:name="Medium Grid 2 Accent 2" w:semiHidden="0" w:uiPriority="68" w:unhideWhenUsed="0"/>
-    <w:lsdException w:name="Medium Grid 3 Accent 2" w:semiHidden="0" w:uiPriority="69" w:unhideWhenUsed="0"/>
-    <w:lsdException w:name="Dark List Accent 2" w:semiHidden="0" w:uiPriority="70" w:unhideWhenUsed="0"/>
-    <w:lsdException w:name="Colorful Shading Accent 2" w:semiHidden="0" w:uiPriority="71" w:unhideWhenUsed="0"/>
-    <w:lsdException w:name="Colorful List Accent 2" w:semiHidden="0" w:uiPriority="72" w:unhideWhenUsed="0"/>
-    <w:lsdException w:name="Colorful Grid Accent 2" w:semiHidden="0" w:uiPriority="73" w:unhideWhenUsed="0"/>
-    <w:lsdException w:name="Light Shading Accent 3" w:semiHidden="0" w:uiPriority="60" w:unhideWhenUsed="0"/>
-    <w:lsdException w:name="Light List Accent 3" w:semiHidden="0" w:uiPriority="61" w:unhideWhenUsed="0"/>
-    <w:lsdException w:name="Light Grid Accent 3" w:semiHidden="0" w:uiPriority="62" w:unhideWhenUsed="0"/>
-    <w:lsdException w:name="Medium Shading 1 Accent 3" w:semiHidden="0" w:uiPriority="63" w:unhideWhenUsed="0"/>
-    <w:lsdException w:name="Medium Shading 2 Accent 3" w:semiHidden="0" w:uiPriority="64" w:unhideWhenUsed="0"/>
-    <w:lsdException w:name="Medium List 1 Accent 3" w:semiHidden="0" w:uiPriority="65" w:unhideWhenUsed="0"/>
-    <w:lsdException w:name="Medium List 2 Accent 3" w:semiHidden="0" w:uiPriority="66" w:unhideWhenUsed="0"/>
-    <w:lsdException w:name="Medium Grid 1 Accent 3" w:semiHidden="0" w:uiPriority="67" w:unhideWhenUsed="0"/>
-    <w:lsdException w:name="Medium Grid 2 Accent 3" w:semiHidden="0" w:uiPriority="68" w:unhideWhenUsed="0"/>
-    <w:lsdException w:name="Medium Grid 3 Accent 3" w:semiHidden="0" w:uiPriority="69" w:unhideWhenUsed="0"/>
-    <w:lsdException w:name="Dark List Accent 3" w:semiHidden="0" w:uiPriority="70" w:unhideWhenUsed="0"/>
-    <w:lsdException w:name="Colorful Shading Accent 3" w:semiHidden="0" w:uiPriority="71" w:unhideWhenUsed="0"/>
-    <w:lsdException w:name="Colorful List Accent 3" w:semiHidden="0" w:uiPriority="72" w:unhideWhenUsed="0"/>
-    <w:lsdException w:name="Colorful Grid Accent 3" w:semiHidden="0" w:uiPriority="73" w:unhideWhenUsed="0"/>
-    <w:lsdException w:name="Light Shading Accent 4" w:semiHidden="0" w:uiPriority="60" w:unhideWhenUsed="0"/>
-    <w:lsdException w:name="Light List Accent 4" w:semiHidden="0" w:uiPriority="61" w:unhideWhenUsed="0"/>
-    <w:lsdException w:name="Light Grid Accent 4" w:semiHidden="0" w:uiPriority="62" w:unhideWhenUsed="0"/>
-    <w:lsdException w:name="Medium Shading 1 Accent 4" w:semiHidden="0" w:uiPriority="63" w:unhideWhenUsed="0"/>
-    <w:lsdException w:name="Medium Shading 2 Accent 4" w:semiHidden="0" w:uiPriority="64" w:unhideWhenUsed="0"/>
-    <w:lsdException w:name="Medium List 1 Accent 4" w:semiHidden="0" w:uiPriority="65" w:unhideWhenUsed="0"/>
-    <w:lsdException w:name="Medium List 2 Accent 4" w:semiHidden="0" w:uiPriority="66" w:unhideWhenUsed="0"/>
-    <w:lsdException w:name="Medium Grid 1 Accent 4" w:semiHidden="0" w:uiPriority="67" w:unhideWhenUsed="0"/>
-    <w:lsdException w:name="Medium Grid 2 Accent 4" w:semiHidden="0" w:uiPriority="68" w:unhideWhenUsed="0"/>
-    <w:lsdException w:name="Medium Grid 3 Accent 4" w:semiHidden="0" w:uiPriority="69" w:unhideWhenUsed="0"/>
-    <w:lsdException w:name="Dark List Accent 4" w:semiHidden="0" w:uiPriority="70" w:unhideWhenUsed="0"/>
-    <w:lsdException w:name="Colorful Shading Accent 4" w:semiHidden="0" w:uiPriority="71" w:unhideWhenUsed="0"/>
-    <w:lsdException w:name="Colorful List Accent 4" w:semiHidden="0" w:uiPriority="72" w:unhideWhenUsed="0"/>
-    <w:lsdException w:name="Colorful Grid Accent 4" w:semiHidden="0" w:uiPriority="73" w:unhideWhenUsed="0"/>
-    <w:lsdException w:name="Light Shading Accent 5" w:semiHidden="0" w:uiPriority="60" w:unhideWhenUsed="0"/>
-    <w:lsdException w:name="Light List Accent 5" w:semiHidden="0" w:uiPriority="61" w:unhideWhenUsed="0"/>
-    <w:lsdException w:name="Light Grid Accent 5" w:semiHidden="0" w:uiPriority="62" w:unhideWhenUsed="0"/>
-    <w:lsdException w:name="Medium Shading 1 Accent 5" w:semiHidden="0" w:uiPriority="63" w:unhideWhenUsed="0"/>
-    <w:lsdException w:name="Medium Shading 2 Accent 5" w:semiHidden="0" w:uiPriority="64" w:unhideWhenUsed="0"/>
-    <w:lsdException w:name="Medium List 1 Accent 5" w:semiHidden="0" w:uiPriority="65" w:unhideWhenUsed="0"/>
-    <w:lsdException w:name="Medium List 2 Accent 5" w:semiHidden="0" w:uiPriority="66" w:unhideWhenUsed="0"/>
-    <w:lsdException w:name="Medium Grid 1 Accent 5" w:semiHidden="0" w:uiPriority="67" w:unhideWhenUsed="0"/>
-    <w:lsdException w:name="Medium Grid 2 Accent 5" w:semiHidden="0" w:uiPriority="68" w:unhideWhenUsed="0"/>
-    <w:lsdException w:name="Medium Grid 3 Accent 5" w:semiHidden="0" w:uiPriority="69" w:unhideWhenUsed="0"/>
-    <w:lsdException w:name="Dark List Accent 5" w:semiHidden="0" w:uiPriority="70" w:unhideWhenUsed="0"/>
-    <w:lsdException w:name="Colorful Shading Accent 5" w:semiHidden="0" w:uiPriority="71" w:unhideWhenUsed="0"/>
-    <w:lsdException w:name="Colorful List Accent 5" w:semiHidden="0" w:uiPriority="72" w:unhideWhenUsed="0"/>
-    <w:lsdException w:name="Colorful Grid Accent 5" w:semiHidden="0" w:uiPriority="73" w:unhideWhenUsed="0"/>
-    <w:lsdException w:name="Light Shading Accent 6" w:semiHidden="0" w:uiPriority="60" w:unhideWhenUsed="0"/>
-    <w:lsdException w:name="Light List Accent 6" w:semiHidden="0" w:uiPriority="61" w:unhideWhenUsed="0"/>
-    <w:lsdException w:name="Light Grid Accent 6" w:semiHidden="0" w:uiPriority="62" w:unhideWhenUsed="0"/>
-    <w:lsdException w:name="Medium Shading 1 Accent 6" w:semiHidden="0" w:uiPriority="63" w:unhideWhenUsed="0"/>
-    <w:lsdException w:name="Medium Shading 2 Accent 6" w:semiHidden="0" w:uiPriority="64" w:unhideWhenUsed="0"/>
-    <w:lsdException w:name="Medium List 1 Accent 6" w:semiHidden="0" w:uiPriority="65" w:unhideWhenUsed="0"/>
-    <w:lsdException w:name="Medium List 2 Accent 6" w:semiHidden="0" w:uiPriority="66" w:unhideWhenUsed="0"/>
-    <w:lsdException w:name="Medium Grid 1 Accent 6" w:semiHidden="0" w:uiPriority="67" w:unhideWhenUsed="0"/>
-    <w:lsdException w:name="Medium Grid 2 Accent 6" w:semiHidden="0" w:uiPriority="68" w:unhideWhenUsed="0"/>
-    <w:lsdException w:name="Medium Grid 3 Accent 6" w:semiHidden="0" w:uiPriority="69" w:unhideWhenUsed="0"/>
-    <w:lsdException w:name="Dark List Accent 6" w:semiHidden="0" w:uiPriority="70" w:unhideWhenUsed="0"/>
-    <w:lsdException w:name="Colorful Shading Accent 6" w:semiHidden="0" w:uiPriority="71" w:unhideWhenUsed="0"/>
-    <w:lsdException w:name="Colorful List Accent 6" w:semiHidden="0" w:uiPriority="72" w:unhideWhenUsed="0"/>
-    <w:lsdException w:name="Colorful Grid Accent 6" w:semiHidden="0" w:uiPriority="73" w:unhideWhenUsed="0"/>
-    <w:lsdException w:name="Subtle Emphasis" w:semiHidden="0" w:uiPriority="19" w:unhideWhenUsed="0" w:qFormat="1"/>
-    <w:lsdException w:name="Intense Emphasis" w:semiHidden="0" w:uiPriority="21" w:unhideWhenUsed="0" w:qFormat="1"/>
-    <w:lsdException w:name="Subtle Reference" w:semiHidden="0" w:uiPriority="31" w:unhideWhenUsed="0" w:qFormat="1"/>
-    <w:lsdException w:name="Intense Reference" w:semiHidden="0" w:uiPriority="32" w:unhideWhenUsed="0" w:qFormat="1"/>
-    <w:lsdException w:name="Book Title" w:semiHidden="0" w:uiPriority="33" w:unhideWhenUsed="0" w:qFormat="1"/>
-    <w:lsdException w:name="Bibliography" w:uiPriority="37"/>
-    <w:lsdException w:name="TOC Heading" w:uiPriority="39" w:qFormat="1"/>
-  </w:latentStyles>
-  <w:style w:type="paragraph" w:default="1" w:styleId="Normal">
-    <w:name w:val="Normal"/>
-    <w:qFormat/>
-  </w:style>
-  <w:style w:type="character" w:default="1" w:styleId="DefaultParagraphFont">
-    <w:name w:val="Default Paragraph Font"/>
-    <w:uiPriority w:val="1"/>
-    <w:semiHidden/>
-    <w:unhideWhenUsed/>
-  </w:style>
-  <w:style w:type="table" w:default="1" w:styleId="TableNormal">
-    <w:name w:val="Normal Table"/>
-    <w:uiPriority w:val="99"/>
-    <w:semiHidden/>
-    <w:unhideWhenUsed/>
-    <w:tblPr>
-      <w:tblInd w:w="0" w:type="dxa"/>
-      <w:tblCellMar>
-        <w:top w:w="0" w:type="dxa"/>
-        <w:left w:w="108" w:type="dxa"/>
-        <w:bottom w:w="0" w:type="dxa"/>
-        <w:right w:w="108" w:type="dxa"/>
-      </w:tblCellMar>
-    </w:tblPr>
-  </w:style>
-  <w:style w:type="numbering" w:default="1" w:styleId="NoList">
-    <w:name w:val="No List"/>
-    <w:uiPriority w:val="99"/>
-    <w:semiHidden/>
-    <w:unhideWhenUsed/>
-  </w:style>
-  <w:style w:type="paragraph" w:customStyle="1" w:styleId="7AA0E970BB084407BF4C1F0D0AB49922">
-    <w:name w:val="7AA0E970BB084407BF4C1F0D0AB49922"/>
-    <w:rsid w:val="00792CD2"/>
-  </w:style>
-  <w:style w:type="paragraph" w:customStyle="1" w:styleId="DE5BD00D6D4E499484EA173CEDD83A01">
-    <w:name w:val="DE5BD00D6D4E499484EA173CEDD83A01"/>
-    <w:rsid w:val="00792CD2"/>
-  </w:style>
-</w:styles>
-</file>
-
-<file path=word/glossary/webSettings.xml><?xml version="1.0" encoding="utf-8"?>
-<w:webSettings xmlns:mc="http://schemas.openxmlformats.org/markup-compatibility/2006" xmlns:r="http://schemas.openxmlformats.org/officeDocument/2006/relationships" xmlns:w="http://schemas.openxmlformats.org/wordprocessingml/2006/main" xmlns:w14="http://schemas.microsoft.com/office/word/2010/wordml" mc:Ignorable="w14">
-  <w:optimizeForBrowser/>
-  <w:allowPNG/>
-</w:webSettings>
 </file>
 
 <file path=word/theme/theme1.xml><?xml version="1.0" encoding="utf-8"?>
@@ -5056,4 +4628,16 @@
   <a:objectDefaults/>
   <a:extraClrSchemeLst/>
 </a:theme>
+</file>
+
+<file path=customXml/item1.xml><?xml version="1.0" encoding="utf-8"?>
+<b:Sources xmlns:b="http://schemas.openxmlformats.org/officeDocument/2006/bibliography" xmlns="http://schemas.openxmlformats.org/officeDocument/2006/bibliography" SelectedStyle="/APASixthEditionOfficeOnline.xsl" StyleName="APA"/>
+</file>
+
+<file path=customXml/itemProps1.xml><?xml version="1.0" encoding="utf-8"?>
+<ds:datastoreItem xmlns:ds="http://schemas.openxmlformats.org/officeDocument/2006/customXml" ds:itemID="{1F5CE5EF-332A-634C-A912-AC5037BBB0A3}">
+  <ds:schemaRefs>
+    <ds:schemaRef ds:uri="http://schemas.openxmlformats.org/officeDocument/2006/bibliography"/>
+  </ds:schemaRefs>
+</ds:datastoreItem>
 </file>
</xml_diff>

<commit_message>
Added in Sarah's changes
</commit_message>
<xml_diff>
--- a/AndreaDominicSarah/project/Project2-Presentation-SK-AP-DD.docx
+++ b/AndreaDominicSarah/project/Project2-Presentation-SK-AP-DD.docx
@@ -43,7 +43,19 @@
         <w:rPr>
           <w:rFonts w:ascii="Calibri" w:hAnsi="Calibri" w:eastAsia="Calibri" w:cs="Calibri" w:asciiTheme="minorAscii" w:hAnsiTheme="minorAscii" w:eastAsiaTheme="minorAscii" w:cstheme="minorAscii"/>
         </w:rPr>
-        <w:t xml:space="preserve">                                                                    Project 2 – Final Presentation  </w:t>
+        <w:t xml:space="preserve">                                                                    </w:t>
+      </w:r>
+      <w:r>
+        <w:rPr>
+          <w:rFonts w:ascii="Calibri" w:hAnsi="Calibri" w:eastAsia="Calibri" w:cs="Calibri" w:asciiTheme="minorAscii" w:hAnsiTheme="minorAscii" w:eastAsiaTheme="minorAscii" w:cstheme="minorAscii"/>
+        </w:rPr>
+        <w:t xml:space="preserve">                                                         </w:t>
+      </w:r>
+      <w:r>
+        <w:rPr>
+          <w:rFonts w:ascii="Calibri" w:hAnsi="Calibri" w:eastAsia="Calibri" w:cs="Calibri" w:asciiTheme="minorAscii" w:hAnsiTheme="minorAscii" w:eastAsiaTheme="minorAscii" w:cstheme="minorAscii"/>
+        </w:rPr>
+        <w:t xml:space="preserve">Project 2 – Final Presentation  </w:t>
       </w:r>
     </w:p>
     <w:p w14:noSpellErr="1">
@@ -116,7 +128,19 @@
         <w:rPr>
           <w:rFonts w:ascii="Calibri" w:hAnsi="Calibri" w:eastAsia="Calibri" w:cs="Calibri" w:asciiTheme="minorAscii" w:hAnsiTheme="minorAscii" w:eastAsiaTheme="minorAscii" w:cstheme="minorAscii"/>
         </w:rPr>
-        <w:t xml:space="preserve">                                         INFO W18 – Python Bridge 2</w:t>
+        <w:t xml:space="preserve">                                         </w:t>
+      </w:r>
+      <w:r>
+        <w:rPr>
+          <w:rFonts w:ascii="Calibri" w:hAnsi="Calibri" w:eastAsia="Calibri" w:cs="Calibri" w:asciiTheme="minorAscii" w:hAnsiTheme="minorAscii" w:eastAsiaTheme="minorAscii" w:cstheme="minorAscii"/>
+        </w:rPr>
+        <w:t xml:space="preserve">                                                                                                    </w:t>
+      </w:r>
+      <w:r>
+        <w:rPr>
+          <w:rFonts w:ascii="Calibri" w:hAnsi="Calibri" w:eastAsia="Calibri" w:cs="Calibri" w:asciiTheme="minorAscii" w:hAnsiTheme="minorAscii" w:eastAsiaTheme="minorAscii" w:cstheme="minorAscii"/>
+        </w:rPr>
+        <w:t xml:space="preserve">INFO W18 – Python Bridge 2</w:t>
       </w:r>
     </w:p>
     <w:p w14:noSpellErr="1">
@@ -146,7 +170,7 @@
       </w:pPr>
       <w:r>
         <w:rPr>
-          <w:rFonts w:eastAsia="Calibri" w:cs="Calibri" w:asciiTheme="minorHAnsi" w:hAnsiTheme="minorHAnsi"/>
+          <w:rFonts w:ascii="Calibri" w:hAnsi="Calibri" w:eastAsia="Calibri" w:cs="Calibri" w:asciiTheme="minorAscii" w:hAnsiTheme="minorAscii" w:eastAsiaTheme="minorAscii" w:cstheme="minorAscii"/>
         </w:rPr>
         <w:t xml:space="preserve"> </w:t>
       </w:r>
@@ -160,72 +184,64 @@
       </w:pPr>
       <w:r>
         <w:rPr/>
-        <w:t>Abstract:</w:t>
-      </w:r>
-    </w:p>
-    <w:p w14:noSpellErr="1">
-      <w:pPr>
-        <w:rPr>
-          <w:rFonts w:asciiTheme="minorHAnsi" w:hAnsiTheme="minorHAnsi"/>
-        </w:rPr>
-      </w:pPr>
-      <w:r>
-        <w:rPr>
-          <w:rFonts w:ascii="Calibri," w:hAnsi="Calibri," w:eastAsia="Calibri," w:cs="Calibri," w:asciiTheme="minorAscii" w:hAnsiTheme="minorAscii" w:eastAsiaTheme="minorAscii" w:cstheme="minorAscii"/>
-        </w:rPr>
-        <w:t>&lt;&lt;summary of paper&gt;&gt;</w:t>
-      </w:r>
-    </w:p>
-    <w:p w14:noSpellErr="1">
-      <w:r>
-        <w:rPr>
-          <w:rFonts w:ascii="Calibri" w:hAnsi="Calibri" w:eastAsia="Calibri" w:cs="Calibri" w:asciiTheme="minorAscii" w:hAnsiTheme="minorAscii" w:eastAsiaTheme="minorAscii" w:cstheme="minorAscii"/>
-        </w:rPr>
-        <w:t>Editing online test....</w:t>
-      </w:r>
-    </w:p>
-    <w:p w14:noSpellErr="1">
-      <w:r>
-        <w:rPr>
-          <w:rFonts w:ascii="Calibri" w:hAnsi="Calibri" w:eastAsia="Calibri" w:cs="Calibri" w:asciiTheme="minorAscii" w:hAnsiTheme="minorAscii" w:eastAsiaTheme="minorAscii" w:cstheme="minorAscii"/>
-        </w:rPr>
-        <w:t>Cool – I can see your edits!</w:t>
-      </w:r>
-    </w:p>
-    <w:p/>
-    <w:p w14:noSpellErr="1">
-      <w:pPr>
-        <w:pStyle w:val="MainHeading"/>
-        <w:spacing w:line="240" w:lineRule="auto"/>
-      </w:pPr>
-      <w:r>
-        <w:rPr/>
         <w:t>Introduction:</w:t>
       </w:r>
     </w:p>
     <w:p w14:noSpellErr="1">
-      <w:pPr>
-        <w:pStyle w:val="Body"/>
-        <w:rPr>
-          <w:rStyle w:val="BodyChar"/>
-          <w:highlight w:val="white"/>
-        </w:rPr>
-      </w:pPr>
-      <w:r>
-        <w:rPr>
-          <w:rStyle w:val="BodyChar"/>
-          <w:highlight w:val="white"/>
-        </w:rPr>
-        <w:t>&lt;&lt;rationale behind project – introduce what we are trying to do</w:t>
-      </w:r>
-    </w:p>
-    <w:p>
-      <w:pPr>
-        <w:pStyle w:val="Body"/>
-        <w:rPr>
-          <w:rStyle w:val="BodyChar"/>
-        </w:rPr>
-      </w:pPr>
+      <w:r>
+        <w:rPr>
+          <w:rFonts w:ascii="Calibri" w:hAnsi="Calibri" w:eastAsia="Calibri" w:cs="Calibri"/>
+          <w:color w:val="222222"/>
+          <w:sz w:val="22"/>
+          <w:szCs w:val="22"/>
+        </w:rPr>
+        <w:t xml:space="preserve">This paper summarizes our analysis of data provided by the </w:t>
+      </w:r>
+      <w:r>
+        <w:rPr>
+          <w:rFonts w:ascii="Calibri" w:hAnsi="Calibri" w:eastAsia="Calibri" w:cs="Calibri"/>
+          <w:color w:val="222222"/>
+          <w:sz w:val="22"/>
+          <w:szCs w:val="22"/>
+        </w:rPr>
+        <w:t xml:space="preserve">World Health Organization (WHO). Our analysis </w:t>
+      </w:r>
+      <w:r>
+        <w:rPr>
+          <w:rFonts w:ascii="Calibri" w:hAnsi="Calibri" w:eastAsia="Calibri" w:cs="Calibri"/>
+          <w:color w:val="222222"/>
+          <w:sz w:val="22"/>
+          <w:szCs w:val="22"/>
+        </w:rPr>
+        <w:t>explored</w:t>
+      </w:r>
+      <w:r>
+        <w:rPr>
+          <w:rFonts w:ascii="Calibri" w:hAnsi="Calibri" w:eastAsia="Calibri" w:cs="Calibri"/>
+          <w:color w:val="222222"/>
+          <w:sz w:val="22"/>
+          <w:szCs w:val="22"/>
+        </w:rPr>
+        <w:t xml:space="preserve"> life expectancy for various countries over different time periods and cross referenced </w:t>
+      </w:r>
+      <w:r>
+        <w:rPr>
+          <w:rFonts w:ascii="Calibri" w:hAnsi="Calibri" w:eastAsia="Calibri" w:cs="Calibri"/>
+          <w:color w:val="222222"/>
+          <w:sz w:val="22"/>
+          <w:szCs w:val="22"/>
+        </w:rPr>
+        <w:t xml:space="preserve">with various factors to determine any possible correlations with </w:t>
+      </w:r>
+      <w:r>
+        <w:rPr>
+          <w:rFonts w:ascii="Calibri" w:hAnsi="Calibri" w:eastAsia="Calibri" w:cs="Calibri"/>
+          <w:color w:val="222222"/>
+          <w:sz w:val="22"/>
+          <w:szCs w:val="22"/>
+        </w:rPr>
+        <w:t>life expectancy. Those factors include environmental factors, HIV prevalence, how health services are provided (government vs private) and aid provided to countries.</w:t>
+      </w:r>
     </w:p>
     <w:p>
       <w:pPr>
@@ -373,79 +389,61 @@
         <w:t xml:space="preserve">Healthy Life Expectancy (HALE) at birth </w:t>
       </w:r>
     </w:p>
-    <w:p>
+    <w:p w14:noSpellErr="1">
       <w:pPr>
         <w:pStyle w:val="Body"/>
         <w:rPr>
           <w:rStyle w:val="BodyChar"/>
         </w:rPr>
       </w:pPr>
-    </w:p>
-    <w:p w14:noSpellErr="1">
-      <w:pPr>
-        <w:pStyle w:val="Body"/>
+      <w:r>
         <w:rPr>
           <w:rStyle w:val="BodyChar"/>
         </w:rPr>
-      </w:pPr>
+        <w:t xml:space="preserve">The data was provided </w:t>
+      </w:r>
       <w:r>
         <w:rPr>
           <w:rStyle w:val="BodyChar"/>
         </w:rPr>
-        <w:t xml:space="preserve">The data was provided </w:t>
+        <w:t xml:space="preserve">for the years </w:t>
       </w:r>
       <w:r>
         <w:rPr>
           <w:rStyle w:val="BodyChar"/>
         </w:rPr>
-        <w:t xml:space="preserve">for the years </w:t>
+        <w:t xml:space="preserve">1990, </w:t>
       </w:r>
       <w:r>
         <w:rPr>
           <w:rStyle w:val="BodyChar"/>
         </w:rPr>
-        <w:t xml:space="preserve">1990, </w:t>
+        <w:t xml:space="preserve">2000, 2012, and 2013 for 194 different countries.  The </w:t>
       </w:r>
       <w:r>
         <w:rPr>
           <w:rStyle w:val="BodyChar"/>
         </w:rPr>
-        <w:t xml:space="preserve">2000, 2012, and 2013 for 194 different countries.  The </w:t>
+        <w:t>HALE</w:t>
       </w:r>
       <w:r>
         <w:rPr>
           <w:rStyle w:val="BodyChar"/>
         </w:rPr>
-        <w:t>HALE</w:t>
+        <w:t xml:space="preserve"> </w:t>
       </w:r>
       <w:r>
         <w:rPr>
           <w:rStyle w:val="BodyChar"/>
         </w:rPr>
-        <w:t xml:space="preserve"> </w:t>
-      </w:r>
-      <w:proofErr w:type="spellStart"/>
+        <w:t>data set</w:t>
+      </w:r>
       <w:r>
         <w:rPr>
           <w:rStyle w:val="BodyChar"/>
         </w:rPr>
-        <w:t>data set</w:t>
-      </w:r>
-      <w:proofErr w:type="spellEnd"/>
-      <w:r>
-        <w:rPr>
-          <w:rStyle w:val="BodyChar"/>
-        </w:rPr>
         <w:t xml:space="preserve"> takes into account degraded health due to disease or injury.</w:t>
       </w:r>
-    </w:p>
-    <w:p>
-      <w:pPr>
-        <w:pStyle w:val="Body"/>
-        <w:rPr>
-          <w:rStyle w:val="BodyChar"/>
-        </w:rPr>
-      </w:pPr>
     </w:p>
     <w:p w14:noSpellErr="1">
       <w:pPr>
@@ -540,15 +538,12 @@
       </w:pPr>
     </w:p>
     <w:p w14:noSpellErr="1">
+      <w:pPr>
+        <w:pStyle w:val="MainHeading"/>
+      </w:pPr>
       <w:r>
         <w:br w:type="page"/>
       </w:r>
-    </w:p>
-    <w:p w14:noSpellErr="1">
-      <w:pPr>
-        <w:pStyle w:val="MainHeading"/>
-        <w:spacing w:line="240" w:lineRule="auto"/>
-      </w:pPr>
       <w:r>
         <w:rPr/>
         <w:t>Result:</w:t>
@@ -1045,7 +1040,19 @@
         <w:rPr>
           <w:rFonts w:ascii="Calibri" w:hAnsi="Calibri" w:eastAsia="Calibri" w:cs="Calibri" w:asciiTheme="minorAscii" w:hAnsiTheme="minorAscii" w:eastAsiaTheme="minorAscii" w:cstheme="minorAscii"/>
         </w:rPr>
-        <w:t xml:space="preserve">Diving into country specific details for Life Expectancy at Birth (for 2013), there are only 2 countries that life expectancies under 50: Zambia and Sierra Leone. </w:t>
+        <w:t xml:space="preserve">Diving into country specific details for Life Expectancy at Birth (for 2013), there are only 2 countries </w:t>
+      </w:r>
+      <w:r>
+        <w:rPr>
+          <w:rFonts w:ascii="Calibri" w:hAnsi="Calibri" w:eastAsia="Calibri" w:cs="Calibri" w:asciiTheme="minorAscii" w:hAnsiTheme="minorAscii" w:eastAsiaTheme="minorAscii" w:cstheme="minorAscii"/>
+        </w:rPr>
+        <w:t xml:space="preserve">with </w:t>
+      </w:r>
+      <w:r>
+        <w:rPr>
+          <w:rFonts w:ascii="Calibri" w:hAnsi="Calibri" w:eastAsia="Calibri" w:cs="Calibri" w:asciiTheme="minorAscii" w:hAnsiTheme="minorAscii" w:eastAsiaTheme="minorAscii" w:cstheme="minorAscii"/>
+        </w:rPr>
+        <w:t xml:space="preserve">life expectancies under 50: Zambia and Sierra Leone. </w:t>
       </w:r>
     </w:p>
     <w:p w14:noSpellErr="1">
@@ -1555,7 +1562,7 @@
         </w:drawing>
       </w:r>
     </w:p>
-    <w:p>
+    <w:p w14:noSpellErr="1">
       <w:pPr>
         <w:pStyle w:val="Body"/>
         <w:spacing w:line="240" w:lineRule="auto"/>
@@ -1912,30 +1919,6 @@
         <w:rPr/>
         <w:t xml:space="preserve"> and Life Expectancy.</w:t>
       </w:r>
-      <w:r>
-        <w:rPr/>
-        <w:t>Discussion:</w:t>
-      </w:r>
-    </w:p>
-    <w:p w14:noSpellErr="1">
-      <w:pPr>
-        <w:pStyle w:val="Body"/>
-        <w:rPr>
-          <w:rStyle w:val="BodyChar"/>
-        </w:rPr>
-      </w:pPr>
-      <w:r>
-        <w:rPr>
-          <w:rStyle w:val="BodyChar"/>
-          <w:highlight w:val="white"/>
-        </w:rPr>
-        <w:t>Our project</w:t>
-      </w:r>
-    </w:p>
-    <w:p>
-      <w:pPr>
-        <w:pStyle w:val="Body"/>
-      </w:pPr>
     </w:p>
     <w:p w14:noSpellErr="1">
       <w:pPr>
@@ -1970,10 +1953,245 @@
         <w:t>Sources:</w:t>
       </w:r>
     </w:p>
-    <w:p>
+    <w:p w14:noSpellErr="1">
+      <w:pPr/>
+      <w:r>
+        <w:rPr>
+          <w:rFonts w:ascii="Calibri" w:hAnsi="Calibri" w:eastAsia="Calibri" w:cs="Calibri"/>
+          <w:sz w:val="22"/>
+          <w:szCs w:val="22"/>
+        </w:rPr>
+        <w:t xml:space="preserve">Aid: </w:t>
+      </w:r>
+      <w:hyperlink r:id="R7c9763e7eb6e477c">
+        <w:r>
+          <w:rPr>
+            <w:rStyle w:val="Hyperlink"/>
+            <w:rFonts w:ascii="Calibri" w:hAnsi="Calibri" w:eastAsia="Calibri" w:cs="Calibri"/>
+          </w:rPr>
+          <w:t>http://apps.who.int/gho/data/node.main.A1626?lang=en</w:t>
+        </w:r>
+      </w:hyperlink>
+    </w:p>
+    <w:p w14:noSpellErr="1">
       <w:pPr>
         <w:pStyle w:val="Body"/>
       </w:pPr>
+      <w:r>
+        <w:rPr>
+          <w:rFonts w:ascii="Calibri" w:hAnsi="Calibri" w:eastAsia="Calibri" w:cs="Calibri"/>
+          <w:color w:val="auto"/>
+        </w:rPr>
+        <w:t xml:space="preserve">Environmental Factors: </w:t>
+      </w:r>
+      <w:hyperlink r:id="R483050dd3d0a436c">
+        <w:r>
+          <w:rPr>
+            <w:rStyle w:val="Hyperlink"/>
+            <w:rFonts w:ascii="Calibri" w:hAnsi="Calibri" w:eastAsia="Calibri" w:cs="Calibri"/>
+          </w:rPr>
+          <w:t>http://apps.who.int/gho/data/node.main.167?lang=en</w:t>
+        </w:r>
+      </w:hyperlink>
+    </w:p>
+    <w:p w14:noSpellErr="1">
+      <w:pPr/>
+      <w:r>
+        <w:rPr>
+          <w:rFonts w:ascii="Calibri" w:hAnsi="Calibri" w:eastAsia="Calibri" w:cs="Calibri"/>
+          <w:color w:val="222222"/>
+        </w:rPr>
+        <w:t>Healthcare Services</w:t>
+      </w:r>
+      <w:r>
+        <w:rPr>
+          <w:rFonts w:ascii="Calibri" w:hAnsi="Calibri" w:eastAsia="Calibri" w:cs="Calibri"/>
+          <w:color w:val="222222"/>
+        </w:rPr>
+        <w:t xml:space="preserve">: </w:t>
+      </w:r>
+      <w:hyperlink r:id="R1402d6c2c13f4593">
+        <w:r>
+          <w:rPr>
+            <w:rStyle w:val="Hyperlink"/>
+            <w:rFonts w:ascii="Calibri" w:hAnsi="Calibri" w:eastAsia="Calibri" w:cs="Calibri"/>
+            <w:sz w:val="22"/>
+            <w:szCs w:val="22"/>
+          </w:rPr>
+          <w:t>http://apps.who.int/gho/data/node.main.75?lang=en</w:t>
+        </w:r>
+      </w:hyperlink>
+    </w:p>
+    <w:p w14:noSpellErr="1">
+      <w:pPr>
+        <w:pStyle w:val="Body"/>
+      </w:pPr>
+      <w:r>
+        <w:rPr>
+          <w:rFonts w:ascii="Calibri" w:hAnsi="Calibri" w:eastAsia="Calibri" w:cs="Calibri"/>
+          <w:color w:val="auto"/>
+        </w:rPr>
+        <w:t xml:space="preserve">HIV: </w:t>
+      </w:r>
+      <w:hyperlink r:id="Ra09e6acbf3aa49c2">
+        <w:r>
+          <w:rPr>
+            <w:rStyle w:val="Hyperlink"/>
+            <w:rFonts w:ascii="Calibri" w:hAnsi="Calibri" w:eastAsia="Calibri" w:cs="Calibri"/>
+            <w:color w:val="1155CC"/>
+          </w:rPr>
+          <w:t>http://apps.who.int/gho/data/node.main.622?lang=en</w:t>
+        </w:r>
+      </w:hyperlink>
+    </w:p>
+    <w:p w14:noSpellErr="1">
+      <w:pPr>
+        <w:pStyle w:val="Body"/>
+      </w:pPr>
+      <w:r>
+        <w:rPr/>
+        <w:t xml:space="preserve">Life Expectancy: </w:t>
+      </w:r>
+      <w:hyperlink r:id="R6e4bf0014bb946fd">
+        <w:r>
+          <w:rPr>
+            <w:rStyle w:val="Hyperlink"/>
+            <w:rFonts w:ascii="Calibri" w:hAnsi="Calibri" w:eastAsia="Calibri" w:cs="Calibri"/>
+            <w:color w:val="1155CC"/>
+          </w:rPr>
+          <w:t>http://apps.who.int/gho/data/node.main.3?lang=en</w:t>
+        </w:r>
+      </w:hyperlink>
+    </w:p>
+    <w:p w14:noSpellErr="1">
+      <w:pPr>
+        <w:pStyle w:val="Body"/>
+      </w:pPr>
+      <w:r>
+        <w:rPr>
+          <w:i w:val="1"/>
+          <w:iCs w:val="1"/>
+        </w:rPr>
+        <w:t>Source files for Region/Country Mapping:</w:t>
+      </w:r>
+    </w:p>
+    <w:p w14:noSpellErr="1">
+      <w:pPr>
+        <w:pStyle w:val="Body"/>
+        <w:ind w:firstLine="720"/>
+      </w:pPr>
+      <w:r>
+        <w:rPr>
+          <w:i w:val="0"/>
+          <w:iCs w:val="0"/>
+        </w:rPr>
+        <w:t>Africa:</w:t>
+      </w:r>
+      <w:r>
+        <w:rPr>
+          <w:i w:val="1"/>
+          <w:iCs w:val="1"/>
+        </w:rPr>
+        <w:t xml:space="preserve"> </w:t>
+      </w:r>
+      <w:hyperlink r:id="R0ade2de5de874187">
+        <w:r>
+          <w:rPr>
+            <w:rStyle w:val="Hyperlink"/>
+          </w:rPr>
+          <w:t>http://www.afro.who.int/en/countries.html</w:t>
+        </w:r>
+      </w:hyperlink>
+    </w:p>
+    <w:p w14:noSpellErr="1">
+      <w:pPr>
+        <w:pStyle w:val="Body"/>
+        <w:ind w:firstLine="720"/>
+      </w:pPr>
+      <w:r>
+        <w:rPr/>
+        <w:t xml:space="preserve">Americas: </w:t>
+      </w:r>
+      <w:hyperlink r:id="Rce8c8c19316545e8">
+        <w:r>
+          <w:rPr>
+            <w:rStyle w:val="Hyperlink"/>
+          </w:rPr>
+          <w:t>http://www.paho.org/hq/index.php?option=com_wrapper&amp;view=wrapper&amp;Itemid=2005&amp;lang=en</w:t>
+        </w:r>
+      </w:hyperlink>
+    </w:p>
+    <w:p w14:noSpellErr="1">
+      <w:pPr>
+        <w:pStyle w:val="Body"/>
+        <w:ind w:firstLine="720"/>
+      </w:pPr>
+      <w:r>
+        <w:rPr/>
+        <w:t xml:space="preserve">Eastern Mediterranean: </w:t>
+      </w:r>
+      <w:hyperlink r:id="Rc0f7cf5263934844">
+        <w:r>
+          <w:rPr>
+            <w:rStyle w:val="Hyperlink"/>
+          </w:rPr>
+          <w:t>http://www.emro.who.int/countries.html</w:t>
+        </w:r>
+      </w:hyperlink>
+    </w:p>
+    <w:p w14:noSpellErr="1">
+      <w:pPr>
+        <w:pStyle w:val="Body"/>
+        <w:ind w:firstLine="720"/>
+      </w:pPr>
+      <w:r>
+        <w:rPr/>
+        <w:t xml:space="preserve">Europe: </w:t>
+      </w:r>
+      <w:hyperlink r:id="R191a87ab4d464601">
+        <w:r>
+          <w:rPr>
+            <w:rStyle w:val="Hyperlink"/>
+          </w:rPr>
+          <w:t>http://www.euro.who.int/en/countries</w:t>
+        </w:r>
+      </w:hyperlink>
+    </w:p>
+    <w:p w14:noSpellErr="1">
+      <w:pPr>
+        <w:pStyle w:val="Body"/>
+        <w:ind w:firstLine="720"/>
+      </w:pPr>
+      <w:r>
+        <w:rPr/>
+        <w:t xml:space="preserve">Southeast Asia: </w:t>
+      </w:r>
+      <w:hyperlink r:id="R60649d080ed34b72">
+        <w:r>
+          <w:rPr>
+            <w:rStyle w:val="Hyperlink"/>
+          </w:rPr>
+          <w:t>http://www.searo.who.int/countries/en/</w:t>
+        </w:r>
+      </w:hyperlink>
+    </w:p>
+    <w:p w14:noSpellErr="1">
+      <w:pPr>
+        <w:pStyle w:val="Body"/>
+        <w:ind w:firstLine="720"/>
+      </w:pPr>
+      <w:r>
+        <w:rPr/>
+        <w:t xml:space="preserve">Western Pacific: </w:t>
+      </w:r>
+      <w:hyperlink r:id="R843acef281614411">
+        <w:r>
+          <w:rPr>
+            <w:rStyle w:val="Hyperlink"/>
+          </w:rPr>
+          <w:t>http://www.wpro.who.int/countries/en/</w:t>
+        </w:r>
+      </w:hyperlink>
     </w:p>
     <w:p>
       <w:pPr>
@@ -2092,13 +2310,12 @@
         <w:t>Environmental Factors (Hygiene):</w:t>
       </w:r>
     </w:p>
-    <w:p>
-      <w:pPr>
-        <w:rPr>
-          <w:rFonts w:asciiTheme="minorHAnsi" w:hAnsiTheme="minorHAnsi"/>
-        </w:rPr>
-      </w:pPr>
-      <w:proofErr w:type="spellStart"/>
+    <w:p w14:noSpellErr="1">
+      <w:pPr>
+        <w:rPr>
+          <w:rFonts w:asciiTheme="minorHAnsi" w:hAnsiTheme="minorHAnsi"/>
+        </w:rPr>
+      </w:pPr>
       <w:r>
         <w:rPr>
           <w:rFonts w:ascii="Calibri" w:hAnsi="Calibri" w:eastAsia="Calibri" w:cs="Calibri" w:asciiTheme="minorAscii" w:hAnsiTheme="minorAscii" w:eastAsiaTheme="minorAscii" w:cstheme="minorAscii"/>
@@ -2115,7 +2332,6 @@
         </w:rPr>
         <w:t xml:space="preserve"> Access</w:t>
       </w:r>
-      <w:proofErr w:type="spellEnd"/>
       <w:r>
         <w:rPr>
           <w:rFonts w:ascii="Calibri" w:hAnsi="Calibri" w:eastAsia="Calibri" w:cs="Calibri" w:asciiTheme="minorAscii" w:hAnsiTheme="minorAscii" w:eastAsiaTheme="minorAscii" w:cstheme="minorAscii"/>
@@ -2146,7 +2362,7 @@
         <w:t xml:space="preserve"> http://apps.who.int/gho/data/node.main.167?lang=en</w:t>
       </w:r>
     </w:p>
-    <w:p>
+    <w:p w14:noSpellErr="1">
       <w:pPr>
         <w:rPr>
           <w:rFonts w:asciiTheme="minorHAnsi" w:hAnsiTheme="minorHAnsi"/>
@@ -2174,7 +2390,6 @@
         </w:rPr>
         <w:tab/>
       </w:r>
-      <w:proofErr w:type="spellStart"/>
       <w:r>
         <w:rPr>
           <w:rFonts w:ascii="Calibri" w:hAnsi="Calibri" w:eastAsia="Calibri" w:cs="Calibri" w:asciiTheme="minorAscii" w:hAnsiTheme="minorAscii" w:eastAsiaTheme="minorAscii" w:cstheme="minorAscii"/>
@@ -2197,7 +2412,6 @@
         </w:rPr>
         <w:t>Total</w:t>
       </w:r>
-      <w:proofErr w:type="spellEnd"/>
       <w:r>
         <w:rPr>
           <w:rFonts w:ascii="Calibri" w:hAnsi="Calibri" w:eastAsia="Calibri" w:cs="Calibri" w:asciiTheme="minorAscii" w:hAnsiTheme="minorAscii" w:eastAsiaTheme="minorAscii" w:cstheme="minorAscii"/>
@@ -2621,14 +2835,14 @@
       </w:pPr>
       <w:r>
         <w:rPr>
-          <w:rFonts w:asciiTheme="minorHAnsi" w:hAnsiTheme="minorHAnsi"/>
+          <w:rFonts w:ascii="Calibri" w:hAnsi="Calibri" w:eastAsia="Calibri" w:cs="Calibri" w:asciiTheme="minorAscii" w:hAnsiTheme="minorAscii" w:eastAsiaTheme="minorAscii" w:cstheme="minorAscii"/>
         </w:rPr>
         <w:br w:type="page"/>
       </w:r>
     </w:p>
     <w:p w14:noSpellErr="1">
       <w:pPr>
-        <w:pStyle w:val="Heading3"/>
+        <w:pStyle w:val="Heading4"/>
         <w:contextualSpacing w:val="0"/>
         <w:rPr>
           <w:rFonts w:asciiTheme="minorHAnsi" w:hAnsiTheme="minorHAnsi"/>
@@ -2636,38 +2850,14 @@
           <w:szCs w:val="22"/>
         </w:rPr>
       </w:pPr>
-      <w:bookmarkStart w:name="h.2207zecxzbw2" w:colFirst="0" w:colLast="0" w:id="12"/>
-      <w:bookmarkStart w:name="h.j1als7ant89z" w:colFirst="0" w:colLast="0" w:id="13"/>
-      <w:bookmarkEnd w:id="12"/>
-      <w:bookmarkEnd w:id="13"/>
+      <w:bookmarkStart w:name="h.9mi6c71vwlf0" w:colFirst="0" w:colLast="0" w:id="14"/>
+      <w:bookmarkEnd w:id="14"/>
       <w:r>
         <w:rPr>
           <w:rFonts w:ascii="Calibri" w:hAnsi="Calibri" w:eastAsia="Calibri" w:cs="Calibri" w:asciiTheme="minorAscii" w:hAnsiTheme="minorAscii" w:eastAsiaTheme="minorAscii" w:cstheme="minorAscii"/>
           <w:sz w:val="22"/>
           <w:szCs w:val="22"/>
         </w:rPr>
-        <w:lastRenderedPageBreak/>
-        <w:t>Appendix:</w:t>
-      </w:r>
-    </w:p>
-    <w:p w14:noSpellErr="1">
-      <w:pPr>
-        <w:pStyle w:val="Heading4"/>
-        <w:contextualSpacing w:val="0"/>
-        <w:rPr>
-          <w:rFonts w:asciiTheme="minorHAnsi" w:hAnsiTheme="minorHAnsi"/>
-          <w:sz w:val="22"/>
-          <w:szCs w:val="22"/>
-        </w:rPr>
-      </w:pPr>
-      <w:bookmarkStart w:name="h.9mi6c71vwlf0" w:colFirst="0" w:colLast="0" w:id="14"/>
-      <w:bookmarkEnd w:id="14"/>
-      <w:r>
-        <w:rPr>
-          <w:rFonts w:ascii="Calibri" w:hAnsi="Calibri" w:eastAsia="Calibri" w:cs="Calibri" w:asciiTheme="minorAscii" w:hAnsiTheme="minorAscii" w:eastAsiaTheme="minorAscii" w:cstheme="minorAscii"/>
-          <w:sz w:val="22"/>
-          <w:szCs w:val="22"/>
-        </w:rPr>
         <w:t>Columns for each data source:</w:t>
       </w:r>
     </w:p>
@@ -3355,6 +3545,7 @@
         <w:t>Initial manipulation: The first column naturally splits into 2 separate columns, one for Country and Year.</w:t>
       </w:r>
     </w:p>
+    <w:p/>
     <w:p>
       <w:pPr>
         <w:rPr>
@@ -3363,7 +3554,14 @@
       </w:pPr>
       <w:r>
         <w:rPr>
-          <w:rFonts w:eastAsia="Calibri" w:cs="Calibri" w:asciiTheme="minorHAnsi" w:hAnsiTheme="minorHAnsi"/>
+          <w:rFonts w:ascii="Calibri" w:hAnsi="Calibri" w:eastAsia="Calibri" w:cs="Calibri" w:asciiTheme="minorAscii" w:hAnsiTheme="minorAscii" w:eastAsiaTheme="minorAscii" w:cstheme="minorAscii"/>
+          <w:highlight w:val="white"/>
+        </w:rPr>
+        <w:t>Data for Region/Country Maps were pulled from specific web pages. Please see lab notebooks for details.</w:t>
+      </w:r>
+      <w:r>
+        <w:rPr>
+          <w:rFonts w:ascii="Calibri" w:hAnsi="Calibri" w:eastAsia="Calibri" w:cs="Calibri" w:asciiTheme="minorAscii" w:hAnsiTheme="minorAscii" w:eastAsiaTheme="minorAscii" w:cstheme="minorAscii"/>
           <w:highlight w:val="white"/>
         </w:rPr>
         <w:t xml:space="preserve"> </w:t>
@@ -3543,7 +3741,7 @@
 
 <file path=word/header1.xml><?xml version="1.0" encoding="utf-8"?>
 <w:hdr xmlns:wpc="http://schemas.microsoft.com/office/word/2010/wordprocessingCanvas" xmlns:mo="http://schemas.microsoft.com/office/mac/office/2008/main" xmlns:mc="http://schemas.openxmlformats.org/markup-compatibility/2006" xmlns:mv="urn:schemas-microsoft-com:mac:vml" xmlns:o="urn:schemas-microsoft-com:office:office" xmlns:r="http://schemas.openxmlformats.org/officeDocument/2006/relationships" xmlns:m="http://schemas.openxmlformats.org/officeDocument/2006/math" xmlns:v="urn:schemas-microsoft-com:vml" xmlns:wp14="http://schemas.microsoft.com/office/word/2010/wordprocessingDrawing" xmlns:wp="http://schemas.openxmlformats.org/drawingml/2006/wordprocessingDrawing" xmlns:w10="urn:schemas-microsoft-com:office:word" xmlns:w="http://schemas.openxmlformats.org/wordprocessingml/2006/main" xmlns:w14="http://schemas.microsoft.com/office/word/2010/wordml" xmlns:w15="http://schemas.microsoft.com/office/word/2012/wordml" xmlns:wpg="http://schemas.microsoft.com/office/word/2010/wordprocessingGroup" xmlns:wpi="http://schemas.microsoft.com/office/word/2010/wordprocessingInk" xmlns:wne="http://schemas.microsoft.com/office/word/2006/wordml" xmlns:wps="http://schemas.microsoft.com/office/word/2010/wordprocessingShape" xmlns:a="http://schemas.openxmlformats.org/drawingml/2006/main" mc:Ignorable="w14 w15 wp14">
-  <w:p>
+  <w:p w14:noSpellErr="1">
     <w:pPr>
       <w:jc w:val="center"/>
       <w:rPr>
@@ -3623,7 +3821,6 @@
       </w:rPr>
       <w:t xml:space="preserve">Exploring Life Expectancy, </w:t>
     </w:r>
-    <w:proofErr w:type="spellStart"/>
     <w:r>
       <w:rPr>
         <w:rFonts w:ascii="Calibri" w:hAnsi="Calibri" w:eastAsia="Calibri" w:cs="Calibri" w:asciiTheme="minorAscii" w:hAnsiTheme="minorAscii" w:eastAsiaTheme="minorAscii" w:cstheme="minorAscii"/>
@@ -3635,7 +3832,6 @@
       </w:rPr>
       <w:t>Aid</w:t>
     </w:r>
-    <w:proofErr w:type="spellEnd"/>
     <w:r>
       <w:rPr>
         <w:rFonts w:ascii="Calibri" w:hAnsi="Calibri" w:eastAsia="Calibri" w:cs="Calibri" w:asciiTheme="minorAscii" w:hAnsiTheme="minorAscii" w:eastAsiaTheme="minorAscii" w:cstheme="minorAscii"/>

</xml_diff>